<commit_message>
Updated manual, changed default value for use_watershed
</commit_message>
<xml_diff>
--- a/Astral - Manual.docx
+++ b/Astral - Manual.docx
@@ -5,57 +5,198 @@
     <w:p>
       <w:pPr>
         <w:jc w:val="center"/>
-      </w:pPr>
-      <w:r>
+        <w:rPr>
+          <w:rFonts w:ascii="Arial" w:hAnsi="Arial" w:cs="Arial"/>
+          <w:sz w:val="36"/>
+          <w:szCs w:val="36"/>
+        </w:rPr>
+      </w:pPr>
+      <w:r>
+        <w:rPr>
+          <w:rFonts w:ascii="Arial" w:hAnsi="Arial" w:cs="Arial"/>
+          <w:sz w:val="36"/>
+          <w:szCs w:val="36"/>
+        </w:rPr>
         <w:t>Astral – Manual</w:t>
       </w:r>
     </w:p>
     <w:p>
-      <w:r>
+      <w:pPr>
+        <w:rPr>
+          <w:rFonts w:ascii="Arial" w:hAnsi="Arial" w:cs="Arial"/>
+        </w:rPr>
+      </w:pPr>
+      <w:r>
+        <w:rPr>
+          <w:rFonts w:ascii="Arial" w:hAnsi="Arial" w:cs="Arial"/>
+        </w:rPr>
         <w:t xml:space="preserve">Astral is a tool for analyzing and interpreting calcium </w:t>
       </w:r>
       <w:proofErr w:type="spellStart"/>
       <w:r>
+        <w:rPr>
+          <w:rFonts w:ascii="Arial" w:hAnsi="Arial" w:cs="Arial"/>
+        </w:rPr>
         <w:t>signalling</w:t>
       </w:r>
       <w:proofErr w:type="spellEnd"/>
       <w:r>
+        <w:rPr>
+          <w:rFonts w:ascii="Arial" w:hAnsi="Arial" w:cs="Arial"/>
+        </w:rPr>
         <w:t xml:space="preserve"> from a microscopic </w:t>
       </w:r>
       <w:proofErr w:type="spellStart"/>
       <w:r>
+        <w:rPr>
+          <w:rFonts w:ascii="Arial" w:hAnsi="Arial" w:cs="Arial"/>
+        </w:rPr>
         <w:t>timelapse</w:t>
       </w:r>
       <w:proofErr w:type="spellEnd"/>
       <w:r>
+        <w:rPr>
+          <w:rFonts w:ascii="Arial" w:hAnsi="Arial" w:cs="Arial"/>
+        </w:rPr>
         <w:t xml:space="preserve"> imaging. The goal of Astral is to create an easily extensible system for such data.</w:t>
       </w:r>
-    </w:p>
-    <w:p/>
-    <w:p>
-      <w:r>
+      <w:r>
+        <w:rPr>
+          <w:rFonts w:ascii="Arial" w:hAnsi="Arial" w:cs="Arial"/>
+        </w:rPr>
+        <w:t xml:space="preserve"> As such experiments produce complex data, Astral was created for detection, segmentation, and analysis of calcium events inside </w:t>
+      </w:r>
+      <w:proofErr w:type="spellStart"/>
+      <w:r>
+        <w:rPr>
+          <w:rFonts w:ascii="Arial" w:hAnsi="Arial" w:cs="Arial"/>
+        </w:rPr>
+        <w:t>timelapse</w:t>
+      </w:r>
+      <w:proofErr w:type="spellEnd"/>
+      <w:r>
+        <w:rPr>
+          <w:rFonts w:ascii="Arial" w:hAnsi="Arial" w:cs="Arial"/>
+        </w:rPr>
+        <w:t xml:space="preserve"> data.</w:t>
+      </w:r>
+    </w:p>
+    <w:p>
+      <w:pPr>
+        <w:rPr>
+          <w:rFonts w:ascii="Arial" w:hAnsi="Arial" w:cs="Arial"/>
+        </w:rPr>
+      </w:pPr>
+    </w:p>
+    <w:p>
+      <w:pPr>
+        <w:rPr>
+          <w:rFonts w:ascii="Arial" w:hAnsi="Arial" w:cs="Arial"/>
+        </w:rPr>
+      </w:pPr>
+      <w:r>
+        <w:rPr>
+          <w:rFonts w:ascii="Arial" w:hAnsi="Arial" w:cs="Arial"/>
+        </w:rPr>
         <w:t>There are couple of parameters available in Astral. You can see a full list of the parameters with their description below:</w:t>
       </w:r>
     </w:p>
-    <w:p/>
+    <w:p>
+      <w:pPr>
+        <w:rPr>
+          <w:rFonts w:ascii="Arial" w:hAnsi="Arial" w:cs="Arial"/>
+        </w:rPr>
+      </w:pPr>
+    </w:p>
     <w:tbl>
       <w:tblPr>
-        <w:tblStyle w:val="TableGrid"/>
+        <w:tblStyle w:val="GridTable1Light"/>
         <w:tblW w:w="0" w:type="auto"/>
         <w:tblLook w:val="04A0" w:firstRow="1" w:lastRow="0" w:firstColumn="1" w:lastColumn="0" w:noHBand="0" w:noVBand="1"/>
       </w:tblPr>
       <w:tblGrid>
-        <w:gridCol w:w="3270"/>
-        <w:gridCol w:w="4947"/>
-        <w:gridCol w:w="845"/>
+        <w:gridCol w:w="3762"/>
+        <w:gridCol w:w="4338"/>
+        <w:gridCol w:w="962"/>
       </w:tblGrid>
+      <w:tr>
+        <w:trPr>
+          <w:cnfStyle w:val="100000000000" w:firstRow="1" w:lastRow="0" w:firstColumn="0" w:lastColumn="0" w:oddVBand="0" w:evenVBand="0" w:oddHBand="0" w:evenHBand="0" w:firstRowFirstColumn="0" w:firstRowLastColumn="0" w:lastRowFirstColumn="0" w:lastRowLastColumn="0"/>
+        </w:trPr>
+        <w:tc>
+          <w:tcPr>
+            <w:cnfStyle w:val="001000000000" w:firstRow="0" w:lastRow="0" w:firstColumn="1" w:lastColumn="0" w:oddVBand="0" w:evenVBand="0" w:oddHBand="0" w:evenHBand="0" w:firstRowFirstColumn="0" w:firstRowLastColumn="0" w:lastRowFirstColumn="0" w:lastRowLastColumn="0"/>
+            <w:tcW w:w="3270" w:type="dxa"/>
+          </w:tcPr>
+          <w:p>
+            <w:pPr>
+              <w:rPr>
+                <w:rFonts w:ascii="Arial" w:hAnsi="Arial" w:cs="Arial"/>
+              </w:rPr>
+            </w:pPr>
+            <w:r>
+              <w:rPr>
+                <w:rFonts w:ascii="Arial" w:hAnsi="Arial" w:cs="Arial"/>
+              </w:rPr>
+              <w:t>Parameter Name</w:t>
+            </w:r>
+          </w:p>
+        </w:tc>
+        <w:tc>
+          <w:tcPr>
+            <w:tcW w:w="4947" w:type="dxa"/>
+          </w:tcPr>
+          <w:p>
+            <w:pPr>
+              <w:cnfStyle w:val="100000000000" w:firstRow="1" w:lastRow="0" w:firstColumn="0" w:lastColumn="0" w:oddVBand="0" w:evenVBand="0" w:oddHBand="0" w:evenHBand="0" w:firstRowFirstColumn="0" w:firstRowLastColumn="0" w:lastRowFirstColumn="0" w:lastRowLastColumn="0"/>
+              <w:rPr>
+                <w:rFonts w:ascii="Arial" w:hAnsi="Arial" w:cs="Arial"/>
+              </w:rPr>
+            </w:pPr>
+            <w:r>
+              <w:rPr>
+                <w:rFonts w:ascii="Arial" w:hAnsi="Arial" w:cs="Arial"/>
+              </w:rPr>
+              <w:t>Description</w:t>
+            </w:r>
+          </w:p>
+        </w:tc>
+        <w:tc>
+          <w:tcPr>
+            <w:tcW w:w="845" w:type="dxa"/>
+          </w:tcPr>
+          <w:p>
+            <w:pPr>
+              <w:cnfStyle w:val="100000000000" w:firstRow="1" w:lastRow="0" w:firstColumn="0" w:lastColumn="0" w:oddVBand="0" w:evenVBand="0" w:oddHBand="0" w:evenHBand="0" w:firstRowFirstColumn="0" w:firstRowLastColumn="0" w:lastRowFirstColumn="0" w:lastRowLastColumn="0"/>
+              <w:rPr>
+                <w:rFonts w:ascii="Arial" w:hAnsi="Arial" w:cs="Arial"/>
+              </w:rPr>
+            </w:pPr>
+            <w:r>
+              <w:rPr>
+                <w:rFonts w:ascii="Arial" w:hAnsi="Arial" w:cs="Arial"/>
+              </w:rPr>
+              <w:t>Default Value</w:t>
+            </w:r>
+          </w:p>
+        </w:tc>
+      </w:tr>
       <w:tr>
         <w:tc>
           <w:tcPr>
+            <w:cnfStyle w:val="001000000000" w:firstRow="0" w:lastRow="0" w:firstColumn="1" w:lastColumn="0" w:oddVBand="0" w:evenVBand="0" w:oddHBand="0" w:evenHBand="0" w:firstRowFirstColumn="0" w:firstRowLastColumn="0" w:lastRowFirstColumn="0" w:lastRowLastColumn="0"/>
             <w:tcW w:w="3270" w:type="dxa"/>
           </w:tcPr>
           <w:p>
+            <w:pPr>
+              <w:rPr>
+                <w:rFonts w:ascii="Arial" w:hAnsi="Arial" w:cs="Arial"/>
+              </w:rPr>
+            </w:pPr>
             <w:r>
+              <w:rPr>
+                <w:rFonts w:ascii="Arial" w:hAnsi="Arial" w:cs="Arial"/>
+              </w:rPr>
               <w:t>Filename</w:t>
             </w:r>
           </w:p>
@@ -65,15 +206,30 @@
             <w:tcW w:w="4947" w:type="dxa"/>
           </w:tcPr>
           <w:p>
+            <w:pPr>
+              <w:cnfStyle w:val="000000000000" w:firstRow="0" w:lastRow="0" w:firstColumn="0" w:lastColumn="0" w:oddVBand="0" w:evenVBand="0" w:oddHBand="0" w:evenHBand="0" w:firstRowFirstColumn="0" w:firstRowLastColumn="0" w:lastRowFirstColumn="0" w:lastRowLastColumn="0"/>
+              <w:rPr>
+                <w:rFonts w:ascii="Arial" w:hAnsi="Arial" w:cs="Arial"/>
+              </w:rPr>
+            </w:pPr>
             <w:r>
+              <w:rPr>
+                <w:rFonts w:ascii="Arial" w:hAnsi="Arial" w:cs="Arial"/>
+              </w:rPr>
               <w:t xml:space="preserve">A filename of a </w:t>
             </w:r>
             <w:proofErr w:type="spellStart"/>
             <w:r>
+              <w:rPr>
+                <w:rFonts w:ascii="Arial" w:hAnsi="Arial" w:cs="Arial"/>
+              </w:rPr>
               <w:t>timelapse</w:t>
             </w:r>
             <w:proofErr w:type="spellEnd"/>
             <w:r>
+              <w:rPr>
+                <w:rFonts w:ascii="Arial" w:hAnsi="Arial" w:cs="Arial"/>
+              </w:rPr>
               <w:t xml:space="preserve"> sequence to be processed from the data directory. Leave ‘all’ if all the files should be processed</w:t>
             </w:r>
           </w:p>
@@ -83,7 +239,16 @@
             <w:tcW w:w="845" w:type="dxa"/>
           </w:tcPr>
           <w:p>
+            <w:pPr>
+              <w:cnfStyle w:val="000000000000" w:firstRow="0" w:lastRow="0" w:firstColumn="0" w:lastColumn="0" w:oddVBand="0" w:evenVBand="0" w:oddHBand="0" w:evenHBand="0" w:firstRowFirstColumn="0" w:firstRowLastColumn="0" w:lastRowFirstColumn="0" w:lastRowLastColumn="0"/>
+              <w:rPr>
+                <w:rFonts w:ascii="Arial" w:hAnsi="Arial" w:cs="Arial"/>
+              </w:rPr>
+            </w:pPr>
             <w:r>
+              <w:rPr>
+                <w:rFonts w:ascii="Arial" w:hAnsi="Arial" w:cs="Arial"/>
+              </w:rPr>
               <w:t>All</w:t>
             </w:r>
           </w:p>
@@ -92,11 +257,20 @@
       <w:tr>
         <w:tc>
           <w:tcPr>
+            <w:cnfStyle w:val="001000000000" w:firstRow="0" w:lastRow="0" w:firstColumn="1" w:lastColumn="0" w:oddVBand="0" w:evenVBand="0" w:oddHBand="0" w:evenHBand="0" w:firstRowFirstColumn="0" w:firstRowLastColumn="0" w:lastRowFirstColumn="0" w:lastRowLastColumn="0"/>
             <w:tcW w:w="3270" w:type="dxa"/>
           </w:tcPr>
           <w:p>
+            <w:pPr>
+              <w:rPr>
+                <w:rFonts w:ascii="Arial" w:hAnsi="Arial" w:cs="Arial"/>
+              </w:rPr>
+            </w:pPr>
             <w:proofErr w:type="spellStart"/>
             <w:r>
+              <w:rPr>
+                <w:rFonts w:ascii="Arial" w:hAnsi="Arial" w:cs="Arial"/>
+              </w:rPr>
               <w:t>Intersect_threshold</w:t>
             </w:r>
             <w:proofErr w:type="spellEnd"/>
@@ -107,7 +281,16 @@
             <w:tcW w:w="4947" w:type="dxa"/>
           </w:tcPr>
           <w:p>
+            <w:pPr>
+              <w:cnfStyle w:val="000000000000" w:firstRow="0" w:lastRow="0" w:firstColumn="0" w:lastColumn="0" w:oddVBand="0" w:evenVBand="0" w:oddHBand="0" w:evenHBand="0" w:firstRowFirstColumn="0" w:firstRowLastColumn="0" w:lastRowFirstColumn="0" w:lastRowLastColumn="0"/>
+              <w:rPr>
+                <w:rFonts w:ascii="Arial" w:hAnsi="Arial" w:cs="Arial"/>
+              </w:rPr>
+            </w:pPr>
             <w:r>
+              <w:rPr>
+                <w:rFonts w:ascii="Arial" w:hAnsi="Arial" w:cs="Arial"/>
+              </w:rPr>
               <w:t>How much should the calcium waves overlap in their z-projection to be treated as repeats.</w:t>
             </w:r>
           </w:p>
@@ -117,7 +300,16 @@
             <w:tcW w:w="845" w:type="dxa"/>
           </w:tcPr>
           <w:p>
+            <w:pPr>
+              <w:cnfStyle w:val="000000000000" w:firstRow="0" w:lastRow="0" w:firstColumn="0" w:lastColumn="0" w:oddVBand="0" w:evenVBand="0" w:oddHBand="0" w:evenHBand="0" w:firstRowFirstColumn="0" w:firstRowLastColumn="0" w:lastRowFirstColumn="0" w:lastRowLastColumn="0"/>
+              <w:rPr>
+                <w:rFonts w:ascii="Arial" w:hAnsi="Arial" w:cs="Arial"/>
+              </w:rPr>
+            </w:pPr>
             <w:r>
+              <w:rPr>
+                <w:rFonts w:ascii="Arial" w:hAnsi="Arial" w:cs="Arial"/>
+              </w:rPr>
               <w:t>0.8</w:t>
             </w:r>
           </w:p>
@@ -126,11 +318,20 @@
       <w:tr>
         <w:tc>
           <w:tcPr>
+            <w:cnfStyle w:val="001000000000" w:firstRow="0" w:lastRow="0" w:firstColumn="1" w:lastColumn="0" w:oddVBand="0" w:evenVBand="0" w:oddHBand="0" w:evenHBand="0" w:firstRowFirstColumn="0" w:firstRowLastColumn="0" w:lastRowFirstColumn="0" w:lastRowLastColumn="0"/>
             <w:tcW w:w="3270" w:type="dxa"/>
           </w:tcPr>
           <w:p>
+            <w:pPr>
+              <w:rPr>
+                <w:rFonts w:ascii="Arial" w:hAnsi="Arial" w:cs="Arial"/>
+              </w:rPr>
+            </w:pPr>
             <w:proofErr w:type="spellStart"/>
             <w:r>
+              <w:rPr>
+                <w:rFonts w:ascii="Arial" w:hAnsi="Arial" w:cs="Arial"/>
+              </w:rPr>
               <w:t>Standard_deviation_height_range</w:t>
             </w:r>
             <w:proofErr w:type="spellEnd"/>
@@ -141,19 +342,40 @@
             <w:tcW w:w="4947" w:type="dxa"/>
           </w:tcPr>
           <w:p>
+            <w:pPr>
+              <w:cnfStyle w:val="000000000000" w:firstRow="0" w:lastRow="0" w:firstColumn="0" w:lastColumn="0" w:oddVBand="0" w:evenVBand="0" w:oddHBand="0" w:evenHBand="0" w:firstRowFirstColumn="0" w:firstRowLastColumn="0" w:lastRowFirstColumn="0" w:lastRowLastColumn="0"/>
+              <w:rPr>
+                <w:rFonts w:ascii="Arial" w:hAnsi="Arial" w:cs="Arial"/>
+              </w:rPr>
+            </w:pPr>
             <w:r>
+              <w:rPr>
+                <w:rFonts w:ascii="Arial" w:hAnsi="Arial" w:cs="Arial"/>
+              </w:rPr>
               <w:t xml:space="preserve">How many adjacent pixels in </w:t>
             </w:r>
             <w:r>
+              <w:rPr>
+                <w:rFonts w:ascii="Arial" w:hAnsi="Arial" w:cs="Arial"/>
+              </w:rPr>
               <w:t>height</w:t>
             </w:r>
             <w:r>
+              <w:rPr>
+                <w:rFonts w:ascii="Arial" w:hAnsi="Arial" w:cs="Arial"/>
+              </w:rPr>
               <w:t xml:space="preserve"> </w:t>
             </w:r>
             <w:r>
+              <w:rPr>
+                <w:rFonts w:ascii="Arial" w:hAnsi="Arial" w:cs="Arial"/>
+              </w:rPr>
               <w:t>dimension</w:t>
             </w:r>
             <w:r>
+              <w:rPr>
+                <w:rFonts w:ascii="Arial" w:hAnsi="Arial" w:cs="Arial"/>
+              </w:rPr>
               <w:t xml:space="preserve"> to take into account during std calculation</w:t>
             </w:r>
           </w:p>
@@ -163,7 +385,16 @@
             <w:tcW w:w="845" w:type="dxa"/>
           </w:tcPr>
           <w:p>
+            <w:pPr>
+              <w:cnfStyle w:val="000000000000" w:firstRow="0" w:lastRow="0" w:firstColumn="0" w:lastColumn="0" w:oddVBand="0" w:evenVBand="0" w:oddHBand="0" w:evenHBand="0" w:firstRowFirstColumn="0" w:firstRowLastColumn="0" w:lastRowFirstColumn="0" w:lastRowLastColumn="0"/>
+              <w:rPr>
+                <w:rFonts w:ascii="Arial" w:hAnsi="Arial" w:cs="Arial"/>
+              </w:rPr>
+            </w:pPr>
             <w:r>
+              <w:rPr>
+                <w:rFonts w:ascii="Arial" w:hAnsi="Arial" w:cs="Arial"/>
+              </w:rPr>
               <w:t>1</w:t>
             </w:r>
           </w:p>
@@ -172,11 +403,20 @@
       <w:tr>
         <w:tc>
           <w:tcPr>
+            <w:cnfStyle w:val="001000000000" w:firstRow="0" w:lastRow="0" w:firstColumn="1" w:lastColumn="0" w:oddVBand="0" w:evenVBand="0" w:oddHBand="0" w:evenHBand="0" w:firstRowFirstColumn="0" w:firstRowLastColumn="0" w:lastRowFirstColumn="0" w:lastRowLastColumn="0"/>
             <w:tcW w:w="3270" w:type="dxa"/>
           </w:tcPr>
           <w:p>
+            <w:pPr>
+              <w:rPr>
+                <w:rFonts w:ascii="Arial" w:hAnsi="Arial" w:cs="Arial"/>
+              </w:rPr>
+            </w:pPr>
             <w:proofErr w:type="spellStart"/>
             <w:r>
+              <w:rPr>
+                <w:rFonts w:ascii="Arial" w:hAnsi="Arial" w:cs="Arial"/>
+              </w:rPr>
               <w:t>Standard_deviation_threshold</w:t>
             </w:r>
             <w:proofErr w:type="spellEnd"/>
@@ -187,7 +427,16 @@
             <w:tcW w:w="4947" w:type="dxa"/>
           </w:tcPr>
           <w:p>
+            <w:pPr>
+              <w:cnfStyle w:val="000000000000" w:firstRow="0" w:lastRow="0" w:firstColumn="0" w:lastColumn="0" w:oddVBand="0" w:evenVBand="0" w:oddHBand="0" w:evenHBand="0" w:firstRowFirstColumn="0" w:firstRowLastColumn="0" w:lastRowFirstColumn="0" w:lastRowLastColumn="0"/>
+              <w:rPr>
+                <w:rFonts w:ascii="Arial" w:hAnsi="Arial" w:cs="Arial"/>
+              </w:rPr>
+            </w:pPr>
             <w:r>
+              <w:rPr>
+                <w:rFonts w:ascii="Arial" w:hAnsi="Arial" w:cs="Arial"/>
+              </w:rPr>
               <w:t>Standard deviation threshold for detecting calcium events</w:t>
             </w:r>
           </w:p>
@@ -197,7 +446,16 @@
             <w:tcW w:w="845" w:type="dxa"/>
           </w:tcPr>
           <w:p>
+            <w:pPr>
+              <w:cnfStyle w:val="000000000000" w:firstRow="0" w:lastRow="0" w:firstColumn="0" w:lastColumn="0" w:oddVBand="0" w:evenVBand="0" w:oddHBand="0" w:evenHBand="0" w:firstRowFirstColumn="0" w:firstRowLastColumn="0" w:lastRowFirstColumn="0" w:lastRowLastColumn="0"/>
+              <w:rPr>
+                <w:rFonts w:ascii="Arial" w:hAnsi="Arial" w:cs="Arial"/>
+              </w:rPr>
+            </w:pPr>
             <w:r>
+              <w:rPr>
+                <w:rFonts w:ascii="Arial" w:hAnsi="Arial" w:cs="Arial"/>
+              </w:rPr>
               <w:t>1.3</w:t>
             </w:r>
           </w:p>
@@ -206,11 +464,20 @@
       <w:tr>
         <w:tc>
           <w:tcPr>
+            <w:cnfStyle w:val="001000000000" w:firstRow="0" w:lastRow="0" w:firstColumn="1" w:lastColumn="0" w:oddVBand="0" w:evenVBand="0" w:oddHBand="0" w:evenHBand="0" w:firstRowFirstColumn="0" w:firstRowLastColumn="0" w:lastRowFirstColumn="0" w:lastRowLastColumn="0"/>
             <w:tcW w:w="3270" w:type="dxa"/>
           </w:tcPr>
           <w:p>
+            <w:pPr>
+              <w:rPr>
+                <w:rFonts w:ascii="Arial" w:hAnsi="Arial" w:cs="Arial"/>
+              </w:rPr>
+            </w:pPr>
             <w:proofErr w:type="spellStart"/>
             <w:r>
+              <w:rPr>
+                <w:rFonts w:ascii="Arial" w:hAnsi="Arial" w:cs="Arial"/>
+              </w:rPr>
               <w:t>Standard_deviation_width_range</w:t>
             </w:r>
             <w:proofErr w:type="spellEnd"/>
@@ -221,13 +488,28 @@
             <w:tcW w:w="4947" w:type="dxa"/>
           </w:tcPr>
           <w:p>
+            <w:pPr>
+              <w:cnfStyle w:val="000000000000" w:firstRow="0" w:lastRow="0" w:firstColumn="0" w:lastColumn="0" w:oddVBand="0" w:evenVBand="0" w:oddHBand="0" w:evenHBand="0" w:firstRowFirstColumn="0" w:firstRowLastColumn="0" w:lastRowFirstColumn="0" w:lastRowLastColumn="0"/>
+              <w:rPr>
+                <w:rFonts w:ascii="Arial" w:hAnsi="Arial" w:cs="Arial"/>
+              </w:rPr>
+            </w:pPr>
             <w:r>
+              <w:rPr>
+                <w:rFonts w:ascii="Arial" w:hAnsi="Arial" w:cs="Arial"/>
+              </w:rPr>
               <w:t xml:space="preserve">How many adjacent pixels in width </w:t>
             </w:r>
             <w:r>
+              <w:rPr>
+                <w:rFonts w:ascii="Arial" w:hAnsi="Arial" w:cs="Arial"/>
+              </w:rPr>
               <w:t>dimension</w:t>
             </w:r>
             <w:r>
+              <w:rPr>
+                <w:rFonts w:ascii="Arial" w:hAnsi="Arial" w:cs="Arial"/>
+              </w:rPr>
               <w:t xml:space="preserve"> to take into account during std calculation</w:t>
             </w:r>
           </w:p>
@@ -237,7 +519,16 @@
             <w:tcW w:w="845" w:type="dxa"/>
           </w:tcPr>
           <w:p>
+            <w:pPr>
+              <w:cnfStyle w:val="000000000000" w:firstRow="0" w:lastRow="0" w:firstColumn="0" w:lastColumn="0" w:oddVBand="0" w:evenVBand="0" w:oddHBand="0" w:evenHBand="0" w:firstRowFirstColumn="0" w:firstRowLastColumn="0" w:lastRowFirstColumn="0" w:lastRowLastColumn="0"/>
+              <w:rPr>
+                <w:rFonts w:ascii="Arial" w:hAnsi="Arial" w:cs="Arial"/>
+              </w:rPr>
+            </w:pPr>
             <w:r>
+              <w:rPr>
+                <w:rFonts w:ascii="Arial" w:hAnsi="Arial" w:cs="Arial"/>
+              </w:rPr>
               <w:t>1</w:t>
             </w:r>
           </w:p>
@@ -246,11 +537,20 @@
       <w:tr>
         <w:tc>
           <w:tcPr>
+            <w:cnfStyle w:val="001000000000" w:firstRow="0" w:lastRow="0" w:firstColumn="1" w:lastColumn="0" w:oddVBand="0" w:evenVBand="0" w:oddHBand="0" w:evenHBand="0" w:firstRowFirstColumn="0" w:firstRowLastColumn="0" w:lastRowFirstColumn="0" w:lastRowLastColumn="0"/>
             <w:tcW w:w="3270" w:type="dxa"/>
           </w:tcPr>
           <w:p>
+            <w:pPr>
+              <w:rPr>
+                <w:rFonts w:ascii="Arial" w:hAnsi="Arial" w:cs="Arial"/>
+              </w:rPr>
+            </w:pPr>
             <w:proofErr w:type="spellStart"/>
             <w:r>
+              <w:rPr>
+                <w:rFonts w:ascii="Arial" w:hAnsi="Arial" w:cs="Arial"/>
+              </w:rPr>
               <w:t>Tolerance_t</w:t>
             </w:r>
             <w:proofErr w:type="spellEnd"/>
@@ -261,11 +561,23 @@
             <w:tcW w:w="4947" w:type="dxa"/>
           </w:tcPr>
           <w:p>
+            <w:pPr>
+              <w:cnfStyle w:val="000000000000" w:firstRow="0" w:lastRow="0" w:firstColumn="0" w:lastColumn="0" w:oddVBand="0" w:evenVBand="0" w:oddHBand="0" w:evenHBand="0" w:firstRowFirstColumn="0" w:firstRowLastColumn="0" w:lastRowFirstColumn="0" w:lastRowLastColumn="0"/>
+              <w:rPr>
+                <w:rFonts w:ascii="Arial" w:hAnsi="Arial" w:cs="Arial"/>
+              </w:rPr>
+            </w:pPr>
             <w:r>
+              <w:rPr>
+                <w:rFonts w:ascii="Arial" w:hAnsi="Arial" w:cs="Arial"/>
+              </w:rPr>
               <w:t xml:space="preserve">A maximum distance between subsequent calcium waves to treat them as </w:t>
             </w:r>
             <w:proofErr w:type="spellStart"/>
             <w:r>
+              <w:rPr>
+                <w:rFonts w:ascii="Arial" w:hAnsi="Arial" w:cs="Arial"/>
+              </w:rPr>
               <w:t>neighbours</w:t>
             </w:r>
             <w:proofErr w:type="spellEnd"/>
@@ -276,7 +588,16 @@
             <w:tcW w:w="845" w:type="dxa"/>
           </w:tcPr>
           <w:p>
+            <w:pPr>
+              <w:cnfStyle w:val="000000000000" w:firstRow="0" w:lastRow="0" w:firstColumn="0" w:lastColumn="0" w:oddVBand="0" w:evenVBand="0" w:oddHBand="0" w:evenHBand="0" w:firstRowFirstColumn="0" w:firstRowLastColumn="0" w:lastRowFirstColumn="0" w:lastRowLastColumn="0"/>
+              <w:rPr>
+                <w:rFonts w:ascii="Arial" w:hAnsi="Arial" w:cs="Arial"/>
+              </w:rPr>
+            </w:pPr>
             <w:r>
+              <w:rPr>
+                <w:rFonts w:ascii="Arial" w:hAnsi="Arial" w:cs="Arial"/>
+              </w:rPr>
               <w:t>4</w:t>
             </w:r>
           </w:p>
@@ -285,11 +606,20 @@
       <w:tr>
         <w:tc>
           <w:tcPr>
+            <w:cnfStyle w:val="001000000000" w:firstRow="0" w:lastRow="0" w:firstColumn="1" w:lastColumn="0" w:oddVBand="0" w:evenVBand="0" w:oddHBand="0" w:evenHBand="0" w:firstRowFirstColumn="0" w:firstRowLastColumn="0" w:lastRowFirstColumn="0" w:lastRowLastColumn="0"/>
             <w:tcW w:w="3270" w:type="dxa"/>
           </w:tcPr>
           <w:p>
+            <w:pPr>
+              <w:rPr>
+                <w:rFonts w:ascii="Arial" w:hAnsi="Arial" w:cs="Arial"/>
+              </w:rPr>
+            </w:pPr>
             <w:proofErr w:type="spellStart"/>
             <w:r>
+              <w:rPr>
+                <w:rFonts w:ascii="Arial" w:hAnsi="Arial" w:cs="Arial"/>
+              </w:rPr>
               <w:t>Tolerance_xy</w:t>
             </w:r>
             <w:proofErr w:type="spellEnd"/>
@@ -300,19 +630,37 @@
             <w:tcW w:w="4947" w:type="dxa"/>
           </w:tcPr>
           <w:p>
+            <w:pPr>
+              <w:cnfStyle w:val="000000000000" w:firstRow="0" w:lastRow="0" w:firstColumn="0" w:lastColumn="0" w:oddVBand="0" w:evenVBand="0" w:oddHBand="0" w:evenHBand="0" w:firstRowFirstColumn="0" w:firstRowLastColumn="0" w:lastRowFirstColumn="0" w:lastRowLastColumn="0"/>
+              <w:rPr>
+                <w:rFonts w:ascii="Arial" w:hAnsi="Arial" w:cs="Arial"/>
+              </w:rPr>
+            </w:pPr>
             <w:r>
+              <w:rPr>
+                <w:rFonts w:ascii="Arial" w:hAnsi="Arial" w:cs="Arial"/>
+              </w:rPr>
               <w:t xml:space="preserve">A maximum distance in </w:t>
             </w:r>
             <w:proofErr w:type="spellStart"/>
             <w:r>
+              <w:rPr>
+                <w:rFonts w:ascii="Arial" w:hAnsi="Arial" w:cs="Arial"/>
+              </w:rPr>
               <w:t>xy</w:t>
             </w:r>
             <w:proofErr w:type="spellEnd"/>
             <w:r>
+              <w:rPr>
+                <w:rFonts w:ascii="Arial" w:hAnsi="Arial" w:cs="Arial"/>
+              </w:rPr>
               <w:t xml:space="preserve"> plane to treat two different calcium waves as </w:t>
             </w:r>
             <w:proofErr w:type="spellStart"/>
             <w:r>
+              <w:rPr>
+                <w:rFonts w:ascii="Arial" w:hAnsi="Arial" w:cs="Arial"/>
+              </w:rPr>
               <w:t>neighbours</w:t>
             </w:r>
             <w:proofErr w:type="spellEnd"/>
@@ -323,7 +671,16 @@
             <w:tcW w:w="845" w:type="dxa"/>
           </w:tcPr>
           <w:p>
+            <w:pPr>
+              <w:cnfStyle w:val="000000000000" w:firstRow="0" w:lastRow="0" w:firstColumn="0" w:lastColumn="0" w:oddVBand="0" w:evenVBand="0" w:oddHBand="0" w:evenHBand="0" w:firstRowFirstColumn="0" w:firstRowLastColumn="0" w:lastRowFirstColumn="0" w:lastRowLastColumn="0"/>
+              <w:rPr>
+                <w:rFonts w:ascii="Arial" w:hAnsi="Arial" w:cs="Arial"/>
+              </w:rPr>
+            </w:pPr>
             <w:r>
+              <w:rPr>
+                <w:rFonts w:ascii="Arial" w:hAnsi="Arial" w:cs="Arial"/>
+              </w:rPr>
               <w:t>20</w:t>
             </w:r>
           </w:p>
@@ -332,11 +689,20 @@
       <w:tr>
         <w:tc>
           <w:tcPr>
+            <w:cnfStyle w:val="001000000000" w:firstRow="0" w:lastRow="0" w:firstColumn="1" w:lastColumn="0" w:oddVBand="0" w:evenVBand="0" w:oddHBand="0" w:evenHBand="0" w:firstRowFirstColumn="0" w:firstRowLastColumn="0" w:lastRowFirstColumn="0" w:lastRowLastColumn="0"/>
             <w:tcW w:w="3270" w:type="dxa"/>
           </w:tcPr>
           <w:p>
+            <w:pPr>
+              <w:rPr>
+                <w:rFonts w:ascii="Arial" w:hAnsi="Arial" w:cs="Arial"/>
+              </w:rPr>
+            </w:pPr>
             <w:proofErr w:type="spellStart"/>
             <w:r>
+              <w:rPr>
+                <w:rFonts w:ascii="Arial" w:hAnsi="Arial" w:cs="Arial"/>
+              </w:rPr>
               <w:t>Use_watershed</w:t>
             </w:r>
             <w:proofErr w:type="spellEnd"/>
@@ -347,7 +713,16 @@
             <w:tcW w:w="4947" w:type="dxa"/>
           </w:tcPr>
           <w:p>
+            <w:pPr>
+              <w:cnfStyle w:val="000000000000" w:firstRow="0" w:lastRow="0" w:firstColumn="0" w:lastColumn="0" w:oddVBand="0" w:evenVBand="0" w:oddHBand="0" w:evenHBand="0" w:firstRowFirstColumn="0" w:firstRowLastColumn="0" w:lastRowFirstColumn="0" w:lastRowLastColumn="0"/>
+              <w:rPr>
+                <w:rFonts w:ascii="Arial" w:hAnsi="Arial" w:cs="Arial"/>
+              </w:rPr>
+            </w:pPr>
             <w:r>
+              <w:rPr>
+                <w:rFonts w:ascii="Arial" w:hAnsi="Arial" w:cs="Arial"/>
+              </w:rPr>
               <w:t>Whether during mask generation, a Watershed algorithm for splitting adjacent calcium waves should be used</w:t>
             </w:r>
           </w:p>
@@ -357,7 +732,16 @@
             <w:tcW w:w="845" w:type="dxa"/>
           </w:tcPr>
           <w:p>
+            <w:pPr>
+              <w:cnfStyle w:val="000000000000" w:firstRow="0" w:lastRow="0" w:firstColumn="0" w:lastColumn="0" w:oddVBand="0" w:evenVBand="0" w:oddHBand="0" w:evenHBand="0" w:firstRowFirstColumn="0" w:firstRowLastColumn="0" w:lastRowFirstColumn="0" w:lastRowLastColumn="0"/>
+              <w:rPr>
+                <w:rFonts w:ascii="Arial" w:hAnsi="Arial" w:cs="Arial"/>
+              </w:rPr>
+            </w:pPr>
             <w:r>
+              <w:rPr>
+                <w:rFonts w:ascii="Arial" w:hAnsi="Arial" w:cs="Arial"/>
+              </w:rPr>
               <w:t>1</w:t>
             </w:r>
           </w:p>
@@ -366,11 +750,20 @@
       <w:tr>
         <w:tc>
           <w:tcPr>
+            <w:cnfStyle w:val="001000000000" w:firstRow="0" w:lastRow="0" w:firstColumn="1" w:lastColumn="0" w:oddVBand="0" w:evenVBand="0" w:oddHBand="0" w:evenHBand="0" w:firstRowFirstColumn="0" w:firstRowLastColumn="0" w:lastRowFirstColumn="0" w:lastRowLastColumn="0"/>
             <w:tcW w:w="3270" w:type="dxa"/>
           </w:tcPr>
           <w:p>
+            <w:pPr>
+              <w:rPr>
+                <w:rFonts w:ascii="Arial" w:hAnsi="Arial" w:cs="Arial"/>
+              </w:rPr>
+            </w:pPr>
             <w:proofErr w:type="spellStart"/>
             <w:r>
+              <w:rPr>
+                <w:rFonts w:ascii="Arial" w:hAnsi="Arial" w:cs="Arial"/>
+              </w:rPr>
               <w:t>Volume_threshold</w:t>
             </w:r>
             <w:proofErr w:type="spellEnd"/>
@@ -381,15 +774,30 @@
             <w:tcW w:w="4947" w:type="dxa"/>
           </w:tcPr>
           <w:p>
+            <w:pPr>
+              <w:cnfStyle w:val="000000000000" w:firstRow="0" w:lastRow="0" w:firstColumn="0" w:lastColumn="0" w:oddVBand="0" w:evenVBand="0" w:oddHBand="0" w:evenHBand="0" w:firstRowFirstColumn="0" w:firstRowLastColumn="0" w:lastRowFirstColumn="0" w:lastRowLastColumn="0"/>
+              <w:rPr>
+                <w:rFonts w:ascii="Arial" w:hAnsi="Arial" w:cs="Arial"/>
+              </w:rPr>
+            </w:pPr>
             <w:r>
+              <w:rPr>
+                <w:rFonts w:ascii="Arial" w:hAnsi="Arial" w:cs="Arial"/>
+              </w:rPr>
               <w:t xml:space="preserve">Volume threshold in total number of pixels to treat a shape as a calcium wave. Calcium waves below </w:t>
             </w:r>
             <w:proofErr w:type="spellStart"/>
             <w:r>
+              <w:rPr>
+                <w:rFonts w:ascii="Arial" w:hAnsi="Arial" w:cs="Arial"/>
+              </w:rPr>
               <w:t>volume_threshold</w:t>
             </w:r>
             <w:proofErr w:type="spellEnd"/>
             <w:r>
+              <w:rPr>
+                <w:rFonts w:ascii="Arial" w:hAnsi="Arial" w:cs="Arial"/>
+              </w:rPr>
               <w:t xml:space="preserve"> will be discarded from the analysis.</w:t>
             </w:r>
           </w:p>
@@ -399,71 +807,67 @@
             <w:tcW w:w="845" w:type="dxa"/>
           </w:tcPr>
           <w:p>
+            <w:pPr>
+              <w:cnfStyle w:val="000000000000" w:firstRow="0" w:lastRow="0" w:firstColumn="0" w:lastColumn="0" w:oddVBand="0" w:evenVBand="0" w:oddHBand="0" w:evenHBand="0" w:firstRowFirstColumn="0" w:firstRowLastColumn="0" w:lastRowFirstColumn="0" w:lastRowLastColumn="0"/>
+              <w:rPr>
+                <w:rFonts w:ascii="Arial" w:hAnsi="Arial" w:cs="Arial"/>
+              </w:rPr>
+            </w:pPr>
             <w:r>
+              <w:rPr>
+                <w:rFonts w:ascii="Arial" w:hAnsi="Arial" w:cs="Arial"/>
+              </w:rPr>
               <w:t>45</w:t>
             </w:r>
           </w:p>
         </w:tc>
       </w:tr>
-      <w:tr>
-        <w:tc>
-          <w:tcPr>
-            <w:tcW w:w="3270" w:type="dxa"/>
-          </w:tcPr>
-          <w:p/>
-        </w:tc>
-        <w:tc>
-          <w:tcPr>
-            <w:tcW w:w="4947" w:type="dxa"/>
-          </w:tcPr>
-          <w:p/>
-        </w:tc>
-        <w:tc>
-          <w:tcPr>
-            <w:tcW w:w="845" w:type="dxa"/>
-          </w:tcPr>
-          <w:p/>
-        </w:tc>
-      </w:tr>
-      <w:tr>
-        <w:tc>
-          <w:tcPr>
-            <w:tcW w:w="3270" w:type="dxa"/>
-          </w:tcPr>
-          <w:p/>
-        </w:tc>
-        <w:tc>
-          <w:tcPr>
-            <w:tcW w:w="4947" w:type="dxa"/>
-          </w:tcPr>
-          <w:p/>
-        </w:tc>
-        <w:tc>
-          <w:tcPr>
-            <w:tcW w:w="845" w:type="dxa"/>
-          </w:tcPr>
-          <w:p/>
-        </w:tc>
-      </w:tr>
     </w:tbl>
-    <w:p/>
-    <w:p>
-      <w:r>
+    <w:p>
+      <w:pPr>
+        <w:rPr>
+          <w:rFonts w:ascii="Arial" w:hAnsi="Arial" w:cs="Arial"/>
+        </w:rPr>
+      </w:pPr>
+    </w:p>
+    <w:p>
+      <w:pPr>
+        <w:rPr>
+          <w:rFonts w:ascii="Arial" w:hAnsi="Arial" w:cs="Arial"/>
+        </w:rPr>
+      </w:pPr>
+      <w:r>
+        <w:rPr>
+          <w:rFonts w:ascii="Arial" w:hAnsi="Arial" w:cs="Arial"/>
+        </w:rPr>
         <w:t>Those parameters can be set in the Variables section in the Admin tab:</w:t>
       </w:r>
     </w:p>
-    <w:p/>
-    <w:p>
-      <w:r>
-        <w:rPr>
+    <w:p>
+      <w:pPr>
+        <w:rPr>
+          <w:rFonts w:ascii="Arial" w:hAnsi="Arial" w:cs="Arial"/>
+        </w:rPr>
+      </w:pPr>
+    </w:p>
+    <w:p>
+      <w:pPr>
+        <w:jc w:val="center"/>
+        <w:rPr>
+          <w:rFonts w:ascii="Arial" w:hAnsi="Arial" w:cs="Arial"/>
+        </w:rPr>
+      </w:pPr>
+      <w:r>
+        <w:rPr>
+          <w:rFonts w:ascii="Arial" w:hAnsi="Arial" w:cs="Arial"/>
           <w:noProof/>
         </w:rPr>
         <w:lastRenderedPageBreak/>
         <w:drawing>
-          <wp:inline distT="0" distB="0" distL="0" distR="0" wp14:anchorId="7E793EE2" wp14:editId="339194C0">
-            <wp:extent cx="5760720" cy="2897505"/>
+          <wp:inline distT="0" distB="0" distL="0" distR="0" wp14:anchorId="06D0EE3A" wp14:editId="60BCC8CB">
+            <wp:extent cx="5760720" cy="2689225"/>
             <wp:effectExtent l="0" t="0" r="0" b="0"/>
-            <wp:docPr id="13" name="Picture 13"/>
+            <wp:docPr id="35" name="Picture 35"/>
             <wp:cNvGraphicFramePr>
               <a:graphicFrameLocks xmlns:a="http://schemas.openxmlformats.org/drawingml/2006/main" noChangeAspect="1"/>
             </wp:cNvGraphicFramePr>
@@ -483,7 +887,7 @@
                   <pic:spPr>
                     <a:xfrm>
                       <a:off x="0" y="0"/>
-                      <a:ext cx="5760720" cy="2897505"/>
+                      <a:ext cx="5760720" cy="2689225"/>
                     </a:xfrm>
                     <a:prstGeom prst="rect">
                       <a:avLst/>
@@ -497,29 +901,83 @@
       </w:r>
     </w:p>
     <w:p>
-      <w:r>
+      <w:pPr>
+        <w:rPr>
+          <w:rFonts w:ascii="Arial" w:hAnsi="Arial" w:cs="Arial"/>
+        </w:rPr>
+      </w:pPr>
+      <w:r>
+        <w:rPr>
+          <w:rFonts w:ascii="Arial" w:hAnsi="Arial" w:cs="Arial"/>
+        </w:rPr>
         <w:t>To change the parameter value, you may use a Pen icon next to the parameter name.</w:t>
       </w:r>
     </w:p>
-    <w:p/>
-    <w:p>
-      <w:r>
-        <w:t xml:space="preserve">To change the default values of the parameters, you may modify the </w:t>
+    <w:p>
+      <w:pPr>
+        <w:rPr>
+          <w:rFonts w:ascii="Arial" w:hAnsi="Arial" w:cs="Arial"/>
+        </w:rPr>
+      </w:pPr>
+    </w:p>
+    <w:p>
+      <w:pPr>
+        <w:rPr>
+          <w:rFonts w:ascii="Arial" w:hAnsi="Arial" w:cs="Arial"/>
+        </w:rPr>
+      </w:pPr>
+      <w:r>
+        <w:rPr>
+          <w:rFonts w:ascii="Arial" w:hAnsi="Arial" w:cs="Arial"/>
+        </w:rPr>
+        <w:t xml:space="preserve">It is possible to override the default parameter values. These values are loaded from the </w:t>
       </w:r>
       <w:proofErr w:type="spellStart"/>
       <w:r>
+        <w:rPr>
+          <w:rFonts w:ascii="Arial" w:hAnsi="Arial" w:cs="Arial"/>
+        </w:rPr>
         <w:t>variables.json</w:t>
       </w:r>
       <w:proofErr w:type="spellEnd"/>
       <w:r>
-        <w:t xml:space="preserve"> file. It is located in the root directory of the Astral application.</w:t>
-      </w:r>
-    </w:p>
-    <w:p/>
-    <w:p/>
-    <w:p/>
-    <w:p>
-      <w:r>
+        <w:rPr>
+          <w:rFonts w:ascii="Arial" w:hAnsi="Arial" w:cs="Arial"/>
+        </w:rPr>
+        <w:t xml:space="preserve"> file, located in the parent directory of the application. Modifying the values inside the </w:t>
+      </w:r>
+      <w:proofErr w:type="spellStart"/>
+      <w:r>
+        <w:rPr>
+          <w:rFonts w:ascii="Arial" w:hAnsi="Arial" w:cs="Arial"/>
+        </w:rPr>
+        <w:t>variables.json</w:t>
+      </w:r>
+      <w:proofErr w:type="spellEnd"/>
+      <w:r>
+        <w:rPr>
+          <w:rFonts w:ascii="Arial" w:hAnsi="Arial" w:cs="Arial"/>
+        </w:rPr>
+        <w:t xml:space="preserve"> file will change the default values of the application from the next startup.</w:t>
+      </w:r>
+    </w:p>
+    <w:p>
+      <w:pPr>
+        <w:rPr>
+          <w:rFonts w:ascii="Arial" w:hAnsi="Arial" w:cs="Arial"/>
+        </w:rPr>
+      </w:pPr>
+    </w:p>
+    <w:p>
+      <w:pPr>
+        <w:rPr>
+          <w:rFonts w:ascii="Arial" w:hAnsi="Arial" w:cs="Arial"/>
+        </w:rPr>
+      </w:pPr>
+      <w:r>
+        <w:rPr>
+          <w:rFonts w:ascii="Arial" w:hAnsi="Arial" w:cs="Arial"/>
+        </w:rPr>
         <w:t>Installation process:</w:t>
       </w:r>
     </w:p>
@@ -527,15 +985,20 @@
       <w:pPr>
         <w:rPr>
           <w:rStyle w:val="Hyperlink"/>
-        </w:rPr>
-      </w:pPr>
-      <w:r>
+          <w:rFonts w:ascii="Arial" w:hAnsi="Arial" w:cs="Arial"/>
+        </w:rPr>
+      </w:pPr>
+      <w:r>
+        <w:rPr>
+          <w:rFonts w:ascii="Arial" w:hAnsi="Arial" w:cs="Arial"/>
+        </w:rPr>
         <w:t xml:space="preserve">To run Astral, a Docker Desktop application is required. To download Docker Desktop, visit: </w:t>
       </w:r>
       <w:hyperlink r:id="rId6" w:history="1">
         <w:r>
           <w:rPr>
             <w:rStyle w:val="Hyperlink"/>
+            <w:rFonts w:ascii="Arial" w:hAnsi="Arial" w:cs="Arial"/>
           </w:rPr>
           <w:t>https://www.docker.com/products/docker-desktop</w:t>
         </w:r>
@@ -545,20 +1008,29 @@
       <w:pPr>
         <w:rPr>
           <w:rStyle w:val="Hyperlink"/>
+          <w:rFonts w:ascii="Arial" w:hAnsi="Arial" w:cs="Arial"/>
           <w:u w:val="none"/>
         </w:rPr>
       </w:pPr>
       <w:r>
         <w:rPr>
           <w:rStyle w:val="Hyperlink"/>
+          <w:rFonts w:ascii="Arial" w:hAnsi="Arial" w:cs="Arial"/>
           <w:u w:val="none"/>
         </w:rPr>
         <w:t>After the installation process, you can launch Docker Desktop, and in the task bar, you should see Docker Desktop’s icon.</w:t>
       </w:r>
     </w:p>
     <w:p>
-      <w:r>
-        <w:rPr>
+      <w:pPr>
+        <w:jc w:val="center"/>
+        <w:rPr>
+          <w:rFonts w:ascii="Arial" w:hAnsi="Arial" w:cs="Arial"/>
+        </w:rPr>
+      </w:pPr>
+      <w:r>
+        <w:rPr>
+          <w:rFonts w:ascii="Arial" w:hAnsi="Arial" w:cs="Arial"/>
           <w:noProof/>
         </w:rPr>
         <w:drawing>
@@ -605,15 +1077,36 @@
         </w:drawing>
       </w:r>
     </w:p>
-    <w:p/>
-    <w:p>
-      <w:r>
+    <w:p>
+      <w:pPr>
+        <w:rPr>
+          <w:rFonts w:ascii="Arial" w:hAnsi="Arial" w:cs="Arial"/>
+        </w:rPr>
+      </w:pPr>
+    </w:p>
+    <w:p>
+      <w:pPr>
+        <w:rPr>
+          <w:rFonts w:ascii="Arial" w:hAnsi="Arial" w:cs="Arial"/>
+        </w:rPr>
+      </w:pPr>
+      <w:r>
+        <w:rPr>
+          <w:rFonts w:ascii="Arial" w:hAnsi="Arial" w:cs="Arial"/>
+        </w:rPr>
         <w:t>Right-click on it and navigate to Settings.</w:t>
       </w:r>
     </w:p>
     <w:p>
-      <w:r>
-        <w:rPr>
+      <w:pPr>
+        <w:jc w:val="center"/>
+        <w:rPr>
+          <w:rFonts w:ascii="Arial" w:hAnsi="Arial" w:cs="Arial"/>
+        </w:rPr>
+      </w:pPr>
+      <w:r>
+        <w:rPr>
+          <w:rFonts w:ascii="Arial" w:hAnsi="Arial" w:cs="Arial"/>
           <w:noProof/>
         </w:rPr>
         <w:lastRenderedPageBreak/>
@@ -655,79 +1148,213 @@
       </w:r>
     </w:p>
     <w:p>
-      <w:r>
+      <w:pPr>
+        <w:rPr>
+          <w:rFonts w:ascii="Arial" w:hAnsi="Arial" w:cs="Arial"/>
+        </w:rPr>
+      </w:pPr>
+      <w:r>
+        <w:rPr>
+          <w:rFonts w:ascii="Arial" w:hAnsi="Arial" w:cs="Arial"/>
+        </w:rPr>
         <w:t>In the Resources tab, there are specifications for the computational power, that will be dedicated for Docker applications. You may manually customize, how much CPUs, Memory, Swap and Disk size you will give to Docker during runtime.</w:t>
       </w:r>
     </w:p>
     <w:p>
-      <w:r>
+      <w:pPr>
+        <w:rPr>
+          <w:rFonts w:ascii="Arial" w:hAnsi="Arial" w:cs="Arial"/>
+        </w:rPr>
+      </w:pPr>
+      <w:r>
+        <w:rPr>
+          <w:rFonts w:ascii="Arial" w:hAnsi="Arial" w:cs="Arial"/>
+        </w:rPr>
+        <w:t>HINT:</w:t>
+      </w:r>
+    </w:p>
+    <w:p>
+      <w:pPr>
+        <w:rPr>
+          <w:rFonts w:ascii="Arial" w:hAnsi="Arial" w:cs="Arial"/>
+        </w:rPr>
+      </w:pPr>
+      <w:r>
+        <w:rPr>
+          <w:rFonts w:ascii="Arial" w:hAnsi="Arial" w:cs="Arial"/>
+        </w:rPr>
+        <w:t>If the Resources tab is not visible in the Docker panel, it is necessary to install Hyper-V service. The dialog window from the Docker Desktop should appear with the steps to install Hyper-V. In other case, visit:</w:t>
+      </w:r>
+    </w:p>
+    <w:p>
+      <w:pPr>
+        <w:rPr>
+          <w:rFonts w:ascii="Arial" w:hAnsi="Arial" w:cs="Arial"/>
+        </w:rPr>
+      </w:pPr>
+      <w:hyperlink r:id="rId9" w:history="1">
+        <w:r>
+          <w:rPr>
+            <w:rStyle w:val="Hyperlink"/>
+            <w:rFonts w:ascii="Arial" w:hAnsi="Arial" w:cs="Arial"/>
+          </w:rPr>
+          <w:t>https://docs.microsoft.com/en-us/virtualization/hyper-v-on-windows/quick-start/enable-hyper-v</w:t>
+        </w:r>
+      </w:hyperlink>
+    </w:p>
+    <w:p>
+      <w:pPr>
+        <w:rPr>
+          <w:rFonts w:ascii="Arial" w:hAnsi="Arial" w:cs="Arial"/>
+        </w:rPr>
+      </w:pPr>
+    </w:p>
+    <w:p>
+      <w:pPr>
+        <w:rPr>
+          <w:rFonts w:ascii="Arial" w:hAnsi="Arial" w:cs="Arial"/>
+        </w:rPr>
+      </w:pPr>
+      <w:r>
+        <w:rPr>
+          <w:rFonts w:ascii="Arial" w:hAnsi="Arial" w:cs="Arial"/>
+        </w:rPr>
         <w:t>For Astral to run properly, a significant amount of Virtual Memory is necessary. If possible, set Memory to at least 10GB. For Swap, set it to 32 GB.</w:t>
       </w:r>
       <w:r>
+        <w:rPr>
+          <w:rFonts w:ascii="Arial" w:hAnsi="Arial" w:cs="Arial"/>
+        </w:rPr>
         <w:t xml:space="preserve"> Swap is a memory which is used when the application runs out of RAM. Because the </w:t>
       </w:r>
       <w:proofErr w:type="spellStart"/>
       <w:r>
+        <w:rPr>
+          <w:rFonts w:ascii="Arial" w:hAnsi="Arial" w:cs="Arial"/>
+        </w:rPr>
         <w:t>timelapse</w:t>
       </w:r>
       <w:proofErr w:type="spellEnd"/>
       <w:r>
+        <w:rPr>
+          <w:rFonts w:ascii="Arial" w:hAnsi="Arial" w:cs="Arial"/>
+        </w:rPr>
         <w:t xml:space="preserve"> data can be resource-consuming, it is advised to set it as high as possible.</w:t>
       </w:r>
     </w:p>
     <w:p>
-      <w:r>
+      <w:pPr>
+        <w:rPr>
+          <w:rFonts w:ascii="Arial" w:hAnsi="Arial" w:cs="Arial"/>
+        </w:rPr>
+      </w:pPr>
+      <w:r>
+        <w:rPr>
+          <w:rFonts w:ascii="Arial" w:hAnsi="Arial" w:cs="Arial"/>
+        </w:rPr>
         <w:t>Hint: If you are unable to set Swap to higher values, open up Windows Run window and type:</w:t>
       </w:r>
     </w:p>
     <w:p>
-      <w:r>
+      <w:pPr>
+        <w:rPr>
+          <w:rFonts w:ascii="Arial" w:hAnsi="Arial" w:cs="Arial"/>
+        </w:rPr>
+      </w:pPr>
+      <w:r>
+        <w:rPr>
+          <w:rFonts w:ascii="Arial" w:hAnsi="Arial" w:cs="Arial"/>
+        </w:rPr>
         <w:t>%</w:t>
       </w:r>
       <w:proofErr w:type="spellStart"/>
       <w:r>
+        <w:rPr>
+          <w:rFonts w:ascii="Arial" w:hAnsi="Arial" w:cs="Arial"/>
+        </w:rPr>
         <w:t>appdata</w:t>
       </w:r>
       <w:proofErr w:type="spellEnd"/>
       <w:r>
+        <w:rPr>
+          <w:rFonts w:ascii="Arial" w:hAnsi="Arial" w:cs="Arial"/>
+        </w:rPr>
         <w:t>%</w:t>
       </w:r>
     </w:p>
     <w:p>
-      <w:r>
+      <w:pPr>
+        <w:rPr>
+          <w:rFonts w:ascii="Arial" w:hAnsi="Arial" w:cs="Arial"/>
+        </w:rPr>
+      </w:pPr>
+      <w:r>
+        <w:rPr>
+          <w:rFonts w:ascii="Arial" w:hAnsi="Arial" w:cs="Arial"/>
+        </w:rPr>
         <w:t xml:space="preserve">An explorer will show with an </w:t>
       </w:r>
       <w:proofErr w:type="spellStart"/>
       <w:r>
+        <w:rPr>
+          <w:rFonts w:ascii="Arial" w:hAnsi="Arial" w:cs="Arial"/>
+        </w:rPr>
         <w:t>AppData</w:t>
       </w:r>
       <w:proofErr w:type="spellEnd"/>
       <w:r>
+        <w:rPr>
+          <w:rFonts w:ascii="Arial" w:hAnsi="Arial" w:cs="Arial"/>
+        </w:rPr>
         <w:t xml:space="preserve"> folder. Then, navigate to the following file in the explorer.</w:t>
       </w:r>
     </w:p>
     <w:p>
+      <w:pPr>
+        <w:rPr>
+          <w:rFonts w:ascii="Arial" w:hAnsi="Arial" w:cs="Arial"/>
+        </w:rPr>
+      </w:pPr>
       <w:proofErr w:type="spellStart"/>
       <w:r>
+        <w:rPr>
+          <w:rFonts w:ascii="Arial" w:hAnsi="Arial" w:cs="Arial"/>
+        </w:rPr>
         <w:t>AppData</w:t>
       </w:r>
       <w:proofErr w:type="spellEnd"/>
       <w:r>
-        <w:t>\Roaming\Docker</w:t>
-      </w:r>
-      <w:r>
-        <w:t>\</w:t>
+        <w:rPr>
+          <w:rFonts w:ascii="Arial" w:hAnsi="Arial" w:cs="Arial"/>
+        </w:rPr>
+        <w:t>\Roaming\Docker\</w:t>
       </w:r>
       <w:proofErr w:type="spellStart"/>
       <w:r>
+        <w:rPr>
+          <w:rFonts w:ascii="Arial" w:hAnsi="Arial" w:cs="Arial"/>
+        </w:rPr>
         <w:t>setting.json</w:t>
       </w:r>
       <w:proofErr w:type="spellEnd"/>
     </w:p>
-    <w:p/>
-    <w:p>
-      <w:r>
-        <w:rPr>
+    <w:p>
+      <w:pPr>
+        <w:rPr>
+          <w:rFonts w:ascii="Arial" w:hAnsi="Arial" w:cs="Arial"/>
+        </w:rPr>
+      </w:pPr>
+    </w:p>
+    <w:p>
+      <w:pPr>
+        <w:jc w:val="center"/>
+        <w:rPr>
+          <w:rFonts w:ascii="Arial" w:hAnsi="Arial" w:cs="Arial"/>
+        </w:rPr>
+      </w:pPr>
+      <w:r>
+        <w:rPr>
+          <w:rFonts w:ascii="Arial" w:hAnsi="Arial" w:cs="Arial"/>
           <w:noProof/>
         </w:rPr>
         <w:lastRenderedPageBreak/>
@@ -736,61 +1363,6 @@
             <wp:extent cx="5760720" cy="3472180"/>
             <wp:effectExtent l="0" t="0" r="0" b="0"/>
             <wp:docPr id="3" name="Picture 3"/>
-            <wp:cNvGraphicFramePr>
-              <a:graphicFrameLocks xmlns:a="http://schemas.openxmlformats.org/drawingml/2006/main" noChangeAspect="1"/>
-            </wp:cNvGraphicFramePr>
-            <a:graphic xmlns:a="http://schemas.openxmlformats.org/drawingml/2006/main">
-              <a:graphicData uri="http://schemas.openxmlformats.org/drawingml/2006/picture">
-                <pic:pic xmlns:pic="http://schemas.openxmlformats.org/drawingml/2006/picture">
-                  <pic:nvPicPr>
-                    <pic:cNvPr id="1" name=""/>
-                    <pic:cNvPicPr/>
-                  </pic:nvPicPr>
-                  <pic:blipFill>
-                    <a:blip r:embed="rId9"/>
-                    <a:stretch>
-                      <a:fillRect/>
-                    </a:stretch>
-                  </pic:blipFill>
-                  <pic:spPr>
-                    <a:xfrm>
-                      <a:off x="0" y="0"/>
-                      <a:ext cx="5760720" cy="3472180"/>
-                    </a:xfrm>
-                    <a:prstGeom prst="rect">
-                      <a:avLst/>
-                    </a:prstGeom>
-                  </pic:spPr>
-                </pic:pic>
-              </a:graphicData>
-            </a:graphic>
-          </wp:inline>
-        </w:drawing>
-      </w:r>
-    </w:p>
-    <w:p>
-      <w:r>
-        <w:t xml:space="preserve">And open it with your favorite editor. Then, to set the swap memory manually, find the </w:t>
-      </w:r>
-      <w:proofErr w:type="spellStart"/>
-      <w:r>
-        <w:t>swapMiB</w:t>
-      </w:r>
-      <w:proofErr w:type="spellEnd"/>
-      <w:r>
-        <w:t xml:space="preserve"> property:</w:t>
-      </w:r>
-    </w:p>
-    <w:p>
-      <w:r>
-        <w:rPr>
-          <w:noProof/>
-        </w:rPr>
-        <w:drawing>
-          <wp:inline distT="0" distB="0" distL="0" distR="0" wp14:anchorId="195550F7" wp14:editId="0783AC78">
-            <wp:extent cx="5760720" cy="3465830"/>
-            <wp:effectExtent l="0" t="0" r="0" b="1270"/>
-            <wp:docPr id="4" name="Picture 4"/>
             <wp:cNvGraphicFramePr>
               <a:graphicFrameLocks xmlns:a="http://schemas.openxmlformats.org/drawingml/2006/main" noChangeAspect="1"/>
             </wp:cNvGraphicFramePr>
@@ -810,7 +1382,7 @@
                   <pic:spPr>
                     <a:xfrm>
                       <a:off x="0" y="0"/>
-                      <a:ext cx="5760720" cy="3465830"/>
+                      <a:ext cx="5760720" cy="3472180"/>
                     </a:xfrm>
                     <a:prstGeom prst="rect">
                       <a:avLst/>
@@ -824,36 +1396,49 @@
       </w:r>
     </w:p>
     <w:p>
-      <w:r>
-        <w:t>And set it to some preferred value.</w:t>
-      </w:r>
-    </w:p>
-    <w:p/>
-    <w:p>
-      <w:r>
-        <w:t xml:space="preserve">To run the Astral application, navigate to the Astral application directory and from the explorer launch </w:t>
+      <w:pPr>
+        <w:rPr>
+          <w:rFonts w:ascii="Arial" w:hAnsi="Arial" w:cs="Arial"/>
+        </w:rPr>
+      </w:pPr>
+      <w:r>
+        <w:rPr>
+          <w:rFonts w:ascii="Arial" w:hAnsi="Arial" w:cs="Arial"/>
+        </w:rPr>
+        <w:t xml:space="preserve">And open it with your favorite editor. Then, to set the swap memory manually, find the </w:t>
       </w:r>
       <w:proofErr w:type="spellStart"/>
       <w:r>
-        <w:t>Powershell</w:t>
+        <w:rPr>
+          <w:rFonts w:ascii="Arial" w:hAnsi="Arial" w:cs="Arial"/>
+        </w:rPr>
+        <w:t>swapMiB</w:t>
       </w:r>
       <w:proofErr w:type="spellEnd"/>
       <w:r>
-        <w:t xml:space="preserve"> application:</w:t>
-      </w:r>
-    </w:p>
-    <w:p/>
-    <w:p>
-      <w:r>
-        <w:rPr>
+        <w:rPr>
+          <w:rFonts w:ascii="Arial" w:hAnsi="Arial" w:cs="Arial"/>
+        </w:rPr>
+        <w:t xml:space="preserve"> property:</w:t>
+      </w:r>
+    </w:p>
+    <w:p>
+      <w:pPr>
+        <w:jc w:val="center"/>
+        <w:rPr>
+          <w:rFonts w:ascii="Arial" w:hAnsi="Arial" w:cs="Arial"/>
+        </w:rPr>
+      </w:pPr>
+      <w:r>
+        <w:rPr>
+          <w:rFonts w:ascii="Arial" w:hAnsi="Arial" w:cs="Arial"/>
           <w:noProof/>
         </w:rPr>
-        <w:lastRenderedPageBreak/>
         <w:drawing>
-          <wp:inline distT="0" distB="0" distL="0" distR="0" wp14:anchorId="0D5C14AB" wp14:editId="4FCBE085">
-            <wp:extent cx="5760720" cy="2929890"/>
-            <wp:effectExtent l="0" t="0" r="0" b="3810"/>
-            <wp:docPr id="5" name="Picture 5"/>
+          <wp:inline distT="0" distB="0" distL="0" distR="0" wp14:anchorId="195550F7" wp14:editId="0783AC78">
+            <wp:extent cx="5760720" cy="3465830"/>
+            <wp:effectExtent l="0" t="0" r="0" b="1270"/>
+            <wp:docPr id="4" name="Picture 4"/>
             <wp:cNvGraphicFramePr>
               <a:graphicFrameLocks xmlns:a="http://schemas.openxmlformats.org/drawingml/2006/main" noChangeAspect="1"/>
             </wp:cNvGraphicFramePr>
@@ -873,7 +1458,7 @@
                   <pic:spPr>
                     <a:xfrm>
                       <a:off x="0" y="0"/>
-                      <a:ext cx="5760720" cy="2929890"/>
+                      <a:ext cx="5760720" cy="3465830"/>
                     </a:xfrm>
                     <a:prstGeom prst="rect">
                       <a:avLst/>
@@ -886,28 +1471,160 @@
         </w:drawing>
       </w:r>
     </w:p>
-    <w:p/>
-    <w:p>
-      <w:r>
-        <w:t>First, you will need to build the application – for that to happen, type:</w:t>
-      </w:r>
-    </w:p>
-    <w:p/>
-    <w:p>
-      <w:r>
-        <w:t>Docker compose build</w:t>
-      </w:r>
-    </w:p>
-    <w:p>
-      <w:r>
-        <w:rPr>
+    <w:p>
+      <w:pPr>
+        <w:rPr>
+          <w:rFonts w:ascii="Arial" w:hAnsi="Arial" w:cs="Arial"/>
+        </w:rPr>
+      </w:pPr>
+      <w:r>
+        <w:rPr>
+          <w:rFonts w:ascii="Arial" w:hAnsi="Arial" w:cs="Arial"/>
+        </w:rPr>
+        <w:t>Depending on assigned RAM memory amount, swap can be found empirically. For</w:t>
+      </w:r>
+      <w:r>
+        <w:rPr>
+          <w:rFonts w:ascii="Arial" w:hAnsi="Arial" w:cs="Arial"/>
+        </w:rPr>
+        <w:t xml:space="preserve"> </w:t>
+      </w:r>
+      <w:r>
+        <w:rPr>
+          <w:rFonts w:ascii="Arial" w:hAnsi="Arial" w:cs="Arial"/>
+        </w:rPr>
+        <w:t xml:space="preserve">image series of 700Mb size and 8 GB of RAM, a good amount for swap </w:t>
+      </w:r>
+      <w:r>
+        <w:rPr>
+          <w:rFonts w:ascii="Arial" w:hAnsi="Arial" w:cs="Arial"/>
+        </w:rPr>
+        <w:t>is 32 GB</w:t>
+      </w:r>
+      <w:r>
+        <w:rPr>
+          <w:rFonts w:ascii="Arial" w:hAnsi="Arial" w:cs="Arial"/>
+        </w:rPr>
+        <w:t>, although the amount may be much smaller for some files. The amount of memory is really dependent on the number of events in the image series.</w:t>
+      </w:r>
+      <w:r>
+        <w:rPr>
+          <w:rFonts w:ascii="Arial" w:hAnsi="Arial" w:cs="Arial"/>
+        </w:rPr>
+        <w:t xml:space="preserve"> This memory is released after application termination</w:t>
+      </w:r>
+      <w:r>
+        <w:rPr>
+          <w:rFonts w:ascii="Arial" w:hAnsi="Arial" w:cs="Arial"/>
+        </w:rPr>
+        <w:t>, so memory assignment is temporary.</w:t>
+      </w:r>
+    </w:p>
+    <w:p>
+      <w:pPr>
+        <w:rPr>
+          <w:rFonts w:ascii="Arial" w:hAnsi="Arial" w:cs="Arial"/>
+        </w:rPr>
+      </w:pPr>
+    </w:p>
+    <w:p>
+      <w:pPr>
+        <w:rPr>
+          <w:rFonts w:ascii="Arial" w:hAnsi="Arial" w:cs="Arial"/>
+        </w:rPr>
+      </w:pPr>
+      <w:r>
+        <w:rPr>
+          <w:rFonts w:ascii="Arial" w:hAnsi="Arial" w:cs="Arial"/>
+        </w:rPr>
+        <w:lastRenderedPageBreak/>
+        <w:t xml:space="preserve">To run the Astral application, </w:t>
+      </w:r>
+      <w:r>
+        <w:rPr>
+          <w:rFonts w:ascii="Arial" w:hAnsi="Arial" w:cs="Arial"/>
+        </w:rPr>
+        <w:t xml:space="preserve">it is necessary to launch </w:t>
+      </w:r>
+      <w:proofErr w:type="spellStart"/>
+      <w:r>
+        <w:rPr>
+          <w:rFonts w:ascii="Arial" w:hAnsi="Arial" w:cs="Arial"/>
+        </w:rPr>
+        <w:t>Powershell</w:t>
+      </w:r>
+      <w:proofErr w:type="spellEnd"/>
+      <w:r>
+        <w:rPr>
+          <w:rFonts w:ascii="Arial" w:hAnsi="Arial" w:cs="Arial"/>
+        </w:rPr>
+        <w:t xml:space="preserve"> terminal. Following steps are necessary to launch the program:</w:t>
+      </w:r>
+    </w:p>
+    <w:p>
+      <w:pPr>
+        <w:pStyle w:val="ListParagraph"/>
+        <w:rPr>
+          <w:rFonts w:ascii="Arial" w:hAnsi="Arial" w:cs="Arial"/>
+        </w:rPr>
+      </w:pPr>
+    </w:p>
+    <w:p>
+      <w:pPr>
+        <w:pStyle w:val="ListParagraph"/>
+        <w:numPr>
+          <w:ilvl w:val="0"/>
+          <w:numId w:val="2"/>
+        </w:numPr>
+        <w:rPr>
+          <w:rFonts w:ascii="Arial" w:hAnsi="Arial" w:cs="Arial"/>
+        </w:rPr>
+      </w:pPr>
+      <w:r>
+        <w:rPr>
+          <w:rFonts w:ascii="Arial" w:hAnsi="Arial" w:cs="Arial"/>
+        </w:rPr>
+        <w:t>Edit the docker-</w:t>
+      </w:r>
+      <w:proofErr w:type="spellStart"/>
+      <w:r>
+        <w:rPr>
+          <w:rFonts w:ascii="Arial" w:hAnsi="Arial" w:cs="Arial"/>
+        </w:rPr>
+        <w:t>compose.yml</w:t>
+      </w:r>
+      <w:proofErr w:type="spellEnd"/>
+      <w:r>
+        <w:rPr>
+          <w:rFonts w:ascii="Arial" w:hAnsi="Arial" w:cs="Arial"/>
+        </w:rPr>
+        <w:t xml:space="preserve"> file:</w:t>
+      </w:r>
+    </w:p>
+    <w:p>
+      <w:pPr>
+        <w:rPr>
+          <w:rFonts w:ascii="Arial" w:hAnsi="Arial" w:cs="Arial"/>
+        </w:rPr>
+      </w:pPr>
+    </w:p>
+    <w:p>
+      <w:pPr>
+        <w:jc w:val="center"/>
+        <w:rPr>
+          <w:rFonts w:ascii="Arial" w:hAnsi="Arial" w:cs="Arial"/>
+        </w:rPr>
+      </w:pPr>
+      <w:r>
+        <w:rPr>
+          <w:rFonts w:ascii="Arial" w:hAnsi="Arial" w:cs="Arial"/>
           <w:noProof/>
         </w:rPr>
         <w:drawing>
-          <wp:inline distT="0" distB="0" distL="0" distR="0" wp14:anchorId="3A063135" wp14:editId="1A9A8CEE">
-            <wp:extent cx="2380952" cy="352381"/>
-            <wp:effectExtent l="0" t="0" r="635" b="0"/>
-            <wp:docPr id="6" name="Picture 6"/>
+          <wp:inline distT="0" distB="0" distL="0" distR="0" wp14:anchorId="6CD34263" wp14:editId="51E27BB9">
+            <wp:extent cx="5760720" cy="4020820"/>
+            <wp:effectExtent l="0" t="0" r="0" b="0"/>
+            <wp:docPr id="38" name="Picture 38"/>
             <wp:cNvGraphicFramePr>
               <a:graphicFrameLocks xmlns:a="http://schemas.openxmlformats.org/drawingml/2006/main" noChangeAspect="1"/>
             </wp:cNvGraphicFramePr>
@@ -927,6 +1644,345 @@
                   <pic:spPr>
                     <a:xfrm>
                       <a:off x="0" y="0"/>
+                      <a:ext cx="5760720" cy="4020820"/>
+                    </a:xfrm>
+                    <a:prstGeom prst="rect">
+                      <a:avLst/>
+                    </a:prstGeom>
+                  </pic:spPr>
+                </pic:pic>
+              </a:graphicData>
+            </a:graphic>
+          </wp:inline>
+        </w:drawing>
+      </w:r>
+    </w:p>
+    <w:p>
+      <w:pPr>
+        <w:rPr>
+          <w:rFonts w:ascii="Arial" w:hAnsi="Arial" w:cs="Arial"/>
+        </w:rPr>
+      </w:pPr>
+    </w:p>
+    <w:p>
+      <w:pPr>
+        <w:rPr>
+          <w:rFonts w:ascii="Arial" w:hAnsi="Arial" w:cs="Arial"/>
+          <w:b/>
+          <w:bCs/>
+        </w:rPr>
+      </w:pPr>
+      <w:r>
+        <w:rPr>
+          <w:rFonts w:ascii="Arial" w:hAnsi="Arial" w:cs="Arial"/>
+        </w:rPr>
+        <w:t xml:space="preserve">Enter the path to the data directory, which contains </w:t>
+      </w:r>
+      <w:r>
+        <w:rPr>
+          <w:rFonts w:ascii="Arial" w:hAnsi="Arial" w:cs="Arial"/>
+        </w:rPr>
+        <w:t xml:space="preserve">the files to be processed by Astral. The path needs to be entered in two places (line 16 and line 32). </w:t>
+      </w:r>
+      <w:r>
+        <w:rPr>
+          <w:rFonts w:ascii="Arial" w:hAnsi="Arial" w:cs="Arial"/>
+          <w:b/>
+          <w:bCs/>
+        </w:rPr>
+        <w:t xml:space="preserve">Do not remove the </w:t>
+      </w:r>
+      <w:r>
+        <w:rPr>
+          <w:rFonts w:ascii="Arial" w:hAnsi="Arial" w:cs="Arial"/>
+          <w:b/>
+          <w:bCs/>
+          <w:i/>
+          <w:iCs/>
+          <w:u w:val="single"/>
+        </w:rPr>
+        <w:t>:/app/data part</w:t>
+      </w:r>
+      <w:r>
+        <w:rPr>
+          <w:rFonts w:ascii="Arial" w:hAnsi="Arial" w:cs="Arial"/>
+          <w:b/>
+          <w:bCs/>
+        </w:rPr>
+        <w:t xml:space="preserve"> from the lines.</w:t>
+      </w:r>
+    </w:p>
+    <w:p>
+      <w:pPr>
+        <w:rPr>
+          <w:rFonts w:ascii="Arial" w:hAnsi="Arial" w:cs="Arial"/>
+        </w:rPr>
+      </w:pPr>
+      <w:r>
+        <w:rPr>
+          <w:rFonts w:ascii="Arial" w:hAnsi="Arial" w:cs="Arial"/>
+        </w:rPr>
+        <w:t xml:space="preserve">This step is done once and does not need to be repeated, unless the data directory for image series is </w:t>
+      </w:r>
+      <w:r>
+        <w:rPr>
+          <w:rFonts w:ascii="Arial" w:hAnsi="Arial" w:cs="Arial"/>
+        </w:rPr>
+        <w:t>changed</w:t>
+      </w:r>
+      <w:r>
+        <w:rPr>
+          <w:rFonts w:ascii="Arial" w:hAnsi="Arial" w:cs="Arial"/>
+        </w:rPr>
+        <w:t xml:space="preserve">. </w:t>
+      </w:r>
+      <w:r>
+        <w:rPr>
+          <w:rFonts w:ascii="Arial" w:hAnsi="Arial" w:cs="Arial"/>
+        </w:rPr>
+        <w:t xml:space="preserve">In case the data directory is moved to another location, </w:t>
+      </w:r>
+      <w:r>
+        <w:rPr>
+          <w:rFonts w:ascii="Arial" w:hAnsi="Arial" w:cs="Arial"/>
+        </w:rPr>
+        <w:t>then it is necessary to modify the paths in the docker-</w:t>
+      </w:r>
+      <w:proofErr w:type="spellStart"/>
+      <w:r>
+        <w:rPr>
+          <w:rFonts w:ascii="Arial" w:hAnsi="Arial" w:cs="Arial"/>
+        </w:rPr>
+        <w:t>compose.yml</w:t>
+      </w:r>
+      <w:proofErr w:type="spellEnd"/>
+      <w:r>
+        <w:rPr>
+          <w:rFonts w:ascii="Arial" w:hAnsi="Arial" w:cs="Arial"/>
+        </w:rPr>
+        <w:t xml:space="preserve"> file.</w:t>
+      </w:r>
+    </w:p>
+    <w:p>
+      <w:pPr>
+        <w:pStyle w:val="ListParagraph"/>
+        <w:numPr>
+          <w:ilvl w:val="0"/>
+          <w:numId w:val="2"/>
+        </w:numPr>
+        <w:rPr>
+          <w:rFonts w:ascii="Arial" w:hAnsi="Arial" w:cs="Arial"/>
+        </w:rPr>
+      </w:pPr>
+      <w:r>
+        <w:rPr>
+          <w:rFonts w:ascii="Arial" w:hAnsi="Arial" w:cs="Arial"/>
+        </w:rPr>
+        <w:t>Make sure Docker Desktop application is running, and enough RAM and swap memory is assigned.</w:t>
+      </w:r>
+    </w:p>
+    <w:p>
+      <w:pPr>
+        <w:rPr>
+          <w:rFonts w:ascii="Arial" w:hAnsi="Arial" w:cs="Arial"/>
+          <w:b/>
+          <w:bCs/>
+        </w:rPr>
+      </w:pPr>
+    </w:p>
+    <w:p>
+      <w:pPr>
+        <w:pStyle w:val="ListParagraph"/>
+        <w:numPr>
+          <w:ilvl w:val="0"/>
+          <w:numId w:val="2"/>
+        </w:numPr>
+        <w:rPr>
+          <w:rFonts w:ascii="Arial" w:hAnsi="Arial" w:cs="Arial"/>
+          <w:b/>
+          <w:bCs/>
+        </w:rPr>
+      </w:pPr>
+      <w:r>
+        <w:rPr>
+          <w:rFonts w:ascii="Arial" w:hAnsi="Arial" w:cs="Arial"/>
+        </w:rPr>
+        <w:t xml:space="preserve">Inside the </w:t>
+      </w:r>
+      <w:proofErr w:type="spellStart"/>
+      <w:r>
+        <w:rPr>
+          <w:rFonts w:ascii="Arial" w:hAnsi="Arial" w:cs="Arial"/>
+        </w:rPr>
+        <w:t>Powershell</w:t>
+      </w:r>
+      <w:proofErr w:type="spellEnd"/>
+      <w:r>
+        <w:rPr>
+          <w:rFonts w:ascii="Arial" w:hAnsi="Arial" w:cs="Arial"/>
+        </w:rPr>
+        <w:t xml:space="preserve"> command prompt, navigate to the Astral parent directory. To do this, type:</w:t>
+      </w:r>
+    </w:p>
+    <w:p>
+      <w:pPr>
+        <w:pStyle w:val="ListParagraph"/>
+        <w:rPr>
+          <w:rFonts w:ascii="Arial" w:hAnsi="Arial" w:cs="Arial"/>
+        </w:rPr>
+      </w:pPr>
+      <w:r>
+        <w:rPr>
+          <w:rFonts w:ascii="Arial" w:hAnsi="Arial" w:cs="Arial"/>
+        </w:rPr>
+        <w:t>cd “&lt;path-to-Astral-parent-directory”</w:t>
+      </w:r>
+    </w:p>
+    <w:p>
+      <w:pPr>
+        <w:pStyle w:val="ListParagraph"/>
+        <w:rPr>
+          <w:rFonts w:ascii="Arial" w:hAnsi="Arial" w:cs="Arial"/>
+        </w:rPr>
+      </w:pPr>
+    </w:p>
+    <w:p>
+      <w:pPr>
+        <w:pStyle w:val="ListParagraph"/>
+        <w:rPr>
+          <w:rFonts w:ascii="Arial" w:hAnsi="Arial" w:cs="Arial"/>
+        </w:rPr>
+      </w:pPr>
+      <w:r>
+        <w:rPr>
+          <w:rFonts w:ascii="Arial" w:hAnsi="Arial" w:cs="Arial"/>
+        </w:rPr>
+        <w:t>For example:</w:t>
+      </w:r>
+    </w:p>
+    <w:p>
+      <w:pPr>
+        <w:pStyle w:val="ListParagraph"/>
+        <w:rPr>
+          <w:rFonts w:ascii="Arial" w:hAnsi="Arial" w:cs="Arial"/>
+        </w:rPr>
+      </w:pPr>
+    </w:p>
+    <w:p>
+      <w:pPr>
+        <w:pStyle w:val="ListParagraph"/>
+        <w:rPr>
+          <w:rFonts w:ascii="Arial" w:hAnsi="Arial" w:cs="Arial"/>
+        </w:rPr>
+      </w:pPr>
+      <w:r>
+        <w:rPr>
+          <w:rFonts w:ascii="Arial" w:hAnsi="Arial" w:cs="Arial"/>
+        </w:rPr>
+        <w:t>cd “C:\Users\user\Documents \Astral”</w:t>
+      </w:r>
+    </w:p>
+    <w:p>
+      <w:pPr>
+        <w:pStyle w:val="ListParagraph"/>
+        <w:rPr>
+          <w:rFonts w:ascii="Arial" w:hAnsi="Arial" w:cs="Arial"/>
+        </w:rPr>
+      </w:pPr>
+    </w:p>
+    <w:p>
+      <w:pPr>
+        <w:pStyle w:val="ListParagraph"/>
+        <w:rPr>
+          <w:rFonts w:ascii="Arial" w:hAnsi="Arial" w:cs="Arial"/>
+        </w:rPr>
+      </w:pPr>
+      <w:r>
+        <w:rPr>
+          <w:rFonts w:ascii="Arial" w:hAnsi="Arial" w:cs="Arial"/>
+        </w:rPr>
+        <w:t>If the command was executed successfully, a path specified from the command should be shown next to the cursor.</w:t>
+      </w:r>
+    </w:p>
+    <w:p>
+      <w:pPr>
+        <w:rPr>
+          <w:rFonts w:ascii="Arial" w:hAnsi="Arial" w:cs="Arial"/>
+        </w:rPr>
+      </w:pPr>
+    </w:p>
+    <w:p>
+      <w:pPr>
+        <w:pStyle w:val="ListParagraph"/>
+        <w:numPr>
+          <w:ilvl w:val="0"/>
+          <w:numId w:val="2"/>
+        </w:numPr>
+        <w:rPr>
+          <w:rFonts w:ascii="Arial" w:hAnsi="Arial" w:cs="Arial"/>
+        </w:rPr>
+      </w:pPr>
+      <w:r>
+        <w:rPr>
+          <w:rFonts w:ascii="Arial" w:hAnsi="Arial" w:cs="Arial"/>
+        </w:rPr>
+        <w:t>Astral application needs to be built</w:t>
+      </w:r>
+      <w:r>
+        <w:rPr>
+          <w:rFonts w:ascii="Arial" w:hAnsi="Arial" w:cs="Arial"/>
+        </w:rPr>
+        <w:t xml:space="preserve"> – for that to happen, type:</w:t>
+      </w:r>
+    </w:p>
+    <w:p>
+      <w:pPr>
+        <w:rPr>
+          <w:rFonts w:ascii="Arial" w:hAnsi="Arial" w:cs="Arial"/>
+        </w:rPr>
+      </w:pPr>
+      <w:r>
+        <w:rPr>
+          <w:rFonts w:ascii="Arial" w:hAnsi="Arial" w:cs="Arial"/>
+        </w:rPr>
+        <w:t>Docker compose build</w:t>
+      </w:r>
+    </w:p>
+    <w:p>
+      <w:pPr>
+        <w:rPr>
+          <w:rFonts w:ascii="Arial" w:hAnsi="Arial" w:cs="Arial"/>
+        </w:rPr>
+      </w:pPr>
+      <w:r>
+        <w:rPr>
+          <w:rFonts w:ascii="Arial" w:hAnsi="Arial" w:cs="Arial"/>
+          <w:noProof/>
+        </w:rPr>
+        <w:drawing>
+          <wp:inline distT="0" distB="0" distL="0" distR="0" wp14:anchorId="3A063135" wp14:editId="1A9A8CEE">
+            <wp:extent cx="2380952" cy="352381"/>
+            <wp:effectExtent l="0" t="0" r="635" b="0"/>
+            <wp:docPr id="6" name="Picture 6"/>
+            <wp:cNvGraphicFramePr>
+              <a:graphicFrameLocks xmlns:a="http://schemas.openxmlformats.org/drawingml/2006/main" noChangeAspect="1"/>
+            </wp:cNvGraphicFramePr>
+            <a:graphic xmlns:a="http://schemas.openxmlformats.org/drawingml/2006/main">
+              <a:graphicData uri="http://schemas.openxmlformats.org/drawingml/2006/picture">
+                <pic:pic xmlns:pic="http://schemas.openxmlformats.org/drawingml/2006/picture">
+                  <pic:nvPicPr>
+                    <pic:cNvPr id="1" name=""/>
+                    <pic:cNvPicPr/>
+                  </pic:nvPicPr>
+                  <pic:blipFill>
+                    <a:blip r:embed="rId13"/>
+                    <a:stretch>
+                      <a:fillRect/>
+                    </a:stretch>
+                  </pic:blipFill>
+                  <pic:spPr>
+                    <a:xfrm>
+                      <a:off x="0" y="0"/>
                       <a:ext cx="2380952" cy="352381"/>
                     </a:xfrm>
                     <a:prstGeom prst="rect">
@@ -940,162 +1996,190 @@
         </w:drawing>
       </w:r>
     </w:p>
-    <w:p/>
-    <w:p>
-      <w:r>
-        <w:t xml:space="preserve">The application building process will start. The process can take up to several minutes, until the command prompt will be available for typing again. To start </w:t>
-      </w:r>
-      <w:r>
-        <w:t>an application, type:</w:t>
-      </w:r>
-    </w:p>
-    <w:p/>
-    <w:p>
-      <w:r>
+    <w:p>
+      <w:pPr>
+        <w:rPr>
+          <w:rFonts w:ascii="Arial" w:hAnsi="Arial" w:cs="Arial"/>
+        </w:rPr>
+      </w:pPr>
+    </w:p>
+    <w:p>
+      <w:pPr>
+        <w:rPr>
+          <w:rFonts w:ascii="Arial" w:hAnsi="Arial" w:cs="Arial"/>
+        </w:rPr>
+      </w:pPr>
+      <w:r>
+        <w:rPr>
+          <w:rFonts w:ascii="Arial" w:hAnsi="Arial" w:cs="Arial"/>
+        </w:rPr>
+        <w:t>The application building process will start. The process can take up to several minutes, until the command prompt will be available for typing again</w:t>
+      </w:r>
+      <w:r>
+        <w:rPr>
+          <w:rFonts w:ascii="Arial" w:hAnsi="Arial" w:cs="Arial"/>
+        </w:rPr>
+        <w:t>.</w:t>
+      </w:r>
+    </w:p>
+    <w:p>
+      <w:pPr>
+        <w:pStyle w:val="ListParagraph"/>
+        <w:numPr>
+          <w:ilvl w:val="0"/>
+          <w:numId w:val="2"/>
+        </w:numPr>
+        <w:rPr>
+          <w:rFonts w:ascii="Arial" w:hAnsi="Arial" w:cs="Arial"/>
+        </w:rPr>
+      </w:pPr>
+      <w:r>
+        <w:rPr>
+          <w:rFonts w:ascii="Arial" w:hAnsi="Arial" w:cs="Arial"/>
+        </w:rPr>
+        <w:t>Start the application by typing:</w:t>
+      </w:r>
+    </w:p>
+    <w:p>
+      <w:pPr>
+        <w:rPr>
+          <w:rFonts w:ascii="Arial" w:hAnsi="Arial" w:cs="Arial"/>
+        </w:rPr>
+      </w:pPr>
+      <w:r>
+        <w:rPr>
+          <w:rFonts w:ascii="Arial" w:hAnsi="Arial" w:cs="Arial"/>
+        </w:rPr>
         <w:t>Docker compose up</w:t>
       </w:r>
     </w:p>
-    <w:p/>
-    <w:p>
-      <w:r>
+    <w:p>
+      <w:pPr>
+        <w:rPr>
+          <w:rFonts w:ascii="Arial" w:hAnsi="Arial" w:cs="Arial"/>
+        </w:rPr>
+      </w:pPr>
+    </w:p>
+    <w:p>
+      <w:pPr>
+        <w:rPr>
+          <w:rFonts w:ascii="Arial" w:hAnsi="Arial" w:cs="Arial"/>
+        </w:rPr>
+      </w:pPr>
+      <w:r>
+        <w:rPr>
+          <w:rFonts w:ascii="Arial" w:hAnsi="Arial" w:cs="Arial"/>
+        </w:rPr>
         <w:t xml:space="preserve">Then, in the </w:t>
       </w:r>
       <w:proofErr w:type="spellStart"/>
       <w:r>
+        <w:rPr>
+          <w:rFonts w:ascii="Arial" w:hAnsi="Arial" w:cs="Arial"/>
+        </w:rPr>
         <w:t>Powershell</w:t>
       </w:r>
       <w:proofErr w:type="spellEnd"/>
       <w:r>
+        <w:rPr>
+          <w:rFonts w:ascii="Arial" w:hAnsi="Arial" w:cs="Arial"/>
+        </w:rPr>
         <w:t xml:space="preserve"> window, the application log files will start to show. The running application will have the similar output at the window:</w:t>
       </w:r>
     </w:p>
-    <w:p/>
-    <w:p/>
-    <w:p>
-      <w:r>
-        <w:t xml:space="preserve">You can access the application on the URL address: </w:t>
-      </w:r>
-      <w:r>
-        <w:t>http://localhost:8080/admin/</w:t>
-      </w:r>
-      <w:r>
-        <w:t xml:space="preserve"> for Airflow application.</w:t>
-      </w:r>
-    </w:p>
-    <w:p>
-      <w:r>
+    <w:p>
+      <w:pPr>
+        <w:rPr>
+          <w:rFonts w:ascii="Arial" w:hAnsi="Arial" w:cs="Arial"/>
+        </w:rPr>
+      </w:pPr>
+    </w:p>
+    <w:p>
+      <w:pPr>
+        <w:rPr>
+          <w:rFonts w:ascii="Arial" w:hAnsi="Arial" w:cs="Arial"/>
+        </w:rPr>
+      </w:pPr>
+    </w:p>
+    <w:p>
+      <w:pPr>
+        <w:rPr>
+          <w:rFonts w:ascii="Arial" w:hAnsi="Arial" w:cs="Arial"/>
+        </w:rPr>
+      </w:pPr>
+      <w:r>
+        <w:rPr>
+          <w:rFonts w:ascii="Arial" w:hAnsi="Arial" w:cs="Arial"/>
+        </w:rPr>
+        <w:t>You can access the application on the URL address: http://localhost:8080/admin/ for Airflow application.</w:t>
+      </w:r>
+    </w:p>
+    <w:p>
+      <w:pPr>
+        <w:rPr>
+          <w:rFonts w:ascii="Arial" w:hAnsi="Arial" w:cs="Arial"/>
+        </w:rPr>
+      </w:pPr>
+      <w:r>
+        <w:rPr>
+          <w:rFonts w:ascii="Arial" w:hAnsi="Arial" w:cs="Arial"/>
+        </w:rPr>
         <w:t xml:space="preserve">And on the URL address: </w:t>
       </w:r>
-      <w:hyperlink r:id="rId13" w:history="1">
+      <w:hyperlink r:id="rId14" w:history="1">
         <w:r>
           <w:rPr>
             <w:rStyle w:val="Hyperlink"/>
+            <w:rFonts w:ascii="Arial" w:hAnsi="Arial" w:cs="Arial"/>
           </w:rPr>
           <w:t>http://localhost:8501/</w:t>
         </w:r>
       </w:hyperlink>
       <w:r>
+        <w:rPr>
+          <w:rFonts w:ascii="Arial" w:hAnsi="Arial" w:cs="Arial"/>
+        </w:rPr>
         <w:t xml:space="preserve"> for the </w:t>
       </w:r>
       <w:proofErr w:type="spellStart"/>
       <w:r>
+        <w:rPr>
+          <w:rFonts w:ascii="Arial" w:hAnsi="Arial" w:cs="Arial"/>
+        </w:rPr>
         <w:t>Streamlit</w:t>
       </w:r>
       <w:proofErr w:type="spellEnd"/>
       <w:r>
+        <w:rPr>
+          <w:rFonts w:ascii="Arial" w:hAnsi="Arial" w:cs="Arial"/>
+        </w:rPr>
         <w:t xml:space="preserve"> application.</w:t>
       </w:r>
     </w:p>
-    <w:p/>
-    <w:p>
-      <w:r>
-        <w:rPr>
+    <w:p>
+      <w:pPr>
+        <w:rPr>
+          <w:rFonts w:ascii="Arial" w:hAnsi="Arial" w:cs="Arial"/>
+        </w:rPr>
+      </w:pPr>
+    </w:p>
+    <w:p>
+      <w:pPr>
+        <w:jc w:val="center"/>
+        <w:rPr>
+          <w:rFonts w:ascii="Arial" w:hAnsi="Arial" w:cs="Arial"/>
+        </w:rPr>
+      </w:pPr>
+      <w:r>
+        <w:rPr>
+          <w:rFonts w:ascii="Arial" w:hAnsi="Arial" w:cs="Arial"/>
           <w:noProof/>
         </w:rPr>
-        <w:lastRenderedPageBreak/>
         <w:drawing>
           <wp:inline distT="0" distB="0" distL="0" distR="0" wp14:anchorId="20DE848C" wp14:editId="435A25F4">
             <wp:extent cx="5760720" cy="3243580"/>
             <wp:effectExtent l="0" t="0" r="0" b="0"/>
             <wp:docPr id="7" name="Picture 7"/>
-            <wp:cNvGraphicFramePr>
-              <a:graphicFrameLocks xmlns:a="http://schemas.openxmlformats.org/drawingml/2006/main" noChangeAspect="1"/>
-            </wp:cNvGraphicFramePr>
-            <a:graphic xmlns:a="http://schemas.openxmlformats.org/drawingml/2006/main">
-              <a:graphicData uri="http://schemas.openxmlformats.org/drawingml/2006/picture">
-                <pic:pic xmlns:pic="http://schemas.openxmlformats.org/drawingml/2006/picture">
-                  <pic:nvPicPr>
-                    <pic:cNvPr id="1" name=""/>
-                    <pic:cNvPicPr/>
-                  </pic:nvPicPr>
-                  <pic:blipFill>
-                    <a:blip r:embed="rId14"/>
-                    <a:stretch>
-                      <a:fillRect/>
-                    </a:stretch>
-                  </pic:blipFill>
-                  <pic:spPr>
-                    <a:xfrm>
-                      <a:off x="0" y="0"/>
-                      <a:ext cx="5760720" cy="3243580"/>
-                    </a:xfrm>
-                    <a:prstGeom prst="rect">
-                      <a:avLst/>
-                    </a:prstGeom>
-                  </pic:spPr>
-                </pic:pic>
-              </a:graphicData>
-            </a:graphic>
-          </wp:inline>
-        </w:drawing>
-      </w:r>
-    </w:p>
-    <w:p/>
-    <w:p>
-      <w:proofErr w:type="spellStart"/>
-      <w:r>
-        <w:t>Streamlit</w:t>
-      </w:r>
-      <w:proofErr w:type="spellEnd"/>
-      <w:r>
-        <w:t xml:space="preserve"> application enables the user to inspect the </w:t>
-      </w:r>
-      <w:proofErr w:type="spellStart"/>
-      <w:r>
-        <w:t>timelapse</w:t>
-      </w:r>
-      <w:proofErr w:type="spellEnd"/>
-      <w:r>
-        <w:t xml:space="preserve"> in terms of detected calcium waves. First, a list of all the calcium waves with their ids and coordinates is shown. To check the location of a given calcium wave in the </w:t>
-      </w:r>
-      <w:proofErr w:type="spellStart"/>
-      <w:r>
-        <w:t>timelapse</w:t>
-      </w:r>
-      <w:proofErr w:type="spellEnd"/>
-      <w:r>
-        <w:t xml:space="preserve">, it is possible to navigate through the </w:t>
-      </w:r>
-      <w:proofErr w:type="spellStart"/>
-      <w:r>
-        <w:t>timelapse</w:t>
-      </w:r>
-      <w:proofErr w:type="spellEnd"/>
-      <w:r>
-        <w:t>. For example:</w:t>
-      </w:r>
-    </w:p>
-    <w:p/>
-    <w:p>
-      <w:r>
-        <w:rPr>
-          <w:noProof/>
-        </w:rPr>
-        <w:drawing>
-          <wp:inline distT="0" distB="0" distL="0" distR="0" wp14:anchorId="0521EE1B" wp14:editId="1678E4FF">
-            <wp:extent cx="5760720" cy="2880360"/>
-            <wp:effectExtent l="0" t="0" r="0" b="0"/>
-            <wp:docPr id="9" name="Picture 9"/>
             <wp:cNvGraphicFramePr>
               <a:graphicFrameLocks xmlns:a="http://schemas.openxmlformats.org/drawingml/2006/main" noChangeAspect="1"/>
             </wp:cNvGraphicFramePr>
@@ -1115,7 +2199,7 @@
                   <pic:spPr>
                     <a:xfrm>
                       <a:off x="0" y="0"/>
-                      <a:ext cx="5760720" cy="2880360"/>
+                      <a:ext cx="5760720" cy="3243580"/>
                     </a:xfrm>
                     <a:prstGeom prst="rect">
                       <a:avLst/>
@@ -1128,23 +2212,100 @@
         </w:drawing>
       </w:r>
     </w:p>
-    <w:p/>
-    <w:p>
-      <w:r>
-        <w:t>We would like to find the location in the series of the calcium wave with the id of 6. To do that:</w:t>
-      </w:r>
-    </w:p>
-    <w:p>
-      <w:r>
-        <w:rPr>
+    <w:p>
+      <w:pPr>
+        <w:rPr>
+          <w:rFonts w:ascii="Arial" w:hAnsi="Arial" w:cs="Arial"/>
+        </w:rPr>
+      </w:pPr>
+    </w:p>
+    <w:p>
+      <w:pPr>
+        <w:rPr>
+          <w:rFonts w:ascii="Arial" w:hAnsi="Arial" w:cs="Arial"/>
+        </w:rPr>
+      </w:pPr>
+      <w:proofErr w:type="spellStart"/>
+      <w:r>
+        <w:rPr>
+          <w:rFonts w:ascii="Arial" w:hAnsi="Arial" w:cs="Arial"/>
+        </w:rPr>
+        <w:t>Streamlit</w:t>
+      </w:r>
+      <w:proofErr w:type="spellEnd"/>
+      <w:r>
+        <w:rPr>
+          <w:rFonts w:ascii="Arial" w:hAnsi="Arial" w:cs="Arial"/>
+        </w:rPr>
+        <w:t xml:space="preserve"> application enables the user to inspect the </w:t>
+      </w:r>
+      <w:proofErr w:type="spellStart"/>
+      <w:r>
+        <w:rPr>
+          <w:rFonts w:ascii="Arial" w:hAnsi="Arial" w:cs="Arial"/>
+        </w:rPr>
+        <w:t>timelapse</w:t>
+      </w:r>
+      <w:proofErr w:type="spellEnd"/>
+      <w:r>
+        <w:rPr>
+          <w:rFonts w:ascii="Arial" w:hAnsi="Arial" w:cs="Arial"/>
+        </w:rPr>
+        <w:t xml:space="preserve"> in terms of detected calcium waves. First, a list of all the calcium waves with their ids and coordinates is shown. To check the location of a given calcium wave in the </w:t>
+      </w:r>
+      <w:proofErr w:type="spellStart"/>
+      <w:r>
+        <w:rPr>
+          <w:rFonts w:ascii="Arial" w:hAnsi="Arial" w:cs="Arial"/>
+        </w:rPr>
+        <w:t>timelapse</w:t>
+      </w:r>
+      <w:proofErr w:type="spellEnd"/>
+      <w:r>
+        <w:rPr>
+          <w:rFonts w:ascii="Arial" w:hAnsi="Arial" w:cs="Arial"/>
+        </w:rPr>
+        <w:t xml:space="preserve">, it is possible to navigate through the </w:t>
+      </w:r>
+      <w:proofErr w:type="spellStart"/>
+      <w:r>
+        <w:rPr>
+          <w:rFonts w:ascii="Arial" w:hAnsi="Arial" w:cs="Arial"/>
+        </w:rPr>
+        <w:t>timelapse</w:t>
+      </w:r>
+      <w:proofErr w:type="spellEnd"/>
+      <w:r>
+        <w:rPr>
+          <w:rFonts w:ascii="Arial" w:hAnsi="Arial" w:cs="Arial"/>
+        </w:rPr>
+        <w:t>. For example:</w:t>
+      </w:r>
+    </w:p>
+    <w:p>
+      <w:pPr>
+        <w:rPr>
+          <w:rFonts w:ascii="Arial" w:hAnsi="Arial" w:cs="Arial"/>
+        </w:rPr>
+      </w:pPr>
+    </w:p>
+    <w:p>
+      <w:pPr>
+        <w:jc w:val="center"/>
+        <w:rPr>
+          <w:rFonts w:ascii="Arial" w:hAnsi="Arial" w:cs="Arial"/>
+        </w:rPr>
+      </w:pPr>
+      <w:r>
+        <w:rPr>
+          <w:rFonts w:ascii="Arial" w:hAnsi="Arial" w:cs="Arial"/>
           <w:noProof/>
         </w:rPr>
-        <w:lastRenderedPageBreak/>
         <w:drawing>
-          <wp:inline distT="0" distB="0" distL="0" distR="0" wp14:anchorId="5569EC01" wp14:editId="69D7F6D8">
-            <wp:extent cx="5760720" cy="3599815"/>
-            <wp:effectExtent l="0" t="0" r="0" b="635"/>
-            <wp:docPr id="10" name="Picture 10"/>
+          <wp:inline distT="0" distB="0" distL="0" distR="0" wp14:anchorId="0521EE1B" wp14:editId="1678E4FF">
+            <wp:extent cx="5760720" cy="2880360"/>
+            <wp:effectExtent l="0" t="0" r="0" b="0"/>
+            <wp:docPr id="9" name="Picture 9"/>
             <wp:cNvGraphicFramePr>
               <a:graphicFrameLocks xmlns:a="http://schemas.openxmlformats.org/drawingml/2006/main" noChangeAspect="1"/>
             </wp:cNvGraphicFramePr>
@@ -1164,7 +2325,7 @@
                   <pic:spPr>
                     <a:xfrm>
                       <a:off x="0" y="0"/>
-                      <a:ext cx="5760720" cy="3599815"/>
+                      <a:ext cx="5760720" cy="2880360"/>
                     </a:xfrm>
                     <a:prstGeom prst="rect">
                       <a:avLst/>
@@ -1178,42 +2339,42 @@
       </w:r>
     </w:p>
     <w:p>
-      <w:r>
-        <w:t xml:space="preserve">It is necessary to select a slice of a </w:t>
-      </w:r>
-      <w:proofErr w:type="spellStart"/>
-      <w:r>
-        <w:t>timespace</w:t>
-      </w:r>
-      <w:proofErr w:type="spellEnd"/>
-      <w:r>
-        <w:t xml:space="preserve"> of the center </w:t>
-      </w:r>
-      <w:proofErr w:type="spellStart"/>
-      <w:r>
-        <w:t>t</w:t>
-      </w:r>
-      <w:proofErr w:type="spellEnd"/>
-      <w:r>
-        <w:t xml:space="preserve"> coordinate of that calcium wave. Then, the calcium wave is marked with a white dot. In this case, two more calcium waves are also present on the slice.</w:t>
-      </w:r>
-    </w:p>
-    <w:p/>
-    <w:p>
-      <w:r>
-        <w:t>Three sliders on the left can be used to filter the calcium wave list.</w:t>
-      </w:r>
-    </w:p>
-    <w:p>
-      <w:r>
-        <w:rPr>
+      <w:pPr>
+        <w:rPr>
+          <w:rFonts w:ascii="Arial" w:hAnsi="Arial" w:cs="Arial"/>
+        </w:rPr>
+      </w:pPr>
+    </w:p>
+    <w:p>
+      <w:pPr>
+        <w:rPr>
+          <w:rFonts w:ascii="Arial" w:hAnsi="Arial" w:cs="Arial"/>
+        </w:rPr>
+      </w:pPr>
+      <w:r>
+        <w:rPr>
+          <w:rFonts w:ascii="Arial" w:hAnsi="Arial" w:cs="Arial"/>
+        </w:rPr>
+        <w:t>We would like to find the location in the series of the calcium wave with the id of 6. To do that:</w:t>
+      </w:r>
+    </w:p>
+    <w:p>
+      <w:pPr>
+        <w:jc w:val="center"/>
+        <w:rPr>
+          <w:rFonts w:ascii="Arial" w:hAnsi="Arial" w:cs="Arial"/>
+        </w:rPr>
+      </w:pPr>
+      <w:r>
+        <w:rPr>
+          <w:rFonts w:ascii="Arial" w:hAnsi="Arial" w:cs="Arial"/>
           <w:noProof/>
         </w:rPr>
         <w:drawing>
-          <wp:inline distT="0" distB="0" distL="0" distR="0" wp14:anchorId="0F623DD4" wp14:editId="13ABC3AC">
-            <wp:extent cx="5760720" cy="1541145"/>
-            <wp:effectExtent l="0" t="0" r="0" b="1905"/>
-            <wp:docPr id="11" name="Picture 11"/>
+          <wp:inline distT="0" distB="0" distL="0" distR="0" wp14:anchorId="5569EC01" wp14:editId="69D7F6D8">
+            <wp:extent cx="5760720" cy="3599815"/>
+            <wp:effectExtent l="0" t="0" r="0" b="635"/>
+            <wp:docPr id="10" name="Picture 10"/>
             <wp:cNvGraphicFramePr>
               <a:graphicFrameLocks xmlns:a="http://schemas.openxmlformats.org/drawingml/2006/main" noChangeAspect="1"/>
             </wp:cNvGraphicFramePr>
@@ -1233,7 +2394,7 @@
                   <pic:spPr>
                     <a:xfrm>
                       <a:off x="0" y="0"/>
-                      <a:ext cx="5760720" cy="1541145"/>
+                      <a:ext cx="5760720" cy="3599815"/>
                     </a:xfrm>
                     <a:prstGeom prst="rect">
                       <a:avLst/>
@@ -1247,27 +2408,83 @@
       </w:r>
     </w:p>
     <w:p>
-      <w:r>
-        <w:t>In this case, ranges in all the dimensions have been reduced. Only those calcium waves that are contained in this constrained subspace, are listed.</w:t>
-      </w:r>
-    </w:p>
-    <w:p/>
-    <w:p>
-      <w:r>
-        <w:t>It is possible to view any calcium wave in 3D by selecting in by its id:</w:t>
-      </w:r>
-    </w:p>
-    <w:p>
-      <w:r>
-        <w:rPr>
+      <w:pPr>
+        <w:rPr>
+          <w:rFonts w:ascii="Arial" w:hAnsi="Arial" w:cs="Arial"/>
+        </w:rPr>
+      </w:pPr>
+      <w:r>
+        <w:rPr>
+          <w:rFonts w:ascii="Arial" w:hAnsi="Arial" w:cs="Arial"/>
+        </w:rPr>
+        <w:lastRenderedPageBreak/>
+        <w:t xml:space="preserve">It is necessary to select a slice of a </w:t>
+      </w:r>
+      <w:proofErr w:type="spellStart"/>
+      <w:r>
+        <w:rPr>
+          <w:rFonts w:ascii="Arial" w:hAnsi="Arial" w:cs="Arial"/>
+        </w:rPr>
+        <w:t>timespace</w:t>
+      </w:r>
+      <w:proofErr w:type="spellEnd"/>
+      <w:r>
+        <w:rPr>
+          <w:rFonts w:ascii="Arial" w:hAnsi="Arial" w:cs="Arial"/>
+        </w:rPr>
+        <w:t xml:space="preserve"> of the center </w:t>
+      </w:r>
+      <w:proofErr w:type="spellStart"/>
+      <w:r>
+        <w:rPr>
+          <w:rFonts w:ascii="Arial" w:hAnsi="Arial" w:cs="Arial"/>
+        </w:rPr>
+        <w:t>t</w:t>
+      </w:r>
+      <w:proofErr w:type="spellEnd"/>
+      <w:r>
+        <w:rPr>
+          <w:rFonts w:ascii="Arial" w:hAnsi="Arial" w:cs="Arial"/>
+        </w:rPr>
+        <w:t xml:space="preserve"> coordinate of that calcium wave. Then, the calcium wave is marked with a white dot. In this case, two more calcium waves are also present on the slice.</w:t>
+      </w:r>
+    </w:p>
+    <w:p>
+      <w:pPr>
+        <w:rPr>
+          <w:rFonts w:ascii="Arial" w:hAnsi="Arial" w:cs="Arial"/>
+        </w:rPr>
+      </w:pPr>
+    </w:p>
+    <w:p>
+      <w:pPr>
+        <w:rPr>
+          <w:rFonts w:ascii="Arial" w:hAnsi="Arial" w:cs="Arial"/>
+        </w:rPr>
+      </w:pPr>
+      <w:r>
+        <w:rPr>
+          <w:rFonts w:ascii="Arial" w:hAnsi="Arial" w:cs="Arial"/>
+        </w:rPr>
+        <w:t>Three sliders on the left can be used to filter the calcium wave list.</w:t>
+      </w:r>
+    </w:p>
+    <w:p>
+      <w:pPr>
+        <w:rPr>
+          <w:rFonts w:ascii="Arial" w:hAnsi="Arial" w:cs="Arial"/>
+        </w:rPr>
+      </w:pPr>
+      <w:r>
+        <w:rPr>
+          <w:rFonts w:ascii="Arial" w:hAnsi="Arial" w:cs="Arial"/>
           <w:noProof/>
         </w:rPr>
-        <w:lastRenderedPageBreak/>
         <w:drawing>
-          <wp:inline distT="0" distB="0" distL="0" distR="0" wp14:anchorId="008BF813" wp14:editId="094C1E20">
-            <wp:extent cx="5760720" cy="3964305"/>
-            <wp:effectExtent l="0" t="0" r="0" b="0"/>
-            <wp:docPr id="12" name="Picture 12"/>
+          <wp:inline distT="0" distB="0" distL="0" distR="0" wp14:anchorId="0F623DD4" wp14:editId="13ABC3AC">
+            <wp:extent cx="5760720" cy="1541145"/>
+            <wp:effectExtent l="0" t="0" r="0" b="1905"/>
+            <wp:docPr id="11" name="Picture 11"/>
             <wp:cNvGraphicFramePr>
               <a:graphicFrameLocks xmlns:a="http://schemas.openxmlformats.org/drawingml/2006/main" noChangeAspect="1"/>
             </wp:cNvGraphicFramePr>
@@ -1287,6 +2504,88 @@
                   <pic:spPr>
                     <a:xfrm>
                       <a:off x="0" y="0"/>
+                      <a:ext cx="5760720" cy="1541145"/>
+                    </a:xfrm>
+                    <a:prstGeom prst="rect">
+                      <a:avLst/>
+                    </a:prstGeom>
+                  </pic:spPr>
+                </pic:pic>
+              </a:graphicData>
+            </a:graphic>
+          </wp:inline>
+        </w:drawing>
+      </w:r>
+    </w:p>
+    <w:p>
+      <w:pPr>
+        <w:rPr>
+          <w:rFonts w:ascii="Arial" w:hAnsi="Arial" w:cs="Arial"/>
+        </w:rPr>
+      </w:pPr>
+      <w:r>
+        <w:rPr>
+          <w:rFonts w:ascii="Arial" w:hAnsi="Arial" w:cs="Arial"/>
+        </w:rPr>
+        <w:t>In this case, ranges in all the dimensions have been reduced. Only those calcium waves that are contained in this constrained subspace, are listed.</w:t>
+      </w:r>
+    </w:p>
+    <w:p>
+      <w:pPr>
+        <w:rPr>
+          <w:rFonts w:ascii="Arial" w:hAnsi="Arial" w:cs="Arial"/>
+        </w:rPr>
+      </w:pPr>
+    </w:p>
+    <w:p>
+      <w:pPr>
+        <w:rPr>
+          <w:rFonts w:ascii="Arial" w:hAnsi="Arial" w:cs="Arial"/>
+        </w:rPr>
+      </w:pPr>
+      <w:r>
+        <w:rPr>
+          <w:rFonts w:ascii="Arial" w:hAnsi="Arial" w:cs="Arial"/>
+        </w:rPr>
+        <w:t>It is possible to view any calcium wave in 3D by selecting in by its id:</w:t>
+      </w:r>
+    </w:p>
+    <w:p>
+      <w:pPr>
+        <w:jc w:val="center"/>
+        <w:rPr>
+          <w:rFonts w:ascii="Arial" w:hAnsi="Arial" w:cs="Arial"/>
+        </w:rPr>
+      </w:pPr>
+      <w:r>
+        <w:rPr>
+          <w:rFonts w:ascii="Arial" w:hAnsi="Arial" w:cs="Arial"/>
+          <w:noProof/>
+        </w:rPr>
+        <w:drawing>
+          <wp:inline distT="0" distB="0" distL="0" distR="0" wp14:anchorId="008BF813" wp14:editId="094C1E20">
+            <wp:extent cx="5760720" cy="3964305"/>
+            <wp:effectExtent l="0" t="0" r="0" b="0"/>
+            <wp:docPr id="12" name="Picture 12"/>
+            <wp:cNvGraphicFramePr>
+              <a:graphicFrameLocks xmlns:a="http://schemas.openxmlformats.org/drawingml/2006/main" noChangeAspect="1"/>
+            </wp:cNvGraphicFramePr>
+            <a:graphic xmlns:a="http://schemas.openxmlformats.org/drawingml/2006/main">
+              <a:graphicData uri="http://schemas.openxmlformats.org/drawingml/2006/picture">
+                <pic:pic xmlns:pic="http://schemas.openxmlformats.org/drawingml/2006/picture">
+                  <pic:nvPicPr>
+                    <pic:cNvPr id="1" name=""/>
+                    <pic:cNvPicPr/>
+                  </pic:nvPicPr>
+                  <pic:blipFill>
+                    <a:blip r:embed="rId19"/>
+                    <a:stretch>
+                      <a:fillRect/>
+                    </a:stretch>
+                  </pic:blipFill>
+                  <pic:spPr>
+                    <a:xfrm>
+                      <a:off x="0" y="0"/>
                       <a:ext cx="5760720" cy="3964305"/>
                     </a:xfrm>
                     <a:prstGeom prst="rect">
@@ -1301,12 +2600,1416 @@
       </w:r>
     </w:p>
     <w:p>
-      <w:r>
+      <w:pPr>
+        <w:rPr>
+          <w:rFonts w:ascii="Arial" w:hAnsi="Arial" w:cs="Arial"/>
+        </w:rPr>
+      </w:pPr>
+      <w:r>
+        <w:rPr>
+          <w:rFonts w:ascii="Arial" w:hAnsi="Arial" w:cs="Arial"/>
+        </w:rPr>
         <w:t>In this case, a calcium wave of id 100 is shown.</w:t>
       </w:r>
     </w:p>
-    <w:p/>
-    <w:p/>
+    <w:p>
+      <w:pPr>
+        <w:rPr>
+          <w:rFonts w:ascii="Arial" w:hAnsi="Arial" w:cs="Arial"/>
+        </w:rPr>
+      </w:pPr>
+      <w:r>
+        <w:rPr>
+          <w:rFonts w:ascii="Arial" w:hAnsi="Arial" w:cs="Arial"/>
+        </w:rPr>
+        <w:t>Filename</w:t>
+      </w:r>
+    </w:p>
+    <w:p>
+      <w:pPr>
+        <w:rPr>
+          <w:rFonts w:ascii="Arial" w:hAnsi="Arial" w:cs="Arial"/>
+        </w:rPr>
+      </w:pPr>
+      <w:r>
+        <w:rPr>
+          <w:rFonts w:ascii="Arial" w:hAnsi="Arial" w:cs="Arial"/>
+        </w:rPr>
+        <w:lastRenderedPageBreak/>
+        <w:t>This parameter specifies the filename of the image series to be processed. If all the images inside the data directory should be analyzed, a special value for the parameter has been defined. To process all the files, “all” value should be entered.</w:t>
+      </w:r>
+    </w:p>
+    <w:p>
+      <w:pPr>
+        <w:rPr>
+          <w:rFonts w:ascii="Arial" w:hAnsi="Arial" w:cs="Arial"/>
+        </w:rPr>
+      </w:pPr>
+      <w:proofErr w:type="spellStart"/>
+      <w:r>
+        <w:rPr>
+          <w:rFonts w:ascii="Arial" w:hAnsi="Arial" w:cs="Arial"/>
+        </w:rPr>
+        <w:t>Intersect_threshold</w:t>
+      </w:r>
+      <w:proofErr w:type="spellEnd"/>
+    </w:p>
+    <w:p>
+      <w:pPr>
+        <w:rPr>
+          <w:rFonts w:ascii="Arial" w:hAnsi="Arial" w:cs="Arial"/>
+        </w:rPr>
+      </w:pPr>
+      <w:r>
+        <w:rPr>
+          <w:rFonts w:ascii="Arial" w:hAnsi="Arial" w:cs="Arial"/>
+        </w:rPr>
+        <w:t xml:space="preserve">Defines, what is the threshold for </w:t>
+      </w:r>
+      <w:proofErr w:type="spellStart"/>
+      <w:r>
+        <w:rPr>
+          <w:rFonts w:ascii="Arial" w:hAnsi="Arial" w:cs="Arial"/>
+        </w:rPr>
+        <w:t>for</w:t>
+      </w:r>
+      <w:proofErr w:type="spellEnd"/>
+      <w:r>
+        <w:rPr>
+          <w:rFonts w:ascii="Arial" w:hAnsi="Arial" w:cs="Arial"/>
+        </w:rPr>
+        <w:t xml:space="preserve"> the Intersection Over Union between projections of the two calcium waves to consider those waves as repeats.</w:t>
+      </w:r>
+    </w:p>
+    <w:p>
+      <w:pPr>
+        <w:jc w:val="center"/>
+        <w:rPr>
+          <w:rFonts w:ascii="Arial" w:hAnsi="Arial" w:cs="Arial"/>
+        </w:rPr>
+      </w:pPr>
+      <w:r>
+        <w:rPr>
+          <w:rFonts w:ascii="Arial" w:hAnsi="Arial" w:cs="Arial"/>
+          <w:noProof/>
+        </w:rPr>
+        <w:drawing>
+          <wp:inline distT="0" distB="0" distL="0" distR="0" wp14:anchorId="77BC545B" wp14:editId="0EFD132F">
+            <wp:extent cx="4019048" cy="3552381"/>
+            <wp:effectExtent l="0" t="0" r="635" b="0"/>
+            <wp:docPr id="36" name="Picture 36"/>
+            <wp:cNvGraphicFramePr>
+              <a:graphicFrameLocks xmlns:a="http://schemas.openxmlformats.org/drawingml/2006/main" noChangeAspect="1"/>
+            </wp:cNvGraphicFramePr>
+            <a:graphic xmlns:a="http://schemas.openxmlformats.org/drawingml/2006/main">
+              <a:graphicData uri="http://schemas.openxmlformats.org/drawingml/2006/picture">
+                <pic:pic xmlns:pic="http://schemas.openxmlformats.org/drawingml/2006/picture">
+                  <pic:nvPicPr>
+                    <pic:cNvPr id="1" name=""/>
+                    <pic:cNvPicPr/>
+                  </pic:nvPicPr>
+                  <pic:blipFill>
+                    <a:blip r:embed="rId20"/>
+                    <a:stretch>
+                      <a:fillRect/>
+                    </a:stretch>
+                  </pic:blipFill>
+                  <pic:spPr>
+                    <a:xfrm>
+                      <a:off x="0" y="0"/>
+                      <a:ext cx="4019048" cy="3552381"/>
+                    </a:xfrm>
+                    <a:prstGeom prst="rect">
+                      <a:avLst/>
+                    </a:prstGeom>
+                  </pic:spPr>
+                </pic:pic>
+              </a:graphicData>
+            </a:graphic>
+          </wp:inline>
+        </w:drawing>
+      </w:r>
+    </w:p>
+    <w:p>
+      <w:pPr>
+        <w:rPr>
+          <w:rFonts w:ascii="Arial" w:hAnsi="Arial" w:cs="Arial"/>
+        </w:rPr>
+      </w:pPr>
+      <w:r>
+        <w:rPr>
+          <w:rFonts w:ascii="Arial" w:hAnsi="Arial" w:cs="Arial"/>
+        </w:rPr>
+        <w:t xml:space="preserve">In the </w:t>
+      </w:r>
+      <w:proofErr w:type="spellStart"/>
+      <w:r>
+        <w:rPr>
+          <w:rFonts w:ascii="Arial" w:hAnsi="Arial" w:cs="Arial"/>
+        </w:rPr>
+        <w:t>aboce</w:t>
+      </w:r>
+      <w:proofErr w:type="spellEnd"/>
+      <w:r>
+        <w:rPr>
+          <w:rFonts w:ascii="Arial" w:hAnsi="Arial" w:cs="Arial"/>
+        </w:rPr>
+        <w:t xml:space="preserve"> example, the projections of the two calcium waves heavily overlap with each other. The value of intersection over union is high in this case, and if is greater than </w:t>
+      </w:r>
+      <w:proofErr w:type="spellStart"/>
+      <w:r>
+        <w:rPr>
+          <w:rFonts w:ascii="Arial" w:hAnsi="Arial" w:cs="Arial"/>
+        </w:rPr>
+        <w:t>Intersect_threshold</w:t>
+      </w:r>
+      <w:proofErr w:type="spellEnd"/>
+      <w:r>
+        <w:rPr>
+          <w:rFonts w:ascii="Arial" w:hAnsi="Arial" w:cs="Arial"/>
+        </w:rPr>
+        <w:t>, those will be treated as repeats.</w:t>
+      </w:r>
+    </w:p>
+    <w:p>
+      <w:pPr>
+        <w:jc w:val="center"/>
+        <w:rPr>
+          <w:rFonts w:ascii="Arial" w:hAnsi="Arial" w:cs="Arial"/>
+        </w:rPr>
+      </w:pPr>
+      <w:r>
+        <w:rPr>
+          <w:rFonts w:ascii="Arial" w:hAnsi="Arial" w:cs="Arial"/>
+          <w:noProof/>
+        </w:rPr>
+        <w:lastRenderedPageBreak/>
+        <w:drawing>
+          <wp:inline distT="0" distB="0" distL="0" distR="0" wp14:anchorId="54A71246" wp14:editId="2874DCC6">
+            <wp:extent cx="3952381" cy="3561905"/>
+            <wp:effectExtent l="0" t="0" r="0" b="635"/>
+            <wp:docPr id="37" name="Picture 37"/>
+            <wp:cNvGraphicFramePr>
+              <a:graphicFrameLocks xmlns:a="http://schemas.openxmlformats.org/drawingml/2006/main" noChangeAspect="1"/>
+            </wp:cNvGraphicFramePr>
+            <a:graphic xmlns:a="http://schemas.openxmlformats.org/drawingml/2006/main">
+              <a:graphicData uri="http://schemas.openxmlformats.org/drawingml/2006/picture">
+                <pic:pic xmlns:pic="http://schemas.openxmlformats.org/drawingml/2006/picture">
+                  <pic:nvPicPr>
+                    <pic:cNvPr id="1" name=""/>
+                    <pic:cNvPicPr/>
+                  </pic:nvPicPr>
+                  <pic:blipFill>
+                    <a:blip r:embed="rId21"/>
+                    <a:stretch>
+                      <a:fillRect/>
+                    </a:stretch>
+                  </pic:blipFill>
+                  <pic:spPr>
+                    <a:xfrm>
+                      <a:off x="0" y="0"/>
+                      <a:ext cx="3952381" cy="3561905"/>
+                    </a:xfrm>
+                    <a:prstGeom prst="rect">
+                      <a:avLst/>
+                    </a:prstGeom>
+                  </pic:spPr>
+                </pic:pic>
+              </a:graphicData>
+            </a:graphic>
+          </wp:inline>
+        </w:drawing>
+      </w:r>
+    </w:p>
+    <w:p>
+      <w:pPr>
+        <w:rPr>
+          <w:rFonts w:ascii="Arial" w:hAnsi="Arial" w:cs="Arial"/>
+        </w:rPr>
+      </w:pPr>
+      <w:r>
+        <w:rPr>
+          <w:rFonts w:ascii="Arial" w:hAnsi="Arial" w:cs="Arial"/>
+        </w:rPr>
+        <w:t xml:space="preserve">In the above case, the Intersection Over Union is equal to 0, as there is no overlap between the waves. Unless the </w:t>
+      </w:r>
+      <w:proofErr w:type="spellStart"/>
+      <w:r>
+        <w:rPr>
+          <w:rFonts w:ascii="Arial" w:hAnsi="Arial" w:cs="Arial"/>
+        </w:rPr>
+        <w:t>Intersect_threshold</w:t>
+      </w:r>
+      <w:proofErr w:type="spellEnd"/>
+      <w:r>
+        <w:rPr>
+          <w:rFonts w:ascii="Arial" w:hAnsi="Arial" w:cs="Arial"/>
+        </w:rPr>
+        <w:t xml:space="preserve"> is set to 0, those waves will not be treated as repeats.</w:t>
+      </w:r>
+    </w:p>
+    <w:p>
+      <w:pPr>
+        <w:rPr>
+          <w:rFonts w:ascii="Arial" w:hAnsi="Arial" w:cs="Arial"/>
+        </w:rPr>
+      </w:pPr>
+    </w:p>
+    <w:p>
+      <w:pPr>
+        <w:rPr>
+          <w:rFonts w:ascii="Arial" w:hAnsi="Arial" w:cs="Arial"/>
+        </w:rPr>
+      </w:pPr>
+      <w:proofErr w:type="spellStart"/>
+      <w:r>
+        <w:rPr>
+          <w:rFonts w:ascii="Arial" w:hAnsi="Arial" w:cs="Arial"/>
+        </w:rPr>
+        <w:t>Standard_deviation_height_range</w:t>
+      </w:r>
+      <w:proofErr w:type="spellEnd"/>
+    </w:p>
+    <w:p>
+      <w:pPr>
+        <w:rPr>
+          <w:rFonts w:ascii="Arial" w:hAnsi="Arial" w:cs="Arial"/>
+        </w:rPr>
+      </w:pPr>
+    </w:p>
+    <w:p>
+      <w:pPr>
+        <w:rPr>
+          <w:rFonts w:ascii="Arial" w:hAnsi="Arial" w:cs="Arial"/>
+        </w:rPr>
+      </w:pPr>
+      <w:proofErr w:type="spellStart"/>
+      <w:r>
+        <w:rPr>
+          <w:rFonts w:ascii="Arial" w:hAnsi="Arial" w:cs="Arial"/>
+        </w:rPr>
+        <w:t>Standard_deviation_threshold</w:t>
+      </w:r>
+      <w:proofErr w:type="spellEnd"/>
+    </w:p>
+    <w:p>
+      <w:pPr>
+        <w:rPr>
+          <w:rFonts w:ascii="Arial" w:hAnsi="Arial" w:cs="Arial"/>
+        </w:rPr>
+      </w:pPr>
+    </w:p>
+    <w:p>
+      <w:pPr>
+        <w:rPr>
+          <w:rFonts w:ascii="Arial" w:hAnsi="Arial" w:cs="Arial"/>
+        </w:rPr>
+      </w:pPr>
+      <w:proofErr w:type="spellStart"/>
+      <w:r>
+        <w:rPr>
+          <w:rFonts w:ascii="Arial" w:hAnsi="Arial" w:cs="Arial"/>
+        </w:rPr>
+        <w:t>Standard_deviation_width_range</w:t>
+      </w:r>
+      <w:proofErr w:type="spellEnd"/>
+    </w:p>
+    <w:p>
+      <w:pPr>
+        <w:rPr>
+          <w:rFonts w:ascii="Arial" w:hAnsi="Arial" w:cs="Arial"/>
+        </w:rPr>
+      </w:pPr>
+    </w:p>
+    <w:p>
+      <w:pPr>
+        <w:rPr>
+          <w:rFonts w:ascii="Arial" w:hAnsi="Arial" w:cs="Arial"/>
+        </w:rPr>
+      </w:pPr>
+      <w:proofErr w:type="spellStart"/>
+      <w:r>
+        <w:rPr>
+          <w:rFonts w:ascii="Arial" w:hAnsi="Arial" w:cs="Arial"/>
+        </w:rPr>
+        <w:t>Tolerance_t</w:t>
+      </w:r>
+      <w:proofErr w:type="spellEnd"/>
+    </w:p>
+    <w:p>
+      <w:pPr>
+        <w:rPr>
+          <w:rFonts w:ascii="Arial" w:hAnsi="Arial" w:cs="Arial"/>
+        </w:rPr>
+      </w:pPr>
+      <w:r>
+        <w:rPr>
+          <w:rFonts w:ascii="Arial" w:hAnsi="Arial" w:cs="Arial"/>
+        </w:rPr>
+        <w:t>This parameter is used in “</w:t>
+      </w:r>
+      <w:proofErr w:type="spellStart"/>
+      <w:r>
+        <w:rPr>
+          <w:rFonts w:ascii="Arial" w:hAnsi="Arial" w:cs="Arial"/>
+        </w:rPr>
+        <w:t>find_neighbours</w:t>
+      </w:r>
+      <w:proofErr w:type="spellEnd"/>
+      <w:r>
+        <w:rPr>
+          <w:rFonts w:ascii="Arial" w:hAnsi="Arial" w:cs="Arial"/>
+        </w:rPr>
+        <w:t xml:space="preserve">” task in “3_find_neighbours” DAG. </w:t>
+      </w:r>
+      <w:proofErr w:type="gramStart"/>
+      <w:r>
+        <w:rPr>
+          <w:rFonts w:ascii="Arial" w:hAnsi="Arial" w:cs="Arial"/>
+        </w:rPr>
+        <w:t>This parameters</w:t>
+      </w:r>
+      <w:proofErr w:type="gramEnd"/>
+      <w:r>
+        <w:rPr>
+          <w:rFonts w:ascii="Arial" w:hAnsi="Arial" w:cs="Arial"/>
+        </w:rPr>
+        <w:t xml:space="preserve"> specifies, how far can calcium waves be separated in terms of t coordinate to be considered </w:t>
+      </w:r>
+      <w:proofErr w:type="spellStart"/>
+      <w:r>
+        <w:rPr>
+          <w:rFonts w:ascii="Arial" w:hAnsi="Arial" w:cs="Arial"/>
+        </w:rPr>
+        <w:t>neighbours</w:t>
+      </w:r>
+      <w:proofErr w:type="spellEnd"/>
+      <w:r>
+        <w:rPr>
+          <w:rFonts w:ascii="Arial" w:hAnsi="Arial" w:cs="Arial"/>
+        </w:rPr>
+        <w:t>. For example:</w:t>
+      </w:r>
+    </w:p>
+    <w:p>
+      <w:pPr>
+        <w:rPr>
+          <w:rFonts w:ascii="Arial" w:hAnsi="Arial" w:cs="Arial"/>
+        </w:rPr>
+      </w:pPr>
+    </w:p>
+    <w:p>
+      <w:pPr>
+        <w:jc w:val="center"/>
+        <w:rPr>
+          <w:rFonts w:ascii="Arial" w:hAnsi="Arial" w:cs="Arial"/>
+        </w:rPr>
+      </w:pPr>
+      <w:r>
+        <w:rPr>
+          <w:rFonts w:ascii="Arial" w:hAnsi="Arial" w:cs="Arial"/>
+          <w:noProof/>
+        </w:rPr>
+        <w:lastRenderedPageBreak/>
+        <w:drawing>
+          <wp:inline distT="0" distB="0" distL="0" distR="0" wp14:anchorId="2FF25748" wp14:editId="7F0B2E95">
+            <wp:extent cx="5760720" cy="2880360"/>
+            <wp:effectExtent l="0" t="0" r="0" b="0"/>
+            <wp:docPr id="28" name="Picture 28"/>
+            <wp:cNvGraphicFramePr>
+              <a:graphicFrameLocks xmlns:a="http://schemas.openxmlformats.org/drawingml/2006/main" noChangeAspect="1"/>
+            </wp:cNvGraphicFramePr>
+            <a:graphic xmlns:a="http://schemas.openxmlformats.org/drawingml/2006/main">
+              <a:graphicData uri="http://schemas.openxmlformats.org/drawingml/2006/picture">
+                <pic:pic xmlns:pic="http://schemas.openxmlformats.org/drawingml/2006/picture">
+                  <pic:nvPicPr>
+                    <pic:cNvPr id="1" name=""/>
+                    <pic:cNvPicPr/>
+                  </pic:nvPicPr>
+                  <pic:blipFill>
+                    <a:blip r:embed="rId22"/>
+                    <a:stretch>
+                      <a:fillRect/>
+                    </a:stretch>
+                  </pic:blipFill>
+                  <pic:spPr>
+                    <a:xfrm>
+                      <a:off x="0" y="0"/>
+                      <a:ext cx="5760720" cy="2880360"/>
+                    </a:xfrm>
+                    <a:prstGeom prst="rect">
+                      <a:avLst/>
+                    </a:prstGeom>
+                  </pic:spPr>
+                </pic:pic>
+              </a:graphicData>
+            </a:graphic>
+          </wp:inline>
+        </w:drawing>
+      </w:r>
+    </w:p>
+    <w:p>
+      <w:pPr>
+        <w:rPr>
+          <w:rFonts w:ascii="Arial" w:hAnsi="Arial" w:cs="Arial"/>
+        </w:rPr>
+      </w:pPr>
+      <w:r>
+        <w:rPr>
+          <w:rFonts w:ascii="Arial" w:hAnsi="Arial" w:cs="Arial"/>
+          <w:noProof/>
+        </w:rPr>
+        <mc:AlternateContent>
+          <mc:Choice Requires="wps">
+            <w:drawing>
+              <wp:anchor distT="0" distB="0" distL="114300" distR="114300" simplePos="0" relativeHeight="251659264" behindDoc="0" locked="0" layoutInCell="1" allowOverlap="1" wp14:anchorId="6B070AA1" wp14:editId="082FB01D">
+                <wp:simplePos x="0" y="0"/>
+                <wp:positionH relativeFrom="column">
+                  <wp:posOffset>2672080</wp:posOffset>
+                </wp:positionH>
+                <wp:positionV relativeFrom="paragraph">
+                  <wp:posOffset>-4445</wp:posOffset>
+                </wp:positionV>
+                <wp:extent cx="352425" cy="2880360"/>
+                <wp:effectExtent l="0" t="0" r="28575" b="15240"/>
+                <wp:wrapNone/>
+                <wp:docPr id="30" name="Rectangle 30"/>
+                <wp:cNvGraphicFramePr/>
+                <a:graphic xmlns:a="http://schemas.openxmlformats.org/drawingml/2006/main">
+                  <a:graphicData uri="http://schemas.microsoft.com/office/word/2010/wordprocessingShape">
+                    <wps:wsp>
+                      <wps:cNvSpPr/>
+                      <wps:spPr>
+                        <a:xfrm>
+                          <a:off x="0" y="0"/>
+                          <a:ext cx="352425" cy="2880360"/>
+                        </a:xfrm>
+                        <a:prstGeom prst="rect">
+                          <a:avLst/>
+                        </a:prstGeom>
+                        <a:noFill/>
+                        <a:ln>
+                          <a:solidFill>
+                            <a:schemeClr val="bg1"/>
+                          </a:solidFill>
+                        </a:ln>
+                      </wps:spPr>
+                      <wps:style>
+                        <a:lnRef idx="2">
+                          <a:schemeClr val="accent1">
+                            <a:shade val="50000"/>
+                          </a:schemeClr>
+                        </a:lnRef>
+                        <a:fillRef idx="1">
+                          <a:schemeClr val="accent1"/>
+                        </a:fillRef>
+                        <a:effectRef idx="0">
+                          <a:schemeClr val="accent1"/>
+                        </a:effectRef>
+                        <a:fontRef idx="minor">
+                          <a:schemeClr val="lt1"/>
+                        </a:fontRef>
+                      </wps:style>
+                      <wps:bodyPr rot="0" spcFirstLastPara="0" vertOverflow="overflow" horzOverflow="overflow" vert="horz" wrap="square" lIns="91440" tIns="45720" rIns="91440" bIns="45720" numCol="1" spcCol="0" rtlCol="0" fromWordArt="0" anchor="ctr" anchorCtr="0" forceAA="0" compatLnSpc="1">
+                        <a:prstTxWarp prst="textNoShape">
+                          <a:avLst/>
+                        </a:prstTxWarp>
+                        <a:noAutofit/>
+                      </wps:bodyPr>
+                    </wps:wsp>
+                  </a:graphicData>
+                </a:graphic>
+                <wp14:sizeRelH relativeFrom="margin">
+                  <wp14:pctWidth>0</wp14:pctWidth>
+                </wp14:sizeRelH>
+                <wp14:sizeRelV relativeFrom="margin">
+                  <wp14:pctHeight>0</wp14:pctHeight>
+                </wp14:sizeRelV>
+              </wp:anchor>
+            </w:drawing>
+          </mc:Choice>
+          <mc:Fallback>
+            <w:pict>
+              <v:rect w14:anchorId="4B95E2E7" id="Rectangle 30" o:spid="_x0000_s1026" style="position:absolute;margin-left:210.4pt;margin-top:-.35pt;width:27.75pt;height:226.8pt;z-index:251659264;visibility:visible;mso-wrap-style:square;mso-width-percent:0;mso-height-percent:0;mso-wrap-distance-left:9pt;mso-wrap-distance-top:0;mso-wrap-distance-right:9pt;mso-wrap-distance-bottom:0;mso-position-horizontal:absolute;mso-position-horizontal-relative:text;mso-position-vertical:absolute;mso-position-vertical-relative:text;mso-width-percent:0;mso-height-percent:0;mso-width-relative:margin;mso-height-relative:margin;v-text-anchor:middle" o:gfxdata="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" filled="f" strokecolor="white [3212]" strokeweight="1pt"/>
+            </w:pict>
+          </mc:Fallback>
+        </mc:AlternateContent>
+      </w:r>
+      <w:r>
+        <w:rPr>
+          <w:rFonts w:ascii="Arial" w:hAnsi="Arial" w:cs="Arial"/>
+        </w:rPr>
+        <w:t>For a green shape, a bounding box with respect to the t coordinate is drawn:</w:t>
+      </w:r>
+    </w:p>
+    <w:p>
+      <w:pPr>
+        <w:rPr>
+          <w:rFonts w:ascii="Arial" w:hAnsi="Arial" w:cs="Arial"/>
+        </w:rPr>
+      </w:pPr>
+    </w:p>
+    <w:p>
+      <w:pPr>
+        <w:jc w:val="center"/>
+        <w:rPr>
+          <w:rFonts w:ascii="Arial" w:hAnsi="Arial" w:cs="Arial"/>
+        </w:rPr>
+      </w:pPr>
+      <w:r>
+        <w:rPr>
+          <w:rFonts w:ascii="Arial" w:hAnsi="Arial" w:cs="Arial"/>
+          <w:noProof/>
+        </w:rPr>
+        <w:drawing>
+          <wp:inline distT="0" distB="0" distL="0" distR="0" wp14:anchorId="2883F21F" wp14:editId="68EC61D5">
+            <wp:extent cx="5714286" cy="2838095"/>
+            <wp:effectExtent l="0" t="0" r="1270" b="635"/>
+            <wp:docPr id="33" name="Picture 33"/>
+            <wp:cNvGraphicFramePr>
+              <a:graphicFrameLocks xmlns:a="http://schemas.openxmlformats.org/drawingml/2006/main" noChangeAspect="1"/>
+            </wp:cNvGraphicFramePr>
+            <a:graphic xmlns:a="http://schemas.openxmlformats.org/drawingml/2006/main">
+              <a:graphicData uri="http://schemas.openxmlformats.org/drawingml/2006/picture">
+                <pic:pic xmlns:pic="http://schemas.openxmlformats.org/drawingml/2006/picture">
+                  <pic:nvPicPr>
+                    <pic:cNvPr id="1" name=""/>
+                    <pic:cNvPicPr/>
+                  </pic:nvPicPr>
+                  <pic:blipFill>
+                    <a:blip r:embed="rId23"/>
+                    <a:stretch>
+                      <a:fillRect/>
+                    </a:stretch>
+                  </pic:blipFill>
+                  <pic:spPr>
+                    <a:xfrm>
+                      <a:off x="0" y="0"/>
+                      <a:ext cx="5714286" cy="2838095"/>
+                    </a:xfrm>
+                    <a:prstGeom prst="rect">
+                      <a:avLst/>
+                    </a:prstGeom>
+                  </pic:spPr>
+                </pic:pic>
+              </a:graphicData>
+            </a:graphic>
+          </wp:inline>
+        </w:drawing>
+      </w:r>
+    </w:p>
+    <w:p>
+      <w:pPr>
+        <w:rPr>
+          <w:rFonts w:ascii="Arial" w:hAnsi="Arial" w:cs="Arial"/>
+        </w:rPr>
+      </w:pPr>
+      <w:r>
+        <w:rPr>
+          <w:rFonts w:ascii="Arial" w:hAnsi="Arial" w:cs="Arial"/>
+        </w:rPr>
+        <w:t xml:space="preserve">A bounding box is enlarged by </w:t>
+      </w:r>
+      <w:proofErr w:type="spellStart"/>
+      <w:r>
+        <w:rPr>
+          <w:rFonts w:ascii="Arial" w:hAnsi="Arial" w:cs="Arial"/>
+        </w:rPr>
+        <w:t>tolerance_z</w:t>
+      </w:r>
+      <w:proofErr w:type="spellEnd"/>
+      <w:r>
+        <w:rPr>
+          <w:rFonts w:ascii="Arial" w:hAnsi="Arial" w:cs="Arial"/>
+        </w:rPr>
+        <w:t xml:space="preserve"> parameters from both sides:</w:t>
+      </w:r>
+    </w:p>
+    <w:p>
+      <w:pPr>
+        <w:jc w:val="center"/>
+        <w:rPr>
+          <w:rFonts w:ascii="Arial" w:hAnsi="Arial" w:cs="Arial"/>
+        </w:rPr>
+      </w:pPr>
+      <w:r>
+        <w:rPr>
+          <w:rFonts w:ascii="Arial" w:hAnsi="Arial" w:cs="Arial"/>
+          <w:noProof/>
+        </w:rPr>
+        <w:lastRenderedPageBreak/>
+        <w:drawing>
+          <wp:inline distT="0" distB="0" distL="0" distR="0" wp14:anchorId="4F7208A9" wp14:editId="64C324E4">
+            <wp:extent cx="5733333" cy="2828571"/>
+            <wp:effectExtent l="0" t="0" r="1270" b="0"/>
+            <wp:docPr id="34" name="Picture 34"/>
+            <wp:cNvGraphicFramePr>
+              <a:graphicFrameLocks xmlns:a="http://schemas.openxmlformats.org/drawingml/2006/main" noChangeAspect="1"/>
+            </wp:cNvGraphicFramePr>
+            <a:graphic xmlns:a="http://schemas.openxmlformats.org/drawingml/2006/main">
+              <a:graphicData uri="http://schemas.openxmlformats.org/drawingml/2006/picture">
+                <pic:pic xmlns:pic="http://schemas.openxmlformats.org/drawingml/2006/picture">
+                  <pic:nvPicPr>
+                    <pic:cNvPr id="1" name=""/>
+                    <pic:cNvPicPr/>
+                  </pic:nvPicPr>
+                  <pic:blipFill>
+                    <a:blip r:embed="rId24"/>
+                    <a:stretch>
+                      <a:fillRect/>
+                    </a:stretch>
+                  </pic:blipFill>
+                  <pic:spPr>
+                    <a:xfrm>
+                      <a:off x="0" y="0"/>
+                      <a:ext cx="5733333" cy="2828571"/>
+                    </a:xfrm>
+                    <a:prstGeom prst="rect">
+                      <a:avLst/>
+                    </a:prstGeom>
+                  </pic:spPr>
+                </pic:pic>
+              </a:graphicData>
+            </a:graphic>
+          </wp:inline>
+        </w:drawing>
+      </w:r>
+    </w:p>
+    <w:p>
+      <w:pPr>
+        <w:rPr>
+          <w:rFonts w:ascii="Arial" w:hAnsi="Arial" w:cs="Arial"/>
+        </w:rPr>
+      </w:pPr>
+      <w:r>
+        <w:rPr>
+          <w:rFonts w:ascii="Arial" w:hAnsi="Arial" w:cs="Arial"/>
+        </w:rPr>
+        <w:t xml:space="preserve">The red lines’ length is specified by </w:t>
+      </w:r>
+      <w:proofErr w:type="spellStart"/>
+      <w:r>
+        <w:rPr>
+          <w:rFonts w:ascii="Arial" w:hAnsi="Arial" w:cs="Arial"/>
+        </w:rPr>
+        <w:t>tolerance_z</w:t>
+      </w:r>
+      <w:proofErr w:type="spellEnd"/>
+      <w:r>
+        <w:rPr>
+          <w:rFonts w:ascii="Arial" w:hAnsi="Arial" w:cs="Arial"/>
+        </w:rPr>
+        <w:t xml:space="preserve"> parameter. Any calcium wave that is contained inside the defined region, is considered a </w:t>
+      </w:r>
+      <w:proofErr w:type="spellStart"/>
+      <w:r>
+        <w:rPr>
+          <w:rFonts w:ascii="Arial" w:hAnsi="Arial" w:cs="Arial"/>
+        </w:rPr>
+        <w:t>neighbour</w:t>
+      </w:r>
+      <w:proofErr w:type="spellEnd"/>
+      <w:r>
+        <w:rPr>
+          <w:rFonts w:ascii="Arial" w:hAnsi="Arial" w:cs="Arial"/>
+        </w:rPr>
+        <w:t>.</w:t>
+      </w:r>
+    </w:p>
+    <w:p>
+      <w:pPr>
+        <w:rPr>
+          <w:rFonts w:ascii="Arial" w:hAnsi="Arial" w:cs="Arial"/>
+        </w:rPr>
+      </w:pPr>
+    </w:p>
+    <w:p>
+      <w:pPr>
+        <w:rPr>
+          <w:rFonts w:ascii="Arial" w:hAnsi="Arial" w:cs="Arial"/>
+        </w:rPr>
+      </w:pPr>
+    </w:p>
+    <w:p>
+      <w:pPr>
+        <w:rPr>
+          <w:rFonts w:ascii="Arial" w:hAnsi="Arial" w:cs="Arial"/>
+        </w:rPr>
+      </w:pPr>
+    </w:p>
+    <w:p>
+      <w:pPr>
+        <w:rPr>
+          <w:rFonts w:ascii="Arial" w:hAnsi="Arial" w:cs="Arial"/>
+        </w:rPr>
+      </w:pPr>
+      <w:proofErr w:type="spellStart"/>
+      <w:r>
+        <w:rPr>
+          <w:rFonts w:ascii="Arial" w:hAnsi="Arial" w:cs="Arial"/>
+        </w:rPr>
+        <w:t>Tolerance_xy</w:t>
+      </w:r>
+      <w:proofErr w:type="spellEnd"/>
+    </w:p>
+    <w:p>
+      <w:pPr>
+        <w:rPr>
+          <w:rFonts w:ascii="Arial" w:hAnsi="Arial" w:cs="Arial"/>
+        </w:rPr>
+      </w:pPr>
+      <w:r>
+        <w:rPr>
+          <w:rFonts w:ascii="Arial" w:hAnsi="Arial" w:cs="Arial"/>
+        </w:rPr>
+        <w:t>This parameter is used in “</w:t>
+      </w:r>
+      <w:proofErr w:type="spellStart"/>
+      <w:r>
+        <w:rPr>
+          <w:rFonts w:ascii="Arial" w:hAnsi="Arial" w:cs="Arial"/>
+        </w:rPr>
+        <w:t>find_neighbours</w:t>
+      </w:r>
+      <w:proofErr w:type="spellEnd"/>
+      <w:r>
+        <w:rPr>
+          <w:rFonts w:ascii="Arial" w:hAnsi="Arial" w:cs="Arial"/>
+        </w:rPr>
+        <w:t xml:space="preserve">” task in “3_find_neighbours” DAG. This parameter specifies, how far can calcium waves be separated in terms of x and y coordinate to be considered as </w:t>
+      </w:r>
+      <w:proofErr w:type="spellStart"/>
+      <w:r>
+        <w:rPr>
+          <w:rFonts w:ascii="Arial" w:hAnsi="Arial" w:cs="Arial"/>
+        </w:rPr>
+        <w:t>neighbours</w:t>
+      </w:r>
+      <w:proofErr w:type="spellEnd"/>
+      <w:r>
+        <w:rPr>
+          <w:rFonts w:ascii="Arial" w:hAnsi="Arial" w:cs="Arial"/>
+        </w:rPr>
+        <w:t>. For example:</w:t>
+      </w:r>
+    </w:p>
+    <w:p>
+      <w:pPr>
+        <w:jc w:val="center"/>
+        <w:rPr>
+          <w:rFonts w:ascii="Arial" w:hAnsi="Arial" w:cs="Arial"/>
+        </w:rPr>
+      </w:pPr>
+      <w:r>
+        <w:rPr>
+          <w:rFonts w:ascii="Arial" w:hAnsi="Arial" w:cs="Arial"/>
+          <w:noProof/>
+        </w:rPr>
+        <w:drawing>
+          <wp:inline distT="0" distB="0" distL="0" distR="0" wp14:anchorId="7F52DCD2" wp14:editId="28EE58E1">
+            <wp:extent cx="5760720" cy="3626485"/>
+            <wp:effectExtent l="0" t="0" r="0" b="0"/>
+            <wp:docPr id="17" name="Picture 17"/>
+            <wp:cNvGraphicFramePr>
+              <a:graphicFrameLocks xmlns:a="http://schemas.openxmlformats.org/drawingml/2006/main" noChangeAspect="1"/>
+            </wp:cNvGraphicFramePr>
+            <a:graphic xmlns:a="http://schemas.openxmlformats.org/drawingml/2006/main">
+              <a:graphicData uri="http://schemas.openxmlformats.org/drawingml/2006/picture">
+                <pic:pic xmlns:pic="http://schemas.openxmlformats.org/drawingml/2006/picture">
+                  <pic:nvPicPr>
+                    <pic:cNvPr id="1" name=""/>
+                    <pic:cNvPicPr/>
+                  </pic:nvPicPr>
+                  <pic:blipFill>
+                    <a:blip r:embed="rId25"/>
+                    <a:stretch>
+                      <a:fillRect/>
+                    </a:stretch>
+                  </pic:blipFill>
+                  <pic:spPr>
+                    <a:xfrm>
+                      <a:off x="0" y="0"/>
+                      <a:ext cx="5760720" cy="3626485"/>
+                    </a:xfrm>
+                    <a:prstGeom prst="rect">
+                      <a:avLst/>
+                    </a:prstGeom>
+                  </pic:spPr>
+                </pic:pic>
+              </a:graphicData>
+            </a:graphic>
+          </wp:inline>
+        </w:drawing>
+      </w:r>
+    </w:p>
+    <w:p>
+      <w:pPr>
+        <w:rPr>
+          <w:rFonts w:ascii="Arial" w:hAnsi="Arial" w:cs="Arial"/>
+        </w:rPr>
+      </w:pPr>
+      <w:r>
+        <w:rPr>
+          <w:rFonts w:ascii="Arial" w:hAnsi="Arial" w:cs="Arial"/>
+        </w:rPr>
+        <w:lastRenderedPageBreak/>
+        <w:t>In the image, Astral has detected multiple calcium waves, marked with distinguishing colors. For a given calcium wave, a bounding box is drawn:</w:t>
+      </w:r>
+    </w:p>
+    <w:p>
+      <w:pPr>
+        <w:rPr>
+          <w:rFonts w:ascii="Arial" w:hAnsi="Arial" w:cs="Arial"/>
+        </w:rPr>
+      </w:pPr>
+    </w:p>
+    <w:p>
+      <w:pPr>
+        <w:jc w:val="center"/>
+        <w:rPr>
+          <w:rFonts w:ascii="Arial" w:hAnsi="Arial" w:cs="Arial"/>
+        </w:rPr>
+      </w:pPr>
+      <w:r>
+        <w:rPr>
+          <w:rFonts w:ascii="Arial" w:hAnsi="Arial" w:cs="Arial"/>
+          <w:noProof/>
+        </w:rPr>
+        <w:drawing>
+          <wp:inline distT="0" distB="0" distL="0" distR="0" wp14:anchorId="5AD47B7D" wp14:editId="24925CC1">
+            <wp:extent cx="1742857" cy="1400000"/>
+            <wp:effectExtent l="0" t="0" r="0" b="0"/>
+            <wp:docPr id="21" name="Picture 21"/>
+            <wp:cNvGraphicFramePr>
+              <a:graphicFrameLocks xmlns:a="http://schemas.openxmlformats.org/drawingml/2006/main" noChangeAspect="1"/>
+            </wp:cNvGraphicFramePr>
+            <a:graphic xmlns:a="http://schemas.openxmlformats.org/drawingml/2006/main">
+              <a:graphicData uri="http://schemas.openxmlformats.org/drawingml/2006/picture">
+                <pic:pic xmlns:pic="http://schemas.openxmlformats.org/drawingml/2006/picture">
+                  <pic:nvPicPr>
+                    <pic:cNvPr id="1" name=""/>
+                    <pic:cNvPicPr/>
+                  </pic:nvPicPr>
+                  <pic:blipFill>
+                    <a:blip r:embed="rId26"/>
+                    <a:stretch>
+                      <a:fillRect/>
+                    </a:stretch>
+                  </pic:blipFill>
+                  <pic:spPr>
+                    <a:xfrm>
+                      <a:off x="0" y="0"/>
+                      <a:ext cx="1742857" cy="1400000"/>
+                    </a:xfrm>
+                    <a:prstGeom prst="rect">
+                      <a:avLst/>
+                    </a:prstGeom>
+                  </pic:spPr>
+                </pic:pic>
+              </a:graphicData>
+            </a:graphic>
+          </wp:inline>
+        </w:drawing>
+      </w:r>
+    </w:p>
+    <w:p>
+      <w:pPr>
+        <w:rPr>
+          <w:rFonts w:ascii="Arial" w:hAnsi="Arial" w:cs="Arial"/>
+        </w:rPr>
+      </w:pPr>
+      <w:r>
+        <w:rPr>
+          <w:rFonts w:ascii="Arial" w:hAnsi="Arial" w:cs="Arial"/>
+        </w:rPr>
+        <w:t xml:space="preserve">This bounding box is expanded in both x and y directions – the </w:t>
+      </w:r>
+      <w:proofErr w:type="spellStart"/>
+      <w:r>
+        <w:rPr>
+          <w:rFonts w:ascii="Arial" w:hAnsi="Arial" w:cs="Arial"/>
+        </w:rPr>
+        <w:t>tolerance_xy</w:t>
+      </w:r>
+      <w:proofErr w:type="spellEnd"/>
+      <w:r>
+        <w:rPr>
+          <w:rFonts w:ascii="Arial" w:hAnsi="Arial" w:cs="Arial"/>
+        </w:rPr>
+        <w:t xml:space="preserve"> determines how far should the box be expanded:</w:t>
+      </w:r>
+    </w:p>
+    <w:p>
+      <w:pPr>
+        <w:jc w:val="center"/>
+        <w:rPr>
+          <w:rFonts w:ascii="Arial" w:hAnsi="Arial" w:cs="Arial"/>
+        </w:rPr>
+      </w:pPr>
+      <w:r>
+        <w:rPr>
+          <w:rFonts w:ascii="Arial" w:hAnsi="Arial" w:cs="Arial"/>
+          <w:noProof/>
+        </w:rPr>
+        <w:drawing>
+          <wp:inline distT="0" distB="0" distL="0" distR="0" wp14:anchorId="1DFD12A2" wp14:editId="10C0A560">
+            <wp:extent cx="3714286" cy="2876190"/>
+            <wp:effectExtent l="0" t="0" r="635" b="635"/>
+            <wp:docPr id="27" name="Picture 27"/>
+            <wp:cNvGraphicFramePr>
+              <a:graphicFrameLocks xmlns:a="http://schemas.openxmlformats.org/drawingml/2006/main" noChangeAspect="1"/>
+            </wp:cNvGraphicFramePr>
+            <a:graphic xmlns:a="http://schemas.openxmlformats.org/drawingml/2006/main">
+              <a:graphicData uri="http://schemas.openxmlformats.org/drawingml/2006/picture">
+                <pic:pic xmlns:pic="http://schemas.openxmlformats.org/drawingml/2006/picture">
+                  <pic:nvPicPr>
+                    <pic:cNvPr id="1" name=""/>
+                    <pic:cNvPicPr/>
+                  </pic:nvPicPr>
+                  <pic:blipFill>
+                    <a:blip r:embed="rId27"/>
+                    <a:stretch>
+                      <a:fillRect/>
+                    </a:stretch>
+                  </pic:blipFill>
+                  <pic:spPr>
+                    <a:xfrm>
+                      <a:off x="0" y="0"/>
+                      <a:ext cx="3714286" cy="2876190"/>
+                    </a:xfrm>
+                    <a:prstGeom prst="rect">
+                      <a:avLst/>
+                    </a:prstGeom>
+                  </pic:spPr>
+                </pic:pic>
+              </a:graphicData>
+            </a:graphic>
+          </wp:inline>
+        </w:drawing>
+      </w:r>
+    </w:p>
+    <w:p>
+      <w:pPr>
+        <w:rPr>
+          <w:rFonts w:ascii="Arial" w:hAnsi="Arial" w:cs="Arial"/>
+        </w:rPr>
+      </w:pPr>
+    </w:p>
+    <w:p>
+      <w:pPr>
+        <w:rPr>
+          <w:rFonts w:ascii="Arial" w:hAnsi="Arial" w:cs="Arial"/>
+        </w:rPr>
+      </w:pPr>
+      <w:r>
+        <w:rPr>
+          <w:rFonts w:ascii="Arial" w:hAnsi="Arial" w:cs="Arial"/>
+        </w:rPr>
+        <w:t xml:space="preserve">The red lines indicate the size of the enlargement of the bounding box – each of those lines expanded the bounding box by </w:t>
+      </w:r>
+      <w:proofErr w:type="spellStart"/>
+      <w:r>
+        <w:rPr>
+          <w:rFonts w:ascii="Arial" w:hAnsi="Arial" w:cs="Arial"/>
+        </w:rPr>
+        <w:t>tolerance_xy</w:t>
+      </w:r>
+      <w:proofErr w:type="spellEnd"/>
+      <w:r>
+        <w:rPr>
+          <w:rFonts w:ascii="Arial" w:hAnsi="Arial" w:cs="Arial"/>
+        </w:rPr>
+        <w:t xml:space="preserve"> parameter. In other words, the </w:t>
+      </w:r>
+      <w:proofErr w:type="spellStart"/>
+      <w:r>
+        <w:rPr>
+          <w:rFonts w:ascii="Arial" w:hAnsi="Arial" w:cs="Arial"/>
+        </w:rPr>
+        <w:t>tolerance_paramer</w:t>
+      </w:r>
+      <w:proofErr w:type="spellEnd"/>
+      <w:r>
+        <w:rPr>
+          <w:rFonts w:ascii="Arial" w:hAnsi="Arial" w:cs="Arial"/>
+        </w:rPr>
+        <w:t xml:space="preserve"> has enlarged the bounding box by double the </w:t>
+      </w:r>
+      <w:proofErr w:type="spellStart"/>
+      <w:r>
+        <w:rPr>
+          <w:rFonts w:ascii="Arial" w:hAnsi="Arial" w:cs="Arial"/>
+        </w:rPr>
+        <w:t>tolerance_xy</w:t>
+      </w:r>
+      <w:proofErr w:type="spellEnd"/>
+      <w:r>
+        <w:rPr>
+          <w:rFonts w:ascii="Arial" w:hAnsi="Arial" w:cs="Arial"/>
+        </w:rPr>
+        <w:t xml:space="preserve"> value in both x and y coordinates. Any shape that either crosses the region defined by the bounding box is considered a </w:t>
+      </w:r>
+      <w:proofErr w:type="spellStart"/>
+      <w:r>
+        <w:rPr>
+          <w:rFonts w:ascii="Arial" w:hAnsi="Arial" w:cs="Arial"/>
+        </w:rPr>
+        <w:t>neighbour</w:t>
+      </w:r>
+      <w:proofErr w:type="spellEnd"/>
+      <w:r>
+        <w:rPr>
+          <w:rFonts w:ascii="Arial" w:hAnsi="Arial" w:cs="Arial"/>
+        </w:rPr>
+        <w:t xml:space="preserve">. In the case above, one of the waves is a </w:t>
+      </w:r>
+      <w:proofErr w:type="spellStart"/>
+      <w:r>
+        <w:rPr>
+          <w:rFonts w:ascii="Arial" w:hAnsi="Arial" w:cs="Arial"/>
+        </w:rPr>
+        <w:t>neighbour</w:t>
+      </w:r>
+      <w:proofErr w:type="spellEnd"/>
+      <w:r>
+        <w:rPr>
+          <w:rFonts w:ascii="Arial" w:hAnsi="Arial" w:cs="Arial"/>
+        </w:rPr>
+        <w:t xml:space="preserve">, as it crosses the boundaries, whereas the other one is not considered a </w:t>
+      </w:r>
+      <w:proofErr w:type="spellStart"/>
+      <w:r>
+        <w:rPr>
+          <w:rFonts w:ascii="Arial" w:hAnsi="Arial" w:cs="Arial"/>
+        </w:rPr>
+        <w:t>neighbour</w:t>
+      </w:r>
+      <w:proofErr w:type="spellEnd"/>
+      <w:r>
+        <w:rPr>
+          <w:rFonts w:ascii="Arial" w:hAnsi="Arial" w:cs="Arial"/>
+        </w:rPr>
+        <w:t>.</w:t>
+      </w:r>
+    </w:p>
+    <w:p>
+      <w:pPr>
+        <w:rPr>
+          <w:rFonts w:ascii="Arial" w:hAnsi="Arial" w:cs="Arial"/>
+        </w:rPr>
+      </w:pPr>
+    </w:p>
+    <w:p>
+      <w:pPr>
+        <w:rPr>
+          <w:rFonts w:ascii="Arial" w:hAnsi="Arial" w:cs="Arial"/>
+        </w:rPr>
+      </w:pPr>
+    </w:p>
+    <w:p>
+      <w:pPr>
+        <w:rPr>
+          <w:rFonts w:ascii="Arial" w:hAnsi="Arial" w:cs="Arial"/>
+        </w:rPr>
+      </w:pPr>
+    </w:p>
+    <w:p>
+      <w:pPr>
+        <w:rPr>
+          <w:rFonts w:ascii="Arial" w:hAnsi="Arial" w:cs="Arial"/>
+        </w:rPr>
+      </w:pPr>
+      <w:proofErr w:type="spellStart"/>
+      <w:r>
+        <w:rPr>
+          <w:rFonts w:ascii="Arial" w:hAnsi="Arial" w:cs="Arial"/>
+        </w:rPr>
+        <w:t>Use_watershed</w:t>
+      </w:r>
+      <w:proofErr w:type="spellEnd"/>
+    </w:p>
+    <w:p>
+      <w:pPr>
+        <w:rPr>
+          <w:rFonts w:ascii="Arial" w:hAnsi="Arial" w:cs="Arial"/>
+        </w:rPr>
+      </w:pPr>
+      <w:r>
+        <w:rPr>
+          <w:rFonts w:ascii="Arial" w:hAnsi="Arial" w:cs="Arial"/>
+        </w:rPr>
+        <w:t>This parameter is used in “</w:t>
+      </w:r>
+      <w:proofErr w:type="spellStart"/>
+      <w:r>
+        <w:rPr>
+          <w:rFonts w:ascii="Arial" w:hAnsi="Arial" w:cs="Arial"/>
+        </w:rPr>
+        <w:t>Create_masks</w:t>
+      </w:r>
+      <w:proofErr w:type="spellEnd"/>
+      <w:r>
+        <w:rPr>
+          <w:rFonts w:ascii="Arial" w:hAnsi="Arial" w:cs="Arial"/>
+        </w:rPr>
+        <w:t xml:space="preserve">” task in “1_extract_waves” DAG. </w:t>
+      </w:r>
+      <w:r>
+        <w:rPr>
+          <w:rFonts w:ascii="Arial" w:hAnsi="Arial" w:cs="Arial"/>
+        </w:rPr>
+        <w:t xml:space="preserve">If the parameter is set to 1, </w:t>
+      </w:r>
+      <w:r>
+        <w:rPr>
+          <w:rFonts w:ascii="Arial" w:hAnsi="Arial" w:cs="Arial"/>
+        </w:rPr>
+        <w:t>the task additionally use</w:t>
+      </w:r>
+      <w:r>
+        <w:rPr>
+          <w:rFonts w:ascii="Arial" w:hAnsi="Arial" w:cs="Arial"/>
+        </w:rPr>
+        <w:t xml:space="preserve">s </w:t>
+      </w:r>
+      <w:r>
+        <w:rPr>
+          <w:rFonts w:ascii="Arial" w:hAnsi="Arial" w:cs="Arial"/>
+        </w:rPr>
+        <w:t xml:space="preserve">Watershed algorithm for splitting adjacent waves apart. </w:t>
+      </w:r>
+      <w:r>
+        <w:rPr>
+          <w:rFonts w:ascii="Arial" w:hAnsi="Arial" w:cs="Arial"/>
+        </w:rPr>
+        <w:t xml:space="preserve">If the parameter is set to 0, the task does not perform this additional step. </w:t>
+      </w:r>
+      <w:r>
+        <w:rPr>
+          <w:rFonts w:ascii="Arial" w:hAnsi="Arial" w:cs="Arial"/>
+        </w:rPr>
+        <w:t>Below you may find an example of a 2D scenario</w:t>
+      </w:r>
+      <w:r>
+        <w:rPr>
+          <w:rFonts w:ascii="Arial" w:hAnsi="Arial" w:cs="Arial"/>
+        </w:rPr>
+        <w:t xml:space="preserve"> for a Watershed algorithm</w:t>
+      </w:r>
+      <w:r>
+        <w:rPr>
+          <w:rFonts w:ascii="Arial" w:hAnsi="Arial" w:cs="Arial"/>
+        </w:rPr>
+        <w:t>:</w:t>
+      </w:r>
+    </w:p>
+    <w:p>
+      <w:pPr>
+        <w:rPr>
+          <w:rFonts w:ascii="Arial" w:hAnsi="Arial" w:cs="Arial"/>
+        </w:rPr>
+      </w:pPr>
+    </w:p>
+    <w:p>
+      <w:pPr>
+        <w:keepNext/>
+        <w:jc w:val="center"/>
+        <w:rPr>
+          <w:rFonts w:ascii="Arial" w:hAnsi="Arial" w:cs="Arial"/>
+        </w:rPr>
+      </w:pPr>
+      <w:r>
+        <w:rPr>
+          <w:rFonts w:ascii="Arial" w:hAnsi="Arial" w:cs="Arial"/>
+          <w:noProof/>
+        </w:rPr>
+        <w:drawing>
+          <wp:inline distT="0" distB="0" distL="0" distR="0" wp14:anchorId="25CF3666" wp14:editId="1966AFD0">
+            <wp:extent cx="5760720" cy="1994535"/>
+            <wp:effectExtent l="0" t="0" r="0" b="5715"/>
+            <wp:docPr id="8" name="Picture 8"/>
+            <wp:cNvGraphicFramePr>
+              <a:graphicFrameLocks xmlns:a="http://schemas.openxmlformats.org/drawingml/2006/main" noChangeAspect="1"/>
+            </wp:cNvGraphicFramePr>
+            <a:graphic xmlns:a="http://schemas.openxmlformats.org/drawingml/2006/main">
+              <a:graphicData uri="http://schemas.openxmlformats.org/drawingml/2006/picture">
+                <pic:pic xmlns:pic="http://schemas.openxmlformats.org/drawingml/2006/picture">
+                  <pic:nvPicPr>
+                    <pic:cNvPr id="1" name=""/>
+                    <pic:cNvPicPr/>
+                  </pic:nvPicPr>
+                  <pic:blipFill>
+                    <a:blip r:embed="rId28"/>
+                    <a:stretch>
+                      <a:fillRect/>
+                    </a:stretch>
+                  </pic:blipFill>
+                  <pic:spPr>
+                    <a:xfrm>
+                      <a:off x="0" y="0"/>
+                      <a:ext cx="5760720" cy="1994535"/>
+                    </a:xfrm>
+                    <a:prstGeom prst="rect">
+                      <a:avLst/>
+                    </a:prstGeom>
+                  </pic:spPr>
+                </pic:pic>
+              </a:graphicData>
+            </a:graphic>
+          </wp:inline>
+        </w:drawing>
+      </w:r>
+    </w:p>
+    <w:p>
+      <w:pPr>
+        <w:pStyle w:val="Caption"/>
+        <w:jc w:val="center"/>
+        <w:rPr>
+          <w:rFonts w:ascii="Arial" w:hAnsi="Arial" w:cs="Arial"/>
+        </w:rPr>
+      </w:pPr>
+      <w:r>
+        <w:rPr>
+          <w:rFonts w:ascii="Arial" w:hAnsi="Arial" w:cs="Arial"/>
+        </w:rPr>
+        <w:t xml:space="preserve">Figure </w:t>
+      </w:r>
+      <w:r>
+        <w:rPr>
+          <w:rFonts w:ascii="Arial" w:hAnsi="Arial" w:cs="Arial"/>
+        </w:rPr>
+        <w:fldChar w:fldCharType="begin"/>
+      </w:r>
+      <w:r>
+        <w:rPr>
+          <w:rFonts w:ascii="Arial" w:hAnsi="Arial" w:cs="Arial"/>
+        </w:rPr>
+        <w:instrText xml:space="preserve"> SEQ Figure \* ARABIC </w:instrText>
+      </w:r>
+      <w:r>
+        <w:rPr>
+          <w:rFonts w:ascii="Arial" w:hAnsi="Arial" w:cs="Arial"/>
+        </w:rPr>
+        <w:fldChar w:fldCharType="separate"/>
+      </w:r>
+      <w:r>
+        <w:rPr>
+          <w:rFonts w:ascii="Arial" w:hAnsi="Arial" w:cs="Arial"/>
+          <w:noProof/>
+        </w:rPr>
+        <w:t>1</w:t>
+      </w:r>
+      <w:r>
+        <w:rPr>
+          <w:rFonts w:ascii="Arial" w:hAnsi="Arial" w:cs="Arial"/>
+        </w:rPr>
+        <w:fldChar w:fldCharType="end"/>
+      </w:r>
+      <w:r>
+        <w:rPr>
+          <w:rFonts w:ascii="Arial" w:hAnsi="Arial" w:cs="Arial"/>
+        </w:rPr>
+        <w:t xml:space="preserve">. Splitting of overlapping objects. Source: </w:t>
+      </w:r>
+      <w:hyperlink r:id="rId29" w:history="1">
+        <w:r>
+          <w:rPr>
+            <w:rStyle w:val="Hyperlink"/>
+            <w:rFonts w:ascii="Arial" w:hAnsi="Arial" w:cs="Arial"/>
+          </w:rPr>
+          <w:t>https://scikit-image.org/docs/dev/auto_examples/segmentation/plot_watershed.html</w:t>
+        </w:r>
+      </w:hyperlink>
+    </w:p>
+    <w:p>
+      <w:pPr>
+        <w:rPr>
+          <w:rFonts w:ascii="Arial" w:hAnsi="Arial" w:cs="Arial"/>
+        </w:rPr>
+      </w:pPr>
+      <w:r>
+        <w:rPr>
+          <w:rFonts w:ascii="Arial" w:hAnsi="Arial" w:cs="Arial"/>
+        </w:rPr>
+        <w:t>The algorithm works in 3D scenario. Basing on intensity of the pixels forming a calcium waves, it determines whether a case contains multiple waves joined together.</w:t>
+      </w:r>
+    </w:p>
+    <w:p>
+      <w:pPr>
+        <w:rPr>
+          <w:rFonts w:ascii="Arial" w:hAnsi="Arial" w:cs="Arial"/>
+        </w:rPr>
+      </w:pPr>
+    </w:p>
+    <w:p>
+      <w:pPr>
+        <w:rPr>
+          <w:rFonts w:ascii="Arial" w:hAnsi="Arial" w:cs="Arial"/>
+        </w:rPr>
+      </w:pPr>
+      <w:proofErr w:type="spellStart"/>
+      <w:r>
+        <w:rPr>
+          <w:rFonts w:ascii="Arial" w:hAnsi="Arial" w:cs="Arial"/>
+        </w:rPr>
+        <w:t>Volume_threshold</w:t>
+      </w:r>
+      <w:proofErr w:type="spellEnd"/>
+    </w:p>
+    <w:p>
+      <w:pPr>
+        <w:rPr>
+          <w:rFonts w:ascii="Arial" w:hAnsi="Arial" w:cs="Arial"/>
+        </w:rPr>
+      </w:pPr>
+      <w:r>
+        <w:rPr>
+          <w:rFonts w:ascii="Arial" w:hAnsi="Arial" w:cs="Arial"/>
+        </w:rPr>
+        <w:t xml:space="preserve">Volume threshold is used in </w:t>
+      </w:r>
+      <w:r>
+        <w:rPr>
+          <w:rFonts w:ascii="Arial" w:hAnsi="Arial" w:cs="Arial"/>
+        </w:rPr>
+        <w:t>“</w:t>
+      </w:r>
+      <w:proofErr w:type="spellStart"/>
+      <w:r>
+        <w:rPr>
+          <w:rFonts w:ascii="Arial" w:hAnsi="Arial" w:cs="Arial"/>
+        </w:rPr>
+        <w:t>label_waves</w:t>
+      </w:r>
+      <w:proofErr w:type="spellEnd"/>
+      <w:r>
+        <w:rPr>
+          <w:rFonts w:ascii="Arial" w:hAnsi="Arial" w:cs="Arial"/>
+        </w:rPr>
+        <w:t xml:space="preserve">” task in “2_segment_waves” DAG. It drops calcium waves, which consist of less pixels than </w:t>
+      </w:r>
+      <w:proofErr w:type="spellStart"/>
+      <w:r>
+        <w:rPr>
+          <w:rFonts w:ascii="Arial" w:hAnsi="Arial" w:cs="Arial"/>
+        </w:rPr>
+        <w:t>volume_threshold</w:t>
+      </w:r>
+      <w:proofErr w:type="spellEnd"/>
+      <w:r>
+        <w:rPr>
+          <w:rFonts w:ascii="Arial" w:hAnsi="Arial" w:cs="Arial"/>
+        </w:rPr>
+        <w:t>. If the sum of all wave’s pixels (across all timesteps) is less than the threshold, it is disregarded from further analysis.</w:t>
+      </w:r>
+    </w:p>
+    <w:p>
+      <w:pPr>
+        <w:rPr>
+          <w:rFonts w:ascii="Arial" w:hAnsi="Arial" w:cs="Arial"/>
+        </w:rPr>
+      </w:pPr>
+    </w:p>
     <w:sectPr>
       <w:pgSz w:w="11906" w:h="16838"/>
       <w:pgMar w:top="1417" w:right="1417" w:bottom="1417" w:left="1417" w:header="708" w:footer="708" w:gutter="0"/>
@@ -1431,8 +4134,284 @@
       </w:rPr>
     </w:lvl>
   </w:abstractNum>
+  <w:abstractNum w:abstractNumId="1" w15:restartNumberingAfterBreak="0">
+    <w:nsid w:val="5AF77891"/>
+    <w:multiLevelType w:val="hybridMultilevel"/>
+    <w:tmpl w:val="DB3C15B4"/>
+    <w:lvl w:ilvl="0" w:tplc="04090011">
+      <w:start w:val="1"/>
+      <w:numFmt w:val="decimal"/>
+      <w:lvlText w:val="%1)"/>
+      <w:lvlJc w:val="left"/>
+      <w:pPr>
+        <w:ind w:left="720" w:hanging="360"/>
+      </w:pPr>
+      <w:rPr>
+        <w:rFonts w:hint="default"/>
+      </w:rPr>
+    </w:lvl>
+    <w:lvl w:ilvl="1" w:tplc="04090019" w:tentative="1">
+      <w:start w:val="1"/>
+      <w:numFmt w:val="lowerLetter"/>
+      <w:lvlText w:val="%2."/>
+      <w:lvlJc w:val="left"/>
+      <w:pPr>
+        <w:ind w:left="1440" w:hanging="360"/>
+      </w:pPr>
+    </w:lvl>
+    <w:lvl w:ilvl="2" w:tplc="0409001B" w:tentative="1">
+      <w:start w:val="1"/>
+      <w:numFmt w:val="lowerRoman"/>
+      <w:lvlText w:val="%3."/>
+      <w:lvlJc w:val="right"/>
+      <w:pPr>
+        <w:ind w:left="2160" w:hanging="180"/>
+      </w:pPr>
+    </w:lvl>
+    <w:lvl w:ilvl="3" w:tplc="0409000F" w:tentative="1">
+      <w:start w:val="1"/>
+      <w:numFmt w:val="decimal"/>
+      <w:lvlText w:val="%4."/>
+      <w:lvlJc w:val="left"/>
+      <w:pPr>
+        <w:ind w:left="2880" w:hanging="360"/>
+      </w:pPr>
+    </w:lvl>
+    <w:lvl w:ilvl="4" w:tplc="04090019" w:tentative="1">
+      <w:start w:val="1"/>
+      <w:numFmt w:val="lowerLetter"/>
+      <w:lvlText w:val="%5."/>
+      <w:lvlJc w:val="left"/>
+      <w:pPr>
+        <w:ind w:left="3600" w:hanging="360"/>
+      </w:pPr>
+    </w:lvl>
+    <w:lvl w:ilvl="5" w:tplc="0409001B" w:tentative="1">
+      <w:start w:val="1"/>
+      <w:numFmt w:val="lowerRoman"/>
+      <w:lvlText w:val="%6."/>
+      <w:lvlJc w:val="right"/>
+      <w:pPr>
+        <w:ind w:left="4320" w:hanging="180"/>
+      </w:pPr>
+    </w:lvl>
+    <w:lvl w:ilvl="6" w:tplc="0409000F" w:tentative="1">
+      <w:start w:val="1"/>
+      <w:numFmt w:val="decimal"/>
+      <w:lvlText w:val="%7."/>
+      <w:lvlJc w:val="left"/>
+      <w:pPr>
+        <w:ind w:left="5040" w:hanging="360"/>
+      </w:pPr>
+    </w:lvl>
+    <w:lvl w:ilvl="7" w:tplc="04090019" w:tentative="1">
+      <w:start w:val="1"/>
+      <w:numFmt w:val="lowerLetter"/>
+      <w:lvlText w:val="%8."/>
+      <w:lvlJc w:val="left"/>
+      <w:pPr>
+        <w:ind w:left="5760" w:hanging="360"/>
+      </w:pPr>
+    </w:lvl>
+    <w:lvl w:ilvl="8" w:tplc="0409001B" w:tentative="1">
+      <w:start w:val="1"/>
+      <w:numFmt w:val="lowerRoman"/>
+      <w:lvlText w:val="%9."/>
+      <w:lvlJc w:val="right"/>
+      <w:pPr>
+        <w:ind w:left="6480" w:hanging="180"/>
+      </w:pPr>
+    </w:lvl>
+  </w:abstractNum>
+  <w:abstractNum w:abstractNumId="2" w15:restartNumberingAfterBreak="0">
+    <w:nsid w:val="7C0656AB"/>
+    <w:multiLevelType w:val="hybridMultilevel"/>
+    <w:tmpl w:val="DB3C15B4"/>
+    <w:lvl w:ilvl="0" w:tplc="04090011">
+      <w:start w:val="1"/>
+      <w:numFmt w:val="decimal"/>
+      <w:lvlText w:val="%1)"/>
+      <w:lvlJc w:val="left"/>
+      <w:pPr>
+        <w:ind w:left="720" w:hanging="360"/>
+      </w:pPr>
+      <w:rPr>
+        <w:rFonts w:hint="default"/>
+      </w:rPr>
+    </w:lvl>
+    <w:lvl w:ilvl="1" w:tplc="04090019" w:tentative="1">
+      <w:start w:val="1"/>
+      <w:numFmt w:val="lowerLetter"/>
+      <w:lvlText w:val="%2."/>
+      <w:lvlJc w:val="left"/>
+      <w:pPr>
+        <w:ind w:left="1440" w:hanging="360"/>
+      </w:pPr>
+    </w:lvl>
+    <w:lvl w:ilvl="2" w:tplc="0409001B" w:tentative="1">
+      <w:start w:val="1"/>
+      <w:numFmt w:val="lowerRoman"/>
+      <w:lvlText w:val="%3."/>
+      <w:lvlJc w:val="right"/>
+      <w:pPr>
+        <w:ind w:left="2160" w:hanging="180"/>
+      </w:pPr>
+    </w:lvl>
+    <w:lvl w:ilvl="3" w:tplc="0409000F" w:tentative="1">
+      <w:start w:val="1"/>
+      <w:numFmt w:val="decimal"/>
+      <w:lvlText w:val="%4."/>
+      <w:lvlJc w:val="left"/>
+      <w:pPr>
+        <w:ind w:left="2880" w:hanging="360"/>
+      </w:pPr>
+    </w:lvl>
+    <w:lvl w:ilvl="4" w:tplc="04090019" w:tentative="1">
+      <w:start w:val="1"/>
+      <w:numFmt w:val="lowerLetter"/>
+      <w:lvlText w:val="%5."/>
+      <w:lvlJc w:val="left"/>
+      <w:pPr>
+        <w:ind w:left="3600" w:hanging="360"/>
+      </w:pPr>
+    </w:lvl>
+    <w:lvl w:ilvl="5" w:tplc="0409001B" w:tentative="1">
+      <w:start w:val="1"/>
+      <w:numFmt w:val="lowerRoman"/>
+      <w:lvlText w:val="%6."/>
+      <w:lvlJc w:val="right"/>
+      <w:pPr>
+        <w:ind w:left="4320" w:hanging="180"/>
+      </w:pPr>
+    </w:lvl>
+    <w:lvl w:ilvl="6" w:tplc="0409000F" w:tentative="1">
+      <w:start w:val="1"/>
+      <w:numFmt w:val="decimal"/>
+      <w:lvlText w:val="%7."/>
+      <w:lvlJc w:val="left"/>
+      <w:pPr>
+        <w:ind w:left="5040" w:hanging="360"/>
+      </w:pPr>
+    </w:lvl>
+    <w:lvl w:ilvl="7" w:tplc="04090019" w:tentative="1">
+      <w:start w:val="1"/>
+      <w:numFmt w:val="lowerLetter"/>
+      <w:lvlText w:val="%8."/>
+      <w:lvlJc w:val="left"/>
+      <w:pPr>
+        <w:ind w:left="5760" w:hanging="360"/>
+      </w:pPr>
+    </w:lvl>
+    <w:lvl w:ilvl="8" w:tplc="0409001B" w:tentative="1">
+      <w:start w:val="1"/>
+      <w:numFmt w:val="lowerRoman"/>
+      <w:lvlText w:val="%9."/>
+      <w:lvlJc w:val="right"/>
+      <w:pPr>
+        <w:ind w:left="6480" w:hanging="180"/>
+      </w:pPr>
+    </w:lvl>
+  </w:abstractNum>
+  <w:abstractNum w:abstractNumId="3" w15:restartNumberingAfterBreak="0">
+    <w:nsid w:val="7E8805D0"/>
+    <w:multiLevelType w:val="hybridMultilevel"/>
+    <w:tmpl w:val="DB3C15B4"/>
+    <w:lvl w:ilvl="0" w:tplc="04090011">
+      <w:start w:val="1"/>
+      <w:numFmt w:val="decimal"/>
+      <w:lvlText w:val="%1)"/>
+      <w:lvlJc w:val="left"/>
+      <w:pPr>
+        <w:ind w:left="720" w:hanging="360"/>
+      </w:pPr>
+      <w:rPr>
+        <w:rFonts w:hint="default"/>
+      </w:rPr>
+    </w:lvl>
+    <w:lvl w:ilvl="1" w:tplc="04090019" w:tentative="1">
+      <w:start w:val="1"/>
+      <w:numFmt w:val="lowerLetter"/>
+      <w:lvlText w:val="%2."/>
+      <w:lvlJc w:val="left"/>
+      <w:pPr>
+        <w:ind w:left="1440" w:hanging="360"/>
+      </w:pPr>
+    </w:lvl>
+    <w:lvl w:ilvl="2" w:tplc="0409001B" w:tentative="1">
+      <w:start w:val="1"/>
+      <w:numFmt w:val="lowerRoman"/>
+      <w:lvlText w:val="%3."/>
+      <w:lvlJc w:val="right"/>
+      <w:pPr>
+        <w:ind w:left="2160" w:hanging="180"/>
+      </w:pPr>
+    </w:lvl>
+    <w:lvl w:ilvl="3" w:tplc="0409000F" w:tentative="1">
+      <w:start w:val="1"/>
+      <w:numFmt w:val="decimal"/>
+      <w:lvlText w:val="%4."/>
+      <w:lvlJc w:val="left"/>
+      <w:pPr>
+        <w:ind w:left="2880" w:hanging="360"/>
+      </w:pPr>
+    </w:lvl>
+    <w:lvl w:ilvl="4" w:tplc="04090019" w:tentative="1">
+      <w:start w:val="1"/>
+      <w:numFmt w:val="lowerLetter"/>
+      <w:lvlText w:val="%5."/>
+      <w:lvlJc w:val="left"/>
+      <w:pPr>
+        <w:ind w:left="3600" w:hanging="360"/>
+      </w:pPr>
+    </w:lvl>
+    <w:lvl w:ilvl="5" w:tplc="0409001B" w:tentative="1">
+      <w:start w:val="1"/>
+      <w:numFmt w:val="lowerRoman"/>
+      <w:lvlText w:val="%6."/>
+      <w:lvlJc w:val="right"/>
+      <w:pPr>
+        <w:ind w:left="4320" w:hanging="180"/>
+      </w:pPr>
+    </w:lvl>
+    <w:lvl w:ilvl="6" w:tplc="0409000F" w:tentative="1">
+      <w:start w:val="1"/>
+      <w:numFmt w:val="decimal"/>
+      <w:lvlText w:val="%7."/>
+      <w:lvlJc w:val="left"/>
+      <w:pPr>
+        <w:ind w:left="5040" w:hanging="360"/>
+      </w:pPr>
+    </w:lvl>
+    <w:lvl w:ilvl="7" w:tplc="04090019" w:tentative="1">
+      <w:start w:val="1"/>
+      <w:numFmt w:val="lowerLetter"/>
+      <w:lvlText w:val="%8."/>
+      <w:lvlJc w:val="left"/>
+      <w:pPr>
+        <w:ind w:left="5760" w:hanging="360"/>
+      </w:pPr>
+    </w:lvl>
+    <w:lvl w:ilvl="8" w:tplc="0409001B" w:tentative="1">
+      <w:start w:val="1"/>
+      <w:numFmt w:val="lowerRoman"/>
+      <w:lvlText w:val="%9."/>
+      <w:lvlJc w:val="right"/>
+      <w:pPr>
+        <w:ind w:left="6480" w:hanging="180"/>
+      </w:pPr>
+    </w:lvl>
+  </w:abstractNum>
   <w:num w:numId="1">
     <w:abstractNumId w:val="0"/>
+  </w:num>
+  <w:num w:numId="2">
+    <w:abstractNumId w:val="1"/>
+  </w:num>
+  <w:num w:numId="3">
+    <w:abstractNumId w:val="3"/>
+  </w:num>
+  <w:num w:numId="4">
+    <w:abstractNumId w:val="2"/>
   </w:num>
 </w:numbering>
 </file>
@@ -1916,6 +4895,82 @@
       <w:shd w:val="clear" w:color="auto" w:fill="E1DFDD"/>
     </w:rPr>
   </w:style>
+  <w:style w:type="paragraph" w:styleId="Caption">
+    <w:name w:val="caption"/>
+    <w:basedOn w:val="Normal"/>
+    <w:next w:val="Normal"/>
+    <w:uiPriority w:val="35"/>
+    <w:unhideWhenUsed/>
+    <w:qFormat/>
+    <w:rsid w:val="00CC76F5"/>
+    <w:pPr>
+      <w:spacing w:after="200" w:line="240" w:lineRule="auto"/>
+    </w:pPr>
+    <w:rPr>
+      <w:i/>
+      <w:iCs/>
+      <w:color w:val="44546A" w:themeColor="text2"/>
+      <w:sz w:val="18"/>
+      <w:szCs w:val="18"/>
+    </w:rPr>
+  </w:style>
+  <w:style w:type="table" w:styleId="GridTable1Light">
+    <w:name w:val="Grid Table 1 Light"/>
+    <w:basedOn w:val="TableNormal"/>
+    <w:uiPriority w:val="46"/>
+    <w:rsid w:val="00D20D72"/>
+    <w:pPr>
+      <w:spacing w:after="0" w:line="240" w:lineRule="auto"/>
+    </w:pPr>
+    <w:tblPr>
+      <w:tblStyleRowBandSize w:val="1"/>
+      <w:tblStyleColBandSize w:val="1"/>
+      <w:tblBorders>
+        <w:top w:val="single" w:sz="4" w:space="0" w:color="999999" w:themeColor="text1" w:themeTint="66"/>
+        <w:left w:val="single" w:sz="4" w:space="0" w:color="999999" w:themeColor="text1" w:themeTint="66"/>
+        <w:bottom w:val="single" w:sz="4" w:space="0" w:color="999999" w:themeColor="text1" w:themeTint="66"/>
+        <w:right w:val="single" w:sz="4" w:space="0" w:color="999999" w:themeColor="text1" w:themeTint="66"/>
+        <w:insideH w:val="single" w:sz="4" w:space="0" w:color="999999" w:themeColor="text1" w:themeTint="66"/>
+        <w:insideV w:val="single" w:sz="4" w:space="0" w:color="999999" w:themeColor="text1" w:themeTint="66"/>
+      </w:tblBorders>
+    </w:tblPr>
+    <w:tblStylePr w:type="firstRow">
+      <w:rPr>
+        <w:b/>
+        <w:bCs/>
+      </w:rPr>
+      <w:tblPr/>
+      <w:tcPr>
+        <w:tcBorders>
+          <w:bottom w:val="single" w:sz="12" w:space="0" w:color="666666" w:themeColor="text1" w:themeTint="99"/>
+        </w:tcBorders>
+      </w:tcPr>
+    </w:tblStylePr>
+    <w:tblStylePr w:type="lastRow">
+      <w:rPr>
+        <w:b/>
+        <w:bCs/>
+      </w:rPr>
+      <w:tblPr/>
+      <w:tcPr>
+        <w:tcBorders>
+          <w:top w:val="double" w:sz="2" w:space="0" w:color="666666" w:themeColor="text1" w:themeTint="99"/>
+        </w:tcBorders>
+      </w:tcPr>
+    </w:tblStylePr>
+    <w:tblStylePr w:type="firstCol">
+      <w:rPr>
+        <w:b/>
+        <w:bCs/>
+      </w:rPr>
+    </w:tblStylePr>
+    <w:tblStylePr w:type="lastCol">
+      <w:rPr>
+        <w:b/>
+        <w:bCs/>
+      </w:rPr>
+    </w:tblStylePr>
+  </w:style>
 </w:styles>
 </file>
 

</xml_diff>

<commit_message>
Updated manual, replaced path with a placeholder
</commit_message>
<xml_diff>
--- a/Astral - Manual.docx
+++ b/Astral - Manual.docx
@@ -20,13 +20,958 @@
         <w:t>Astral – Manual</w:t>
       </w:r>
     </w:p>
+    <w:sdt>
+      <w:sdtPr>
+        <w:id w:val="1669362804"/>
+        <w:docPartObj>
+          <w:docPartGallery w:val="Table of Contents"/>
+          <w:docPartUnique/>
+        </w:docPartObj>
+      </w:sdtPr>
+      <w:sdtEndPr>
+        <w:rPr>
+          <w:rFonts w:asciiTheme="minorHAnsi" w:eastAsiaTheme="minorHAnsi" w:hAnsiTheme="minorHAnsi" w:cstheme="minorBidi"/>
+          <w:b/>
+          <w:bCs/>
+          <w:noProof/>
+          <w:color w:val="auto"/>
+          <w:sz w:val="22"/>
+          <w:szCs w:val="22"/>
+        </w:rPr>
+      </w:sdtEndPr>
+      <w:sdtContent>
+        <w:p>
+          <w:pPr>
+            <w:pStyle w:val="TOCHeading"/>
+          </w:pPr>
+          <w:r>
+            <w:t>Contents</w:t>
+          </w:r>
+        </w:p>
+        <w:p>
+          <w:pPr>
+            <w:pStyle w:val="TOC1"/>
+            <w:tabs>
+              <w:tab w:val="right" w:leader="dot" w:pos="9062"/>
+            </w:tabs>
+            <w:rPr>
+              <w:noProof/>
+            </w:rPr>
+          </w:pPr>
+          <w:r>
+            <w:fldChar w:fldCharType="begin"/>
+          </w:r>
+          <w:r>
+            <w:instrText xml:space="preserve"> TOC \o "1-3" \h \z \u </w:instrText>
+          </w:r>
+          <w:r>
+            <w:fldChar w:fldCharType="separate"/>
+          </w:r>
+          <w:hyperlink w:anchor="_Toc60254871" w:history="1">
+            <w:r>
+              <w:rPr>
+                <w:rStyle w:val="Hyperlink"/>
+                <w:noProof/>
+              </w:rPr>
+              <w:t>Introduction</w:t>
+            </w:r>
+            <w:r>
+              <w:rPr>
+                <w:noProof/>
+                <w:webHidden/>
+              </w:rPr>
+              <w:tab/>
+            </w:r>
+            <w:r>
+              <w:rPr>
+                <w:noProof/>
+                <w:webHidden/>
+              </w:rPr>
+              <w:fldChar w:fldCharType="begin"/>
+            </w:r>
+            <w:r>
+              <w:rPr>
+                <w:noProof/>
+                <w:webHidden/>
+              </w:rPr>
+              <w:instrText xml:space="preserve"> PAGEREF _Toc60254871 \h </w:instrText>
+            </w:r>
+            <w:r>
+              <w:rPr>
+                <w:noProof/>
+                <w:webHidden/>
+              </w:rPr>
+            </w:r>
+            <w:r>
+              <w:rPr>
+                <w:noProof/>
+                <w:webHidden/>
+              </w:rPr>
+              <w:fldChar w:fldCharType="separate"/>
+            </w:r>
+            <w:r>
+              <w:rPr>
+                <w:noProof/>
+                <w:webHidden/>
+              </w:rPr>
+              <w:t>1</w:t>
+            </w:r>
+            <w:r>
+              <w:rPr>
+                <w:noProof/>
+                <w:webHidden/>
+              </w:rPr>
+              <w:fldChar w:fldCharType="end"/>
+            </w:r>
+          </w:hyperlink>
+        </w:p>
+        <w:p>
+          <w:pPr>
+            <w:pStyle w:val="TOC1"/>
+            <w:tabs>
+              <w:tab w:val="right" w:leader="dot" w:pos="9062"/>
+            </w:tabs>
+            <w:rPr>
+              <w:noProof/>
+            </w:rPr>
+          </w:pPr>
+          <w:hyperlink w:anchor="_Toc60254872" w:history="1">
+            <w:r>
+              <w:rPr>
+                <w:rStyle w:val="Hyperlink"/>
+                <w:noProof/>
+              </w:rPr>
+              <w:t>Technical Specification</w:t>
+            </w:r>
+            <w:r>
+              <w:rPr>
+                <w:noProof/>
+                <w:webHidden/>
+              </w:rPr>
+              <w:tab/>
+            </w:r>
+            <w:r>
+              <w:rPr>
+                <w:noProof/>
+                <w:webHidden/>
+              </w:rPr>
+              <w:fldChar w:fldCharType="begin"/>
+            </w:r>
+            <w:r>
+              <w:rPr>
+                <w:noProof/>
+                <w:webHidden/>
+              </w:rPr>
+              <w:instrText xml:space="preserve"> PAGEREF _Toc60254872 \h </w:instrText>
+            </w:r>
+            <w:r>
+              <w:rPr>
+                <w:noProof/>
+                <w:webHidden/>
+              </w:rPr>
+            </w:r>
+            <w:r>
+              <w:rPr>
+                <w:noProof/>
+                <w:webHidden/>
+              </w:rPr>
+              <w:fldChar w:fldCharType="separate"/>
+            </w:r>
+            <w:r>
+              <w:rPr>
+                <w:noProof/>
+                <w:webHidden/>
+              </w:rPr>
+              <w:t>1</w:t>
+            </w:r>
+            <w:r>
+              <w:rPr>
+                <w:noProof/>
+                <w:webHidden/>
+              </w:rPr>
+              <w:fldChar w:fldCharType="end"/>
+            </w:r>
+          </w:hyperlink>
+        </w:p>
+        <w:p>
+          <w:pPr>
+            <w:pStyle w:val="TOC1"/>
+            <w:tabs>
+              <w:tab w:val="right" w:leader="dot" w:pos="9062"/>
+            </w:tabs>
+            <w:rPr>
+              <w:noProof/>
+            </w:rPr>
+          </w:pPr>
+          <w:hyperlink w:anchor="_Toc60254873" w:history="1">
+            <w:r>
+              <w:rPr>
+                <w:rStyle w:val="Hyperlink"/>
+                <w:noProof/>
+              </w:rPr>
+              <w:t>Installation and Running</w:t>
+            </w:r>
+            <w:r>
+              <w:rPr>
+                <w:noProof/>
+                <w:webHidden/>
+              </w:rPr>
+              <w:tab/>
+            </w:r>
+            <w:r>
+              <w:rPr>
+                <w:noProof/>
+                <w:webHidden/>
+              </w:rPr>
+              <w:fldChar w:fldCharType="begin"/>
+            </w:r>
+            <w:r>
+              <w:rPr>
+                <w:noProof/>
+                <w:webHidden/>
+              </w:rPr>
+              <w:instrText xml:space="preserve"> PAGEREF _Toc60254873 \h </w:instrText>
+            </w:r>
+            <w:r>
+              <w:rPr>
+                <w:noProof/>
+                <w:webHidden/>
+              </w:rPr>
+            </w:r>
+            <w:r>
+              <w:rPr>
+                <w:noProof/>
+                <w:webHidden/>
+              </w:rPr>
+              <w:fldChar w:fldCharType="separate"/>
+            </w:r>
+            <w:r>
+              <w:rPr>
+                <w:noProof/>
+                <w:webHidden/>
+              </w:rPr>
+              <w:t>5</w:t>
+            </w:r>
+            <w:r>
+              <w:rPr>
+                <w:noProof/>
+                <w:webHidden/>
+              </w:rPr>
+              <w:fldChar w:fldCharType="end"/>
+            </w:r>
+          </w:hyperlink>
+        </w:p>
+        <w:p>
+          <w:pPr>
+            <w:pStyle w:val="TOC1"/>
+            <w:tabs>
+              <w:tab w:val="right" w:leader="dot" w:pos="9062"/>
+            </w:tabs>
+            <w:rPr>
+              <w:noProof/>
+            </w:rPr>
+          </w:pPr>
+          <w:hyperlink w:anchor="_Toc60254874" w:history="1">
+            <w:r>
+              <w:rPr>
+                <w:rStyle w:val="Hyperlink"/>
+                <w:noProof/>
+              </w:rPr>
+              <w:t>Usage</w:t>
+            </w:r>
+            <w:r>
+              <w:rPr>
+                <w:noProof/>
+                <w:webHidden/>
+              </w:rPr>
+              <w:tab/>
+            </w:r>
+            <w:r>
+              <w:rPr>
+                <w:noProof/>
+                <w:webHidden/>
+              </w:rPr>
+              <w:fldChar w:fldCharType="begin"/>
+            </w:r>
+            <w:r>
+              <w:rPr>
+                <w:noProof/>
+                <w:webHidden/>
+              </w:rPr>
+              <w:instrText xml:space="preserve"> PAGEREF _Toc60254874 \h </w:instrText>
+            </w:r>
+            <w:r>
+              <w:rPr>
+                <w:noProof/>
+                <w:webHidden/>
+              </w:rPr>
+            </w:r>
+            <w:r>
+              <w:rPr>
+                <w:noProof/>
+                <w:webHidden/>
+              </w:rPr>
+              <w:fldChar w:fldCharType="separate"/>
+            </w:r>
+            <w:r>
+              <w:rPr>
+                <w:noProof/>
+                <w:webHidden/>
+              </w:rPr>
+              <w:t>6</w:t>
+            </w:r>
+            <w:r>
+              <w:rPr>
+                <w:noProof/>
+                <w:webHidden/>
+              </w:rPr>
+              <w:fldChar w:fldCharType="end"/>
+            </w:r>
+          </w:hyperlink>
+        </w:p>
+        <w:p>
+          <w:pPr>
+            <w:pStyle w:val="TOC2"/>
+            <w:tabs>
+              <w:tab w:val="right" w:leader="dot" w:pos="9062"/>
+            </w:tabs>
+            <w:rPr>
+              <w:noProof/>
+            </w:rPr>
+          </w:pPr>
+          <w:hyperlink w:anchor="_Toc60254875" w:history="1">
+            <w:r>
+              <w:rPr>
+                <w:rStyle w:val="Hyperlink"/>
+                <w:noProof/>
+              </w:rPr>
+              <w:t>Filename</w:t>
+            </w:r>
+            <w:r>
+              <w:rPr>
+                <w:noProof/>
+                <w:webHidden/>
+              </w:rPr>
+              <w:tab/>
+            </w:r>
+            <w:r>
+              <w:rPr>
+                <w:noProof/>
+                <w:webHidden/>
+              </w:rPr>
+              <w:fldChar w:fldCharType="begin"/>
+            </w:r>
+            <w:r>
+              <w:rPr>
+                <w:noProof/>
+                <w:webHidden/>
+              </w:rPr>
+              <w:instrText xml:space="preserve"> PAGEREF _Toc60254875 \h </w:instrText>
+            </w:r>
+            <w:r>
+              <w:rPr>
+                <w:noProof/>
+                <w:webHidden/>
+              </w:rPr>
+            </w:r>
+            <w:r>
+              <w:rPr>
+                <w:noProof/>
+                <w:webHidden/>
+              </w:rPr>
+              <w:fldChar w:fldCharType="separate"/>
+            </w:r>
+            <w:r>
+              <w:rPr>
+                <w:noProof/>
+                <w:webHidden/>
+              </w:rPr>
+              <w:t>9</w:t>
+            </w:r>
+            <w:r>
+              <w:rPr>
+                <w:noProof/>
+                <w:webHidden/>
+              </w:rPr>
+              <w:fldChar w:fldCharType="end"/>
+            </w:r>
+          </w:hyperlink>
+        </w:p>
+        <w:p>
+          <w:pPr>
+            <w:pStyle w:val="TOC2"/>
+            <w:tabs>
+              <w:tab w:val="right" w:leader="dot" w:pos="9062"/>
+            </w:tabs>
+            <w:rPr>
+              <w:noProof/>
+            </w:rPr>
+          </w:pPr>
+          <w:hyperlink w:anchor="_Toc60254876" w:history="1">
+            <w:r>
+              <w:rPr>
+                <w:rStyle w:val="Hyperlink"/>
+                <w:noProof/>
+              </w:rPr>
+              <w:t>Intersect_threshold</w:t>
+            </w:r>
+            <w:r>
+              <w:rPr>
+                <w:noProof/>
+                <w:webHidden/>
+              </w:rPr>
+              <w:tab/>
+            </w:r>
+            <w:r>
+              <w:rPr>
+                <w:noProof/>
+                <w:webHidden/>
+              </w:rPr>
+              <w:fldChar w:fldCharType="begin"/>
+            </w:r>
+            <w:r>
+              <w:rPr>
+                <w:noProof/>
+                <w:webHidden/>
+              </w:rPr>
+              <w:instrText xml:space="preserve"> PAGEREF _Toc60254876 \h </w:instrText>
+            </w:r>
+            <w:r>
+              <w:rPr>
+                <w:noProof/>
+                <w:webHidden/>
+              </w:rPr>
+            </w:r>
+            <w:r>
+              <w:rPr>
+                <w:noProof/>
+                <w:webHidden/>
+              </w:rPr>
+              <w:fldChar w:fldCharType="separate"/>
+            </w:r>
+            <w:r>
+              <w:rPr>
+                <w:noProof/>
+                <w:webHidden/>
+              </w:rPr>
+              <w:t>9</w:t>
+            </w:r>
+            <w:r>
+              <w:rPr>
+                <w:noProof/>
+                <w:webHidden/>
+              </w:rPr>
+              <w:fldChar w:fldCharType="end"/>
+            </w:r>
+          </w:hyperlink>
+        </w:p>
+        <w:p>
+          <w:pPr>
+            <w:pStyle w:val="TOC2"/>
+            <w:tabs>
+              <w:tab w:val="right" w:leader="dot" w:pos="9062"/>
+            </w:tabs>
+            <w:rPr>
+              <w:noProof/>
+            </w:rPr>
+          </w:pPr>
+          <w:hyperlink w:anchor="_Toc60254877" w:history="1">
+            <w:r>
+              <w:rPr>
+                <w:rStyle w:val="Hyperlink"/>
+                <w:noProof/>
+              </w:rPr>
+              <w:t>Standard_deviation_height_range</w:t>
+            </w:r>
+            <w:r>
+              <w:rPr>
+                <w:noProof/>
+                <w:webHidden/>
+              </w:rPr>
+              <w:tab/>
+            </w:r>
+            <w:r>
+              <w:rPr>
+                <w:noProof/>
+                <w:webHidden/>
+              </w:rPr>
+              <w:fldChar w:fldCharType="begin"/>
+            </w:r>
+            <w:r>
+              <w:rPr>
+                <w:noProof/>
+                <w:webHidden/>
+              </w:rPr>
+              <w:instrText xml:space="preserve"> PAGEREF _Toc60254877 \h </w:instrText>
+            </w:r>
+            <w:r>
+              <w:rPr>
+                <w:noProof/>
+                <w:webHidden/>
+              </w:rPr>
+            </w:r>
+            <w:r>
+              <w:rPr>
+                <w:noProof/>
+                <w:webHidden/>
+              </w:rPr>
+              <w:fldChar w:fldCharType="separate"/>
+            </w:r>
+            <w:r>
+              <w:rPr>
+                <w:noProof/>
+                <w:webHidden/>
+              </w:rPr>
+              <w:t>11</w:t>
+            </w:r>
+            <w:r>
+              <w:rPr>
+                <w:noProof/>
+                <w:webHidden/>
+              </w:rPr>
+              <w:fldChar w:fldCharType="end"/>
+            </w:r>
+          </w:hyperlink>
+        </w:p>
+        <w:p>
+          <w:pPr>
+            <w:pStyle w:val="TOC2"/>
+            <w:tabs>
+              <w:tab w:val="right" w:leader="dot" w:pos="9062"/>
+            </w:tabs>
+            <w:rPr>
+              <w:noProof/>
+            </w:rPr>
+          </w:pPr>
+          <w:hyperlink w:anchor="_Toc60254878" w:history="1">
+            <w:r>
+              <w:rPr>
+                <w:rStyle w:val="Hyperlink"/>
+                <w:noProof/>
+              </w:rPr>
+              <w:t>Standard_deviation_threshold</w:t>
+            </w:r>
+            <w:r>
+              <w:rPr>
+                <w:noProof/>
+                <w:webHidden/>
+              </w:rPr>
+              <w:tab/>
+            </w:r>
+            <w:r>
+              <w:rPr>
+                <w:noProof/>
+                <w:webHidden/>
+              </w:rPr>
+              <w:fldChar w:fldCharType="begin"/>
+            </w:r>
+            <w:r>
+              <w:rPr>
+                <w:noProof/>
+                <w:webHidden/>
+              </w:rPr>
+              <w:instrText xml:space="preserve"> PAGEREF _Toc60254878 \h </w:instrText>
+            </w:r>
+            <w:r>
+              <w:rPr>
+                <w:noProof/>
+                <w:webHidden/>
+              </w:rPr>
+            </w:r>
+            <w:r>
+              <w:rPr>
+                <w:noProof/>
+                <w:webHidden/>
+              </w:rPr>
+              <w:fldChar w:fldCharType="separate"/>
+            </w:r>
+            <w:r>
+              <w:rPr>
+                <w:noProof/>
+                <w:webHidden/>
+              </w:rPr>
+              <w:t>11</w:t>
+            </w:r>
+            <w:r>
+              <w:rPr>
+                <w:noProof/>
+                <w:webHidden/>
+              </w:rPr>
+              <w:fldChar w:fldCharType="end"/>
+            </w:r>
+          </w:hyperlink>
+        </w:p>
+        <w:p>
+          <w:pPr>
+            <w:pStyle w:val="TOC2"/>
+            <w:tabs>
+              <w:tab w:val="right" w:leader="dot" w:pos="9062"/>
+            </w:tabs>
+            <w:rPr>
+              <w:noProof/>
+            </w:rPr>
+          </w:pPr>
+          <w:hyperlink w:anchor="_Toc60254879" w:history="1">
+            <w:r>
+              <w:rPr>
+                <w:rStyle w:val="Hyperlink"/>
+                <w:noProof/>
+              </w:rPr>
+              <w:t>Standard_deviation_width_range</w:t>
+            </w:r>
+            <w:r>
+              <w:rPr>
+                <w:noProof/>
+                <w:webHidden/>
+              </w:rPr>
+              <w:tab/>
+            </w:r>
+            <w:r>
+              <w:rPr>
+                <w:noProof/>
+                <w:webHidden/>
+              </w:rPr>
+              <w:fldChar w:fldCharType="begin"/>
+            </w:r>
+            <w:r>
+              <w:rPr>
+                <w:noProof/>
+                <w:webHidden/>
+              </w:rPr>
+              <w:instrText xml:space="preserve"> PAGEREF _Toc60254879 \h </w:instrText>
+            </w:r>
+            <w:r>
+              <w:rPr>
+                <w:noProof/>
+                <w:webHidden/>
+              </w:rPr>
+            </w:r>
+            <w:r>
+              <w:rPr>
+                <w:noProof/>
+                <w:webHidden/>
+              </w:rPr>
+              <w:fldChar w:fldCharType="separate"/>
+            </w:r>
+            <w:r>
+              <w:rPr>
+                <w:noProof/>
+                <w:webHidden/>
+              </w:rPr>
+              <w:t>11</w:t>
+            </w:r>
+            <w:r>
+              <w:rPr>
+                <w:noProof/>
+                <w:webHidden/>
+              </w:rPr>
+              <w:fldChar w:fldCharType="end"/>
+            </w:r>
+          </w:hyperlink>
+        </w:p>
+        <w:p>
+          <w:pPr>
+            <w:pStyle w:val="TOC2"/>
+            <w:tabs>
+              <w:tab w:val="right" w:leader="dot" w:pos="9062"/>
+            </w:tabs>
+            <w:rPr>
+              <w:noProof/>
+            </w:rPr>
+          </w:pPr>
+          <w:hyperlink w:anchor="_Toc60254880" w:history="1">
+            <w:r>
+              <w:rPr>
+                <w:rStyle w:val="Hyperlink"/>
+                <w:noProof/>
+              </w:rPr>
+              <w:t>Tolerance_t</w:t>
+            </w:r>
+            <w:r>
+              <w:rPr>
+                <w:noProof/>
+                <w:webHidden/>
+              </w:rPr>
+              <w:tab/>
+            </w:r>
+            <w:r>
+              <w:rPr>
+                <w:noProof/>
+                <w:webHidden/>
+              </w:rPr>
+              <w:fldChar w:fldCharType="begin"/>
+            </w:r>
+            <w:r>
+              <w:rPr>
+                <w:noProof/>
+                <w:webHidden/>
+              </w:rPr>
+              <w:instrText xml:space="preserve"> PAGEREF _Toc60254880 \h </w:instrText>
+            </w:r>
+            <w:r>
+              <w:rPr>
+                <w:noProof/>
+                <w:webHidden/>
+              </w:rPr>
+            </w:r>
+            <w:r>
+              <w:rPr>
+                <w:noProof/>
+                <w:webHidden/>
+              </w:rPr>
+              <w:fldChar w:fldCharType="separate"/>
+            </w:r>
+            <w:r>
+              <w:rPr>
+                <w:noProof/>
+                <w:webHidden/>
+              </w:rPr>
+              <w:t>11</w:t>
+            </w:r>
+            <w:r>
+              <w:rPr>
+                <w:noProof/>
+                <w:webHidden/>
+              </w:rPr>
+              <w:fldChar w:fldCharType="end"/>
+            </w:r>
+          </w:hyperlink>
+        </w:p>
+        <w:p>
+          <w:pPr>
+            <w:pStyle w:val="TOC2"/>
+            <w:tabs>
+              <w:tab w:val="right" w:leader="dot" w:pos="9062"/>
+            </w:tabs>
+            <w:rPr>
+              <w:noProof/>
+            </w:rPr>
+          </w:pPr>
+          <w:hyperlink w:anchor="_Toc60254881" w:history="1">
+            <w:r>
+              <w:rPr>
+                <w:rStyle w:val="Hyperlink"/>
+                <w:noProof/>
+              </w:rPr>
+              <w:t>Tolerance_xy</w:t>
+            </w:r>
+            <w:r>
+              <w:rPr>
+                <w:noProof/>
+                <w:webHidden/>
+              </w:rPr>
+              <w:tab/>
+            </w:r>
+            <w:r>
+              <w:rPr>
+                <w:noProof/>
+                <w:webHidden/>
+              </w:rPr>
+              <w:fldChar w:fldCharType="begin"/>
+            </w:r>
+            <w:r>
+              <w:rPr>
+                <w:noProof/>
+                <w:webHidden/>
+              </w:rPr>
+              <w:instrText xml:space="preserve"> PAGEREF _Toc60254881 \h </w:instrText>
+            </w:r>
+            <w:r>
+              <w:rPr>
+                <w:noProof/>
+                <w:webHidden/>
+              </w:rPr>
+            </w:r>
+            <w:r>
+              <w:rPr>
+                <w:noProof/>
+                <w:webHidden/>
+              </w:rPr>
+              <w:fldChar w:fldCharType="separate"/>
+            </w:r>
+            <w:r>
+              <w:rPr>
+                <w:noProof/>
+                <w:webHidden/>
+              </w:rPr>
+              <w:t>12</w:t>
+            </w:r>
+            <w:r>
+              <w:rPr>
+                <w:noProof/>
+                <w:webHidden/>
+              </w:rPr>
+              <w:fldChar w:fldCharType="end"/>
+            </w:r>
+          </w:hyperlink>
+        </w:p>
+        <w:p>
+          <w:pPr>
+            <w:pStyle w:val="TOC2"/>
+            <w:tabs>
+              <w:tab w:val="right" w:leader="dot" w:pos="9062"/>
+            </w:tabs>
+            <w:rPr>
+              <w:noProof/>
+            </w:rPr>
+          </w:pPr>
+          <w:hyperlink w:anchor="_Toc60254882" w:history="1">
+            <w:r>
+              <w:rPr>
+                <w:rStyle w:val="Hyperlink"/>
+                <w:noProof/>
+              </w:rPr>
+              <w:t>Use_watershed</w:t>
+            </w:r>
+            <w:r>
+              <w:rPr>
+                <w:noProof/>
+                <w:webHidden/>
+              </w:rPr>
+              <w:tab/>
+            </w:r>
+            <w:r>
+              <w:rPr>
+                <w:noProof/>
+                <w:webHidden/>
+              </w:rPr>
+              <w:fldChar w:fldCharType="begin"/>
+            </w:r>
+            <w:r>
+              <w:rPr>
+                <w:noProof/>
+                <w:webHidden/>
+              </w:rPr>
+              <w:instrText xml:space="preserve"> PAGEREF _Toc60254882 \h </w:instrText>
+            </w:r>
+            <w:r>
+              <w:rPr>
+                <w:noProof/>
+                <w:webHidden/>
+              </w:rPr>
+            </w:r>
+            <w:r>
+              <w:rPr>
+                <w:noProof/>
+                <w:webHidden/>
+              </w:rPr>
+              <w:fldChar w:fldCharType="separate"/>
+            </w:r>
+            <w:r>
+              <w:rPr>
+                <w:noProof/>
+                <w:webHidden/>
+              </w:rPr>
+              <w:t>14</w:t>
+            </w:r>
+            <w:r>
+              <w:rPr>
+                <w:noProof/>
+                <w:webHidden/>
+              </w:rPr>
+              <w:fldChar w:fldCharType="end"/>
+            </w:r>
+          </w:hyperlink>
+        </w:p>
+        <w:p>
+          <w:pPr>
+            <w:pStyle w:val="TOC2"/>
+            <w:tabs>
+              <w:tab w:val="right" w:leader="dot" w:pos="9062"/>
+            </w:tabs>
+            <w:rPr>
+              <w:noProof/>
+            </w:rPr>
+          </w:pPr>
+          <w:hyperlink w:anchor="_Toc60254883" w:history="1">
+            <w:r>
+              <w:rPr>
+                <w:rStyle w:val="Hyperlink"/>
+                <w:noProof/>
+              </w:rPr>
+              <w:t>Volume_threshold</w:t>
+            </w:r>
+            <w:r>
+              <w:rPr>
+                <w:noProof/>
+                <w:webHidden/>
+              </w:rPr>
+              <w:tab/>
+            </w:r>
+            <w:r>
+              <w:rPr>
+                <w:noProof/>
+                <w:webHidden/>
+              </w:rPr>
+              <w:fldChar w:fldCharType="begin"/>
+            </w:r>
+            <w:r>
+              <w:rPr>
+                <w:noProof/>
+                <w:webHidden/>
+              </w:rPr>
+              <w:instrText xml:space="preserve"> PAGEREF _Toc60254883 \h </w:instrText>
+            </w:r>
+            <w:r>
+              <w:rPr>
+                <w:noProof/>
+                <w:webHidden/>
+              </w:rPr>
+            </w:r>
+            <w:r>
+              <w:rPr>
+                <w:noProof/>
+                <w:webHidden/>
+              </w:rPr>
+              <w:fldChar w:fldCharType="separate"/>
+            </w:r>
+            <w:r>
+              <w:rPr>
+                <w:noProof/>
+                <w:webHidden/>
+              </w:rPr>
+              <w:t>15</w:t>
+            </w:r>
+            <w:r>
+              <w:rPr>
+                <w:noProof/>
+                <w:webHidden/>
+              </w:rPr>
+              <w:fldChar w:fldCharType="end"/>
+            </w:r>
+          </w:hyperlink>
+        </w:p>
+        <w:p>
+          <w:r>
+            <w:rPr>
+              <w:b/>
+              <w:bCs/>
+              <w:noProof/>
+            </w:rPr>
+            <w:fldChar w:fldCharType="end"/>
+          </w:r>
+        </w:p>
+      </w:sdtContent>
+    </w:sdt>
+    <w:p>
+      <w:pPr>
+        <w:jc w:val="center"/>
+        <w:rPr>
+          <w:rFonts w:ascii="Arial" w:hAnsi="Arial" w:cs="Arial"/>
+          <w:sz w:val="36"/>
+          <w:szCs w:val="36"/>
+        </w:rPr>
+      </w:pPr>
+    </w:p>
     <w:p>
       <w:pPr>
         <w:pStyle w:val="Heading1"/>
       </w:pPr>
+      <w:bookmarkStart w:id="0" w:name="_Toc60254871"/>
       <w:r>
         <w:t>Introduction</w:t>
       </w:r>
+      <w:bookmarkEnd w:id="0"/>
     </w:p>
     <w:p>
       <w:pPr>
@@ -113,9 +1058,11 @@
       <w:pPr>
         <w:pStyle w:val="Heading1"/>
       </w:pPr>
+      <w:bookmarkStart w:id="1" w:name="_Toc60254872"/>
       <w:r>
         <w:t>Technical Specification</w:t>
       </w:r>
+      <w:bookmarkEnd w:id="1"/>
     </w:p>
     <w:p>
       <w:pPr>
@@ -941,7 +1888,6 @@
           <w:rFonts w:ascii="Arial" w:hAnsi="Arial" w:cs="Arial"/>
           <w:noProof/>
         </w:rPr>
-        <w:lastRenderedPageBreak/>
         <w:drawing>
           <wp:inline distT="0" distB="0" distL="0" distR="0" wp14:anchorId="06D0EE3A" wp14:editId="60BCC8CB">
             <wp:extent cx="5760720" cy="2689225"/>
@@ -958,7 +1904,7 @@
                     <pic:cNvPicPr/>
                   </pic:nvPicPr>
                   <pic:blipFill>
-                    <a:blip r:embed="rId5"/>
+                    <a:blip r:embed="rId6"/>
                     <a:stretch>
                       <a:fillRect/>
                     </a:stretch>
@@ -1015,6 +1961,8 @@
       <w:r>
         <w:rPr>
           <w:rFonts w:ascii="Arial" w:hAnsi="Arial" w:cs="Arial"/>
+          <w:b/>
+          <w:bCs/>
         </w:rPr>
         <w:t>variables.json</w:t>
       </w:r>
@@ -1029,6 +1977,8 @@
       <w:r>
         <w:rPr>
           <w:rFonts w:ascii="Arial" w:hAnsi="Arial" w:cs="Arial"/>
+          <w:b/>
+          <w:bCs/>
         </w:rPr>
         <w:t>variables.json</w:t>
       </w:r>
@@ -1073,7 +2023,7 @@
         </w:rPr>
         <w:t xml:space="preserve">To run Astral, a Docker Desktop application is required. To download Docker Desktop, visit: </w:t>
       </w:r>
-      <w:hyperlink r:id="rId6" w:history="1">
+      <w:hyperlink r:id="rId7" w:history="1">
         <w:r>
           <w:rPr>
             <w:rStyle w:val="Hyperlink"/>
@@ -1097,6 +2047,7 @@
           <w:rFonts w:ascii="Arial" w:hAnsi="Arial" w:cs="Arial"/>
           <w:u w:val="none"/>
         </w:rPr>
+        <w:lastRenderedPageBreak/>
         <w:t>After the installation process, you can launch Docker Desktop, and in the task bar, you should see Docker Desktop’s icon.</w:t>
       </w:r>
     </w:p>
@@ -1128,7 +2079,7 @@
                     <pic:cNvPicPr/>
                   </pic:nvPicPr>
                   <pic:blipFill rotWithShape="1">
-                    <a:blip r:embed="rId7"/>
+                    <a:blip r:embed="rId8"/>
                     <a:srcRect t="79110"/>
                     <a:stretch/>
                   </pic:blipFill>
@@ -1173,7 +2124,21 @@
         <w:rPr>
           <w:rFonts w:ascii="Arial" w:hAnsi="Arial" w:cs="Arial"/>
         </w:rPr>
-        <w:t>Right-click on it and navigate to Settings.</w:t>
+        <w:t xml:space="preserve">Right-click on it and navigate to </w:t>
+      </w:r>
+      <w:r>
+        <w:rPr>
+          <w:rFonts w:ascii="Arial" w:hAnsi="Arial" w:cs="Arial"/>
+          <w:b/>
+          <w:bCs/>
+        </w:rPr>
+        <w:t>Settings</w:t>
+      </w:r>
+      <w:r>
+        <w:rPr>
+          <w:rFonts w:ascii="Arial" w:hAnsi="Arial" w:cs="Arial"/>
+        </w:rPr>
+        <w:t>.</w:t>
       </w:r>
     </w:p>
     <w:p>
@@ -1188,7 +2153,6 @@
           <w:rFonts w:ascii="Arial" w:hAnsi="Arial" w:cs="Arial"/>
           <w:noProof/>
         </w:rPr>
-        <w:lastRenderedPageBreak/>
         <w:drawing>
           <wp:inline distT="0" distB="0" distL="0" distR="0" wp14:anchorId="4D2D36E3" wp14:editId="3E536063">
             <wp:extent cx="5760720" cy="3079750"/>
@@ -1205,7 +2169,7 @@
                     <pic:cNvPicPr/>
                   </pic:nvPicPr>
                   <pic:blipFill>
-                    <a:blip r:embed="rId8"/>
+                    <a:blip r:embed="rId9"/>
                     <a:stretch>
                       <a:fillRect/>
                     </a:stretch>
@@ -1236,20 +2200,57 @@
         <w:rPr>
           <w:rFonts w:ascii="Arial" w:hAnsi="Arial" w:cs="Arial"/>
         </w:rPr>
-        <w:t>In the Resources tab, there are specifications for the computational power, that will be dedicated for Docker applications. You may manually customize, how much CPUs, Memory, Swap and Disk size you will give to Docker during runtime.</w:t>
-      </w:r>
-    </w:p>
-    <w:p>
-      <w:pPr>
-        <w:rPr>
-          <w:rFonts w:ascii="Arial" w:hAnsi="Arial" w:cs="Arial"/>
-        </w:rPr>
-      </w:pPr>
-      <w:r>
-        <w:rPr>
-          <w:rFonts w:ascii="Arial" w:hAnsi="Arial" w:cs="Arial"/>
-        </w:rPr>
-        <w:t>HINT:</w:t>
+        <w:t xml:space="preserve">In the </w:t>
+      </w:r>
+      <w:r>
+        <w:rPr>
+          <w:rFonts w:ascii="Arial" w:hAnsi="Arial" w:cs="Arial"/>
+          <w:b/>
+          <w:bCs/>
+        </w:rPr>
+        <w:t>Resources</w:t>
+      </w:r>
+      <w:r>
+        <w:rPr>
+          <w:rFonts w:ascii="Arial" w:hAnsi="Arial" w:cs="Arial"/>
+        </w:rPr>
+        <w:t xml:space="preserve"> tab, there are specifications for the computational power, that will be dedicated for Docker applications. You may manually customize, how much CPUs, Memory, Swap and Disk size you will give to Docker during runtime.</w:t>
+      </w:r>
+    </w:p>
+    <w:p>
+      <w:pPr>
+        <w:rPr>
+          <w:rFonts w:ascii="Arial" w:hAnsi="Arial" w:cs="Arial"/>
+        </w:rPr>
+      </w:pPr>
+      <w:r>
+        <w:rPr>
+          <w:rFonts w:ascii="Arial" w:hAnsi="Arial" w:cs="Arial"/>
+        </w:rPr>
+        <w:t>-------------------------------------------------------------------------------------------------------------------------</w:t>
+      </w:r>
+    </w:p>
+    <w:p>
+      <w:pPr>
+        <w:rPr>
+          <w:rFonts w:ascii="Arial" w:hAnsi="Arial" w:cs="Arial"/>
+        </w:rPr>
+      </w:pPr>
+      <w:r>
+        <w:rPr>
+          <w:rFonts w:ascii="Arial" w:hAnsi="Arial" w:cs="Arial"/>
+          <w:b/>
+          <w:bCs/>
+          <w:i/>
+          <w:iCs/>
+        </w:rPr>
+        <w:t>HINT</w:t>
+      </w:r>
+      <w:r>
+        <w:rPr>
+          <w:rFonts w:ascii="Arial" w:hAnsi="Arial" w:cs="Arial"/>
+        </w:rPr>
+        <w:t>:</w:t>
       </w:r>
     </w:p>
     <w:p>
@@ -1271,7 +2272,7 @@
           <w:rFonts w:ascii="Arial" w:hAnsi="Arial" w:cs="Arial"/>
         </w:rPr>
       </w:pPr>
-      <w:hyperlink r:id="rId9" w:history="1">
+      <w:hyperlink r:id="rId10" w:history="1">
         <w:r>
           <w:rPr>
             <w:rStyle w:val="Hyperlink"/>
@@ -1287,6 +2288,12 @@
           <w:rFonts w:ascii="Arial" w:hAnsi="Arial" w:cs="Arial"/>
         </w:rPr>
       </w:pPr>
+      <w:r>
+        <w:rPr>
+          <w:rFonts w:ascii="Arial" w:hAnsi="Arial" w:cs="Arial"/>
+        </w:rPr>
+        <w:t>-------------------------------------------------------------------------------------------------------------------------</w:t>
+      </w:r>
     </w:p>
     <w:p>
       <w:pPr>
@@ -1304,7 +2311,20 @@
         <w:rPr>
           <w:rFonts w:ascii="Arial" w:hAnsi="Arial" w:cs="Arial"/>
         </w:rPr>
-        <w:t xml:space="preserve"> Swap is a memory which is used when the application runs out of RAM. Because the </w:t>
+        <w:t xml:space="preserve"> </w:t>
+      </w:r>
+    </w:p>
+    <w:p>
+      <w:pPr>
+        <w:rPr>
+          <w:rFonts w:ascii="Arial" w:hAnsi="Arial" w:cs="Arial"/>
+        </w:rPr>
+      </w:pPr>
+      <w:r>
+        <w:rPr>
+          <w:rFonts w:ascii="Arial" w:hAnsi="Arial" w:cs="Arial"/>
+        </w:rPr>
+        <w:t xml:space="preserve">Swap is a memory which is used when the application runs out of RAM. Because the </w:t>
       </w:r>
       <w:proofErr w:type="spellStart"/>
       <w:r>
@@ -1331,6 +2351,33 @@
         <w:rPr>
           <w:rFonts w:ascii="Arial" w:hAnsi="Arial" w:cs="Arial"/>
         </w:rPr>
+        <w:br w:type="page"/>
+      </w:r>
+    </w:p>
+    <w:p>
+      <w:pPr>
+        <w:rPr>
+          <w:rFonts w:ascii="Arial" w:hAnsi="Arial" w:cs="Arial"/>
+        </w:rPr>
+      </w:pPr>
+      <w:r>
+        <w:rPr>
+          <w:rFonts w:ascii="Arial" w:hAnsi="Arial" w:cs="Arial"/>
+        </w:rPr>
+        <w:lastRenderedPageBreak/>
+        <w:t>-------------------------------------------------------------------------------------------------------------------------</w:t>
+      </w:r>
+    </w:p>
+    <w:p>
+      <w:pPr>
+        <w:rPr>
+          <w:rFonts w:ascii="Arial" w:hAnsi="Arial" w:cs="Arial"/>
+        </w:rPr>
+      </w:pPr>
+      <w:r>
+        <w:rPr>
+          <w:rFonts w:ascii="Arial" w:hAnsi="Arial" w:cs="Arial"/>
+        </w:rPr>
         <w:t>Hint: If you are unable to set Swap to higher values, open up Windows Run window and type:</w:t>
       </w:r>
     </w:p>
@@ -1436,88 +2483,11 @@
           <w:rFonts w:ascii="Arial" w:hAnsi="Arial" w:cs="Arial"/>
           <w:noProof/>
         </w:rPr>
-        <w:lastRenderedPageBreak/>
         <w:drawing>
           <wp:inline distT="0" distB="0" distL="0" distR="0" wp14:anchorId="70F82D90" wp14:editId="6277733B">
             <wp:extent cx="5760720" cy="3472180"/>
             <wp:effectExtent l="0" t="0" r="0" b="0"/>
             <wp:docPr id="3" name="Picture 3"/>
-            <wp:cNvGraphicFramePr>
-              <a:graphicFrameLocks xmlns:a="http://schemas.openxmlformats.org/drawingml/2006/main" noChangeAspect="1"/>
-            </wp:cNvGraphicFramePr>
-            <a:graphic xmlns:a="http://schemas.openxmlformats.org/drawingml/2006/main">
-              <a:graphicData uri="http://schemas.openxmlformats.org/drawingml/2006/picture">
-                <pic:pic xmlns:pic="http://schemas.openxmlformats.org/drawingml/2006/picture">
-                  <pic:nvPicPr>
-                    <pic:cNvPr id="1" name=""/>
-                    <pic:cNvPicPr/>
-                  </pic:nvPicPr>
-                  <pic:blipFill>
-                    <a:blip r:embed="rId10"/>
-                    <a:stretch>
-                      <a:fillRect/>
-                    </a:stretch>
-                  </pic:blipFill>
-                  <pic:spPr>
-                    <a:xfrm>
-                      <a:off x="0" y="0"/>
-                      <a:ext cx="5760720" cy="3472180"/>
-                    </a:xfrm>
-                    <a:prstGeom prst="rect">
-                      <a:avLst/>
-                    </a:prstGeom>
-                  </pic:spPr>
-                </pic:pic>
-              </a:graphicData>
-            </a:graphic>
-          </wp:inline>
-        </w:drawing>
-      </w:r>
-    </w:p>
-    <w:p>
-      <w:pPr>
-        <w:rPr>
-          <w:rFonts w:ascii="Arial" w:hAnsi="Arial" w:cs="Arial"/>
-        </w:rPr>
-      </w:pPr>
-      <w:r>
-        <w:rPr>
-          <w:rFonts w:ascii="Arial" w:hAnsi="Arial" w:cs="Arial"/>
-        </w:rPr>
-        <w:t xml:space="preserve">And open it with your favorite editor. Then, to set the swap memory manually, find the </w:t>
-      </w:r>
-      <w:proofErr w:type="spellStart"/>
-      <w:r>
-        <w:rPr>
-          <w:rFonts w:ascii="Arial" w:hAnsi="Arial" w:cs="Arial"/>
-        </w:rPr>
-        <w:t>swapMiB</w:t>
-      </w:r>
-      <w:proofErr w:type="spellEnd"/>
-      <w:r>
-        <w:rPr>
-          <w:rFonts w:ascii="Arial" w:hAnsi="Arial" w:cs="Arial"/>
-        </w:rPr>
-        <w:t xml:space="preserve"> property:</w:t>
-      </w:r>
-    </w:p>
-    <w:p>
-      <w:pPr>
-        <w:jc w:val="center"/>
-        <w:rPr>
-          <w:rFonts w:ascii="Arial" w:hAnsi="Arial" w:cs="Arial"/>
-        </w:rPr>
-      </w:pPr>
-      <w:r>
-        <w:rPr>
-          <w:rFonts w:ascii="Arial" w:hAnsi="Arial" w:cs="Arial"/>
-          <w:noProof/>
-        </w:rPr>
-        <w:drawing>
-          <wp:inline distT="0" distB="0" distL="0" distR="0" wp14:anchorId="195550F7" wp14:editId="0783AC78">
-            <wp:extent cx="5760720" cy="3465830"/>
-            <wp:effectExtent l="0" t="0" r="0" b="1270"/>
-            <wp:docPr id="4" name="Picture 4"/>
             <wp:cNvGraphicFramePr>
               <a:graphicFrameLocks xmlns:a="http://schemas.openxmlformats.org/drawingml/2006/main" noChangeAspect="1"/>
             </wp:cNvGraphicFramePr>
@@ -1537,7 +2507,7 @@
                   <pic:spPr>
                     <a:xfrm>
                       <a:off x="0" y="0"/>
-                      <a:ext cx="5760720" cy="3465830"/>
+                      <a:ext cx="5760720" cy="3472180"/>
                     </a:xfrm>
                     <a:prstGeom prst="rect">
                       <a:avLst/>
@@ -1560,158 +2530,41 @@
         <w:rPr>
           <w:rFonts w:ascii="Arial" w:hAnsi="Arial" w:cs="Arial"/>
         </w:rPr>
-        <w:t>Depending on assigned RAM memory amount, swap can be found empirically. For</w:t>
-      </w:r>
-      <w:r>
-        <w:rPr>
-          <w:rFonts w:ascii="Arial" w:hAnsi="Arial" w:cs="Arial"/>
-        </w:rPr>
-        <w:t xml:space="preserve"> </w:t>
-      </w:r>
-      <w:r>
-        <w:rPr>
-          <w:rFonts w:ascii="Arial" w:hAnsi="Arial" w:cs="Arial"/>
-        </w:rPr>
-        <w:t xml:space="preserve">image series of 700Mb size and 8 GB of RAM, a good amount for swap </w:t>
-      </w:r>
-      <w:r>
-        <w:rPr>
-          <w:rFonts w:ascii="Arial" w:hAnsi="Arial" w:cs="Arial"/>
-        </w:rPr>
-        <w:t>is 32 GB</w:t>
-      </w:r>
-      <w:r>
-        <w:rPr>
-          <w:rFonts w:ascii="Arial" w:hAnsi="Arial" w:cs="Arial"/>
-        </w:rPr>
-        <w:t>, although the amount may be much smaller for some files. The amount of memory is really dependent on the number of events in the image series.</w:t>
-      </w:r>
-      <w:r>
-        <w:rPr>
-          <w:rFonts w:ascii="Arial" w:hAnsi="Arial" w:cs="Arial"/>
-        </w:rPr>
-        <w:t xml:space="preserve"> This memory is released after application termination</w:t>
-      </w:r>
-      <w:r>
-        <w:rPr>
-          <w:rFonts w:ascii="Arial" w:hAnsi="Arial" w:cs="Arial"/>
-        </w:rPr>
-        <w:t>, so memory assignment is temporary.</w:t>
-      </w:r>
-    </w:p>
-    <w:p>
-      <w:pPr>
-        <w:rPr>
-          <w:rFonts w:ascii="Arial" w:hAnsi="Arial" w:cs="Arial"/>
-        </w:rPr>
-      </w:pPr>
-    </w:p>
-    <w:p>
-      <w:pPr>
-        <w:pStyle w:val="Heading1"/>
-      </w:pPr>
-      <w:r>
+        <w:t xml:space="preserve">And open it with your favorite editor. Then, to set the swap memory manually, find the </w:t>
+      </w:r>
+      <w:proofErr w:type="spellStart"/>
+      <w:r>
+        <w:rPr>
+          <w:rFonts w:ascii="Arial" w:hAnsi="Arial" w:cs="Arial"/>
+        </w:rPr>
+        <w:t>swapMiB</w:t>
+      </w:r>
+      <w:proofErr w:type="spellEnd"/>
+      <w:r>
+        <w:rPr>
+          <w:rFonts w:ascii="Arial" w:hAnsi="Arial" w:cs="Arial"/>
+        </w:rPr>
+        <w:t xml:space="preserve"> property:</w:t>
+      </w:r>
+    </w:p>
+    <w:p>
+      <w:pPr>
+        <w:jc w:val="center"/>
+        <w:rPr>
+          <w:rFonts w:ascii="Arial" w:hAnsi="Arial" w:cs="Arial"/>
+        </w:rPr>
+      </w:pPr>
+      <w:r>
+        <w:rPr>
+          <w:rFonts w:ascii="Arial" w:hAnsi="Arial" w:cs="Arial"/>
+          <w:noProof/>
+        </w:rPr>
         <w:lastRenderedPageBreak/>
-        <w:t>Installation and Running</w:t>
-      </w:r>
-    </w:p>
-    <w:p>
-      <w:pPr>
-        <w:rPr>
-          <w:rFonts w:ascii="Arial" w:hAnsi="Arial" w:cs="Arial"/>
-        </w:rPr>
-      </w:pPr>
-      <w:r>
-        <w:rPr>
-          <w:rFonts w:ascii="Arial" w:hAnsi="Arial" w:cs="Arial"/>
-        </w:rPr>
-        <w:t xml:space="preserve">To run the Astral application, </w:t>
-      </w:r>
-      <w:r>
-        <w:rPr>
-          <w:rFonts w:ascii="Arial" w:hAnsi="Arial" w:cs="Arial"/>
-        </w:rPr>
-        <w:t xml:space="preserve">it is necessary to launch </w:t>
-      </w:r>
-      <w:proofErr w:type="spellStart"/>
-      <w:r>
-        <w:rPr>
-          <w:rFonts w:ascii="Arial" w:hAnsi="Arial" w:cs="Arial"/>
-        </w:rPr>
-        <w:t>Powershell</w:t>
-      </w:r>
-      <w:proofErr w:type="spellEnd"/>
-      <w:r>
-        <w:rPr>
-          <w:rFonts w:ascii="Arial" w:hAnsi="Arial" w:cs="Arial"/>
-        </w:rPr>
-        <w:t xml:space="preserve"> terminal. Following steps are necessary to launch the program:</w:t>
-      </w:r>
-    </w:p>
-    <w:p>
-      <w:pPr>
-        <w:pStyle w:val="ListParagraph"/>
-        <w:rPr>
-          <w:rFonts w:ascii="Arial" w:hAnsi="Arial" w:cs="Arial"/>
-        </w:rPr>
-      </w:pPr>
-    </w:p>
-    <w:p>
-      <w:pPr>
-        <w:pStyle w:val="ListParagraph"/>
-        <w:numPr>
-          <w:ilvl w:val="0"/>
-          <w:numId w:val="2"/>
-        </w:numPr>
-        <w:rPr>
-          <w:rFonts w:ascii="Arial" w:hAnsi="Arial" w:cs="Arial"/>
-        </w:rPr>
-      </w:pPr>
-      <w:r>
-        <w:rPr>
-          <w:rFonts w:ascii="Arial" w:hAnsi="Arial" w:cs="Arial"/>
-        </w:rPr>
-        <w:t>Edit the docker-</w:t>
-      </w:r>
-      <w:proofErr w:type="spellStart"/>
-      <w:r>
-        <w:rPr>
-          <w:rFonts w:ascii="Arial" w:hAnsi="Arial" w:cs="Arial"/>
-        </w:rPr>
-        <w:t>compose.yml</w:t>
-      </w:r>
-      <w:proofErr w:type="spellEnd"/>
-      <w:r>
-        <w:rPr>
-          <w:rFonts w:ascii="Arial" w:hAnsi="Arial" w:cs="Arial"/>
-        </w:rPr>
-        <w:t xml:space="preserve"> file:</w:t>
-      </w:r>
-    </w:p>
-    <w:p>
-      <w:pPr>
-        <w:rPr>
-          <w:rFonts w:ascii="Arial" w:hAnsi="Arial" w:cs="Arial"/>
-        </w:rPr>
-      </w:pPr>
-    </w:p>
-    <w:p>
-      <w:pPr>
-        <w:jc w:val="center"/>
-        <w:rPr>
-          <w:rFonts w:ascii="Arial" w:hAnsi="Arial" w:cs="Arial"/>
-        </w:rPr>
-      </w:pPr>
-      <w:r>
-        <w:rPr>
-          <w:rFonts w:ascii="Arial" w:hAnsi="Arial" w:cs="Arial"/>
-          <w:noProof/>
-        </w:rPr>
         <w:drawing>
-          <wp:inline distT="0" distB="0" distL="0" distR="0" wp14:anchorId="6CD34263" wp14:editId="51E27BB9">
-            <wp:extent cx="5760720" cy="4020820"/>
-            <wp:effectExtent l="0" t="0" r="0" b="0"/>
-            <wp:docPr id="38" name="Picture 38"/>
+          <wp:inline distT="0" distB="0" distL="0" distR="0" wp14:anchorId="195550F7" wp14:editId="0783AC78">
+            <wp:extent cx="5760720" cy="3465830"/>
+            <wp:effectExtent l="0" t="0" r="0" b="1270"/>
+            <wp:docPr id="4" name="Picture 4"/>
             <wp:cNvGraphicFramePr>
               <a:graphicFrameLocks xmlns:a="http://schemas.openxmlformats.org/drawingml/2006/main" noChangeAspect="1"/>
             </wp:cNvGraphicFramePr>
@@ -1731,7 +2584,7 @@
                   <pic:spPr>
                     <a:xfrm>
                       <a:off x="0" y="0"/>
-                      <a:ext cx="5760720" cy="4020820"/>
+                      <a:ext cx="5760720" cy="3465830"/>
                     </a:xfrm>
                     <a:prstGeom prst="rect">
                       <a:avLst/>
@@ -1750,6 +2603,124 @@
           <w:rFonts w:ascii="Arial" w:hAnsi="Arial" w:cs="Arial"/>
         </w:rPr>
       </w:pPr>
+      <w:r>
+        <w:rPr>
+          <w:rFonts w:ascii="Arial" w:hAnsi="Arial" w:cs="Arial"/>
+        </w:rPr>
+        <w:t xml:space="preserve">And set it </w:t>
+      </w:r>
+      <w:r>
+        <w:rPr>
+          <w:rFonts w:ascii="Arial" w:hAnsi="Arial" w:cs="Arial"/>
+        </w:rPr>
+        <w:t>t</w:t>
+      </w:r>
+      <w:r>
+        <w:rPr>
+          <w:rFonts w:ascii="Arial" w:hAnsi="Arial" w:cs="Arial"/>
+        </w:rPr>
+        <w:t>o</w:t>
+      </w:r>
+      <w:r>
+        <w:rPr>
+          <w:rFonts w:ascii="Arial" w:hAnsi="Arial" w:cs="Arial"/>
+        </w:rPr>
+        <w:t xml:space="preserve"> a</w:t>
+      </w:r>
+      <w:r>
+        <w:rPr>
+          <w:rFonts w:ascii="Arial" w:hAnsi="Arial" w:cs="Arial"/>
+        </w:rPr>
+        <w:t xml:space="preserve"> desired value.</w:t>
+      </w:r>
+    </w:p>
+    <w:p>
+      <w:pPr>
+        <w:rPr>
+          <w:rFonts w:ascii="Arial" w:hAnsi="Arial" w:cs="Arial"/>
+        </w:rPr>
+      </w:pPr>
+      <w:r>
+        <w:rPr>
+          <w:rFonts w:ascii="Arial" w:hAnsi="Arial" w:cs="Arial"/>
+        </w:rPr>
+        <w:t>-------------------------------------------------------------------------------------------------------------------------</w:t>
+      </w:r>
+    </w:p>
+    <w:p>
+      <w:pPr>
+        <w:rPr>
+          <w:rFonts w:ascii="Arial" w:hAnsi="Arial" w:cs="Arial"/>
+        </w:rPr>
+      </w:pPr>
+    </w:p>
+    <w:p>
+      <w:pPr>
+        <w:rPr>
+          <w:rFonts w:ascii="Arial" w:hAnsi="Arial" w:cs="Arial"/>
+        </w:rPr>
+      </w:pPr>
+    </w:p>
+    <w:p>
+      <w:pPr>
+        <w:rPr>
+          <w:rFonts w:ascii="Arial" w:hAnsi="Arial" w:cs="Arial"/>
+        </w:rPr>
+      </w:pPr>
+      <w:r>
+        <w:rPr>
+          <w:rFonts w:ascii="Arial" w:hAnsi="Arial" w:cs="Arial"/>
+        </w:rPr>
+        <w:t xml:space="preserve">Depending on assigned RAM memory amount, swap can be </w:t>
+      </w:r>
+      <w:r>
+        <w:rPr>
+          <w:rFonts w:ascii="Arial" w:hAnsi="Arial" w:cs="Arial"/>
+        </w:rPr>
+        <w:t>set</w:t>
+      </w:r>
+      <w:r>
+        <w:rPr>
+          <w:rFonts w:ascii="Arial" w:hAnsi="Arial" w:cs="Arial"/>
+        </w:rPr>
+        <w:t xml:space="preserve"> empirically. For</w:t>
+      </w:r>
+      <w:r>
+        <w:rPr>
+          <w:rFonts w:ascii="Arial" w:hAnsi="Arial" w:cs="Arial"/>
+        </w:rPr>
+        <w:t xml:space="preserve"> </w:t>
+      </w:r>
+      <w:r>
+        <w:rPr>
+          <w:rFonts w:ascii="Arial" w:hAnsi="Arial" w:cs="Arial"/>
+        </w:rPr>
+        <w:t xml:space="preserve">image series of 700Mb size and 8 GB of RAM, a good amount for swap </w:t>
+      </w:r>
+      <w:r>
+        <w:rPr>
+          <w:rFonts w:ascii="Arial" w:hAnsi="Arial" w:cs="Arial"/>
+        </w:rPr>
+        <w:t>is 32 GB</w:t>
+      </w:r>
+      <w:r>
+        <w:rPr>
+          <w:rFonts w:ascii="Arial" w:hAnsi="Arial" w:cs="Arial"/>
+        </w:rPr>
+        <w:t>, although the amount may be much smaller for some files. The amount of memory is really dependent on the number of events in the image series.</w:t>
+      </w:r>
+      <w:r>
+        <w:rPr>
+          <w:rFonts w:ascii="Arial" w:hAnsi="Arial" w:cs="Arial"/>
+        </w:rPr>
+        <w:t xml:space="preserve"> This memory is released after application termination</w:t>
+      </w:r>
+      <w:r>
+        <w:rPr>
+          <w:rFonts w:ascii="Arial" w:hAnsi="Arial" w:cs="Arial"/>
+        </w:rPr>
+        <w:t>, so memory assignment is temporary.</w:t>
+      </w:r>
     </w:p>
     <w:p>
       <w:pPr>
@@ -1762,282 +2733,197 @@
       <w:r>
         <w:rPr>
           <w:rFonts w:ascii="Arial" w:hAnsi="Arial" w:cs="Arial"/>
-        </w:rPr>
-        <w:t xml:space="preserve">Enter the path to the data directory, which contains </w:t>
-      </w:r>
-      <w:r>
-        <w:rPr>
-          <w:rFonts w:ascii="Arial" w:hAnsi="Arial" w:cs="Arial"/>
-        </w:rPr>
-        <w:t xml:space="preserve">the files to be processed by Astral. The path needs to be entered in two places (line 16 and line 32). </w:t>
-      </w:r>
-      <w:r>
-        <w:rPr>
-          <w:rFonts w:ascii="Arial" w:hAnsi="Arial" w:cs="Arial"/>
           <w:b/>
           <w:bCs/>
         </w:rPr>
-        <w:t xml:space="preserve">Do not remove the </w:t>
+        <w:t>Warning</w:t>
+      </w:r>
+    </w:p>
+    <w:p>
+      <w:pPr>
+        <w:rPr>
+          <w:rFonts w:ascii="Arial" w:hAnsi="Arial" w:cs="Arial"/>
+        </w:rPr>
+      </w:pPr>
+      <w:r>
+        <w:rPr>
+          <w:rFonts w:ascii="Arial" w:hAnsi="Arial" w:cs="Arial"/>
+        </w:rPr>
+        <w:t>Remember that swap is used when the program runs out of RAM memory. If the program will need to allocate resources in the swap, but there will not be enough swap memory, the task will crash. In case the step crashes, first thing to check is to increase swap memory and re-run the task.</w:t>
+      </w:r>
+    </w:p>
+    <w:p>
+      <w:pPr>
+        <w:rPr>
+          <w:rFonts w:ascii="Arial" w:hAnsi="Arial" w:cs="Arial"/>
+        </w:rPr>
+      </w:pPr>
+    </w:p>
+    <w:p>
+      <w:pPr>
+        <w:pStyle w:val="Heading1"/>
+      </w:pPr>
+      <w:bookmarkStart w:id="2" w:name="_Toc60254873"/>
+      <w:r>
+        <w:t>Installation and Running</w:t>
+      </w:r>
+      <w:bookmarkEnd w:id="2"/>
+    </w:p>
+    <w:p>
+      <w:pPr>
+        <w:rPr>
+          <w:rFonts w:ascii="Arial" w:hAnsi="Arial" w:cs="Arial"/>
+        </w:rPr>
+      </w:pPr>
+    </w:p>
+    <w:p>
+      <w:pPr>
+        <w:pStyle w:val="Heading2"/>
+      </w:pPr>
+      <w:r>
+        <w:t>Prerequisites</w:t>
+      </w:r>
+    </w:p>
+    <w:p>
+      <w:pPr>
+        <w:rPr>
+          <w:rFonts w:ascii="Arial" w:hAnsi="Arial" w:cs="Arial"/>
+        </w:rPr>
+      </w:pPr>
+      <w:r>
+        <w:rPr>
+          <w:rFonts w:ascii="Arial" w:hAnsi="Arial" w:cs="Arial"/>
+        </w:rPr>
+        <w:t>To run the Astral application, it is necessary to perform following steps.</w:t>
+      </w:r>
+    </w:p>
+    <w:p>
+      <w:pPr>
+        <w:rPr>
+          <w:rFonts w:ascii="Arial" w:hAnsi="Arial" w:cs="Arial"/>
+        </w:rPr>
+      </w:pPr>
+      <w:r>
+        <w:rPr>
+          <w:rFonts w:ascii="Arial" w:hAnsi="Arial" w:cs="Arial"/>
+        </w:rPr>
+        <w:t xml:space="preserve">First thing to do is to edit </w:t>
+      </w:r>
+      <w:r>
+        <w:rPr>
+          <w:rFonts w:ascii="Arial" w:hAnsi="Arial" w:cs="Arial"/>
+        </w:rPr>
+        <w:t xml:space="preserve">the </w:t>
       </w:r>
       <w:r>
         <w:rPr>
           <w:rFonts w:ascii="Arial" w:hAnsi="Arial" w:cs="Arial"/>
           <w:b/>
           <w:bCs/>
-          <w:i/>
-          <w:iCs/>
-          <w:u w:val="single"/>
-        </w:rPr>
-        <w:t>:/app/data part</w:t>
-      </w:r>
+        </w:rPr>
+        <w:t>docker-</w:t>
+      </w:r>
+      <w:proofErr w:type="spellStart"/>
       <w:r>
         <w:rPr>
           <w:rFonts w:ascii="Arial" w:hAnsi="Arial" w:cs="Arial"/>
           <w:b/>
           <w:bCs/>
         </w:rPr>
-        <w:t xml:space="preserve"> from the lines.</w:t>
-      </w:r>
-    </w:p>
-    <w:p>
-      <w:pPr>
-        <w:rPr>
-          <w:rFonts w:ascii="Arial" w:hAnsi="Arial" w:cs="Arial"/>
-        </w:rPr>
-      </w:pPr>
-      <w:r>
-        <w:rPr>
-          <w:rFonts w:ascii="Arial" w:hAnsi="Arial" w:cs="Arial"/>
-        </w:rPr>
-        <w:t xml:space="preserve">This step is done once and does not need to be repeated, unless the data directory for image series is </w:t>
-      </w:r>
-      <w:r>
-        <w:rPr>
-          <w:rFonts w:ascii="Arial" w:hAnsi="Arial" w:cs="Arial"/>
-        </w:rPr>
-        <w:t>changed</w:t>
-      </w:r>
-      <w:r>
-        <w:rPr>
-          <w:rFonts w:ascii="Arial" w:hAnsi="Arial" w:cs="Arial"/>
-        </w:rPr>
-        <w:t xml:space="preserve">. </w:t>
-      </w:r>
-      <w:r>
-        <w:rPr>
-          <w:rFonts w:ascii="Arial" w:hAnsi="Arial" w:cs="Arial"/>
-        </w:rPr>
-        <w:t xml:space="preserve">In case the data directory is moved to another location, </w:t>
-      </w:r>
-      <w:r>
-        <w:rPr>
-          <w:rFonts w:ascii="Arial" w:hAnsi="Arial" w:cs="Arial"/>
-        </w:rPr>
-        <w:t>then it is necessary to modify the paths in the docker-</w:t>
+        <w:t>compose.yml</w:t>
+      </w:r>
+      <w:proofErr w:type="spellEnd"/>
+      <w:r>
+        <w:rPr>
+          <w:rFonts w:ascii="Arial" w:hAnsi="Arial" w:cs="Arial"/>
+        </w:rPr>
+        <w:t xml:space="preserve"> file</w:t>
+      </w:r>
+      <w:r>
+        <w:rPr>
+          <w:rFonts w:ascii="Arial" w:hAnsi="Arial" w:cs="Arial"/>
+        </w:rPr>
+        <w:t>, which is located in the parent directory of the application. The file can be opened using any text editor.</w:t>
+      </w:r>
+    </w:p>
+    <w:p>
+      <w:pPr>
+        <w:rPr>
+          <w:rFonts w:ascii="Arial" w:hAnsi="Arial" w:cs="Arial"/>
+        </w:rPr>
+      </w:pPr>
+      <w:r>
+        <w:rPr>
+          <w:rFonts w:ascii="Arial" w:hAnsi="Arial" w:cs="Arial"/>
+        </w:rPr>
+        <w:t>The file specifies the internal configuration of the application. It consists of many values, which should not be modified, but some values are required to be customized.</w:t>
+      </w:r>
+    </w:p>
+    <w:p>
+      <w:pPr>
+        <w:rPr>
+          <w:rFonts w:ascii="Arial" w:hAnsi="Arial" w:cs="Arial"/>
+        </w:rPr>
+      </w:pPr>
+      <w:r>
+        <w:rPr>
+          <w:rFonts w:ascii="Arial" w:hAnsi="Arial" w:cs="Arial"/>
+        </w:rPr>
+        <w:lastRenderedPageBreak/>
+        <w:t>One of such values is the path to the data directory, in which the image series files will be stored.</w:t>
+      </w:r>
+    </w:p>
+    <w:p>
+      <w:pPr>
+        <w:rPr>
+          <w:rFonts w:ascii="Arial" w:hAnsi="Arial" w:cs="Arial"/>
+        </w:rPr>
+      </w:pPr>
+      <w:r>
+        <w:rPr>
+          <w:rFonts w:ascii="Arial" w:hAnsi="Arial" w:cs="Arial"/>
+        </w:rPr>
+        <w:t xml:space="preserve">To run the Astral application, </w:t>
+      </w:r>
+      <w:r>
+        <w:rPr>
+          <w:rFonts w:ascii="Arial" w:hAnsi="Arial" w:cs="Arial"/>
+        </w:rPr>
+        <w:t xml:space="preserve">it is necessary to launch </w:t>
       </w:r>
       <w:proofErr w:type="spellStart"/>
       <w:r>
         <w:rPr>
           <w:rFonts w:ascii="Arial" w:hAnsi="Arial" w:cs="Arial"/>
         </w:rPr>
-        <w:t>compose.yml</w:t>
+        <w:t>Powershell</w:t>
       </w:r>
       <w:proofErr w:type="spellEnd"/>
       <w:r>
         <w:rPr>
           <w:rFonts w:ascii="Arial" w:hAnsi="Arial" w:cs="Arial"/>
         </w:rPr>
-        <w:t xml:space="preserve"> file.</w:t>
+        <w:t xml:space="preserve"> terminal. Following steps are necessary to launch the program:</w:t>
       </w:r>
     </w:p>
     <w:p>
       <w:pPr>
         <w:pStyle w:val="ListParagraph"/>
-        <w:numPr>
-          <w:ilvl w:val="0"/>
-          <w:numId w:val="2"/>
-        </w:numPr>
-        <w:rPr>
-          <w:rFonts w:ascii="Arial" w:hAnsi="Arial" w:cs="Arial"/>
-        </w:rPr>
-      </w:pPr>
-      <w:r>
-        <w:rPr>
-          <w:rFonts w:ascii="Arial" w:hAnsi="Arial" w:cs="Arial"/>
-        </w:rPr>
-        <w:t>Make sure Docker Desktop application is running, and enough RAM and swap memory is assigned.</w:t>
-      </w:r>
-    </w:p>
-    <w:p>
-      <w:pPr>
-        <w:rPr>
-          <w:rFonts w:ascii="Arial" w:hAnsi="Arial" w:cs="Arial"/>
-          <w:b/>
-          <w:bCs/>
-        </w:rPr>
-      </w:pPr>
-    </w:p>
-    <w:p>
-      <w:pPr>
-        <w:pStyle w:val="ListParagraph"/>
-        <w:numPr>
-          <w:ilvl w:val="0"/>
-          <w:numId w:val="2"/>
-        </w:numPr>
-        <w:rPr>
-          <w:rFonts w:ascii="Arial" w:hAnsi="Arial" w:cs="Arial"/>
-          <w:b/>
-          <w:bCs/>
-        </w:rPr>
-      </w:pPr>
-      <w:r>
-        <w:rPr>
-          <w:rFonts w:ascii="Arial" w:hAnsi="Arial" w:cs="Arial"/>
-        </w:rPr>
-        <w:t xml:space="preserve">Inside the </w:t>
-      </w:r>
-      <w:proofErr w:type="spellStart"/>
-      <w:r>
-        <w:rPr>
-          <w:rFonts w:ascii="Arial" w:hAnsi="Arial" w:cs="Arial"/>
-        </w:rPr>
-        <w:t>Powershell</w:t>
-      </w:r>
-      <w:proofErr w:type="spellEnd"/>
-      <w:r>
-        <w:rPr>
-          <w:rFonts w:ascii="Arial" w:hAnsi="Arial" w:cs="Arial"/>
-        </w:rPr>
-        <w:t xml:space="preserve"> command prompt, navigate to the Astral parent directory. To do this, type:</w:t>
-      </w:r>
-    </w:p>
-    <w:p>
-      <w:pPr>
-        <w:pStyle w:val="ListParagraph"/>
-        <w:rPr>
-          <w:rFonts w:ascii="Arial" w:hAnsi="Arial" w:cs="Arial"/>
-        </w:rPr>
-      </w:pPr>
-      <w:r>
-        <w:rPr>
-          <w:rFonts w:ascii="Arial" w:hAnsi="Arial" w:cs="Arial"/>
-        </w:rPr>
-        <w:t>cd “&lt;path-to-Astral-parent-directory”</w:t>
-      </w:r>
-    </w:p>
-    <w:p>
-      <w:pPr>
-        <w:pStyle w:val="ListParagraph"/>
-        <w:rPr>
-          <w:rFonts w:ascii="Arial" w:hAnsi="Arial" w:cs="Arial"/>
-        </w:rPr>
-      </w:pPr>
-    </w:p>
-    <w:p>
-      <w:pPr>
-        <w:pStyle w:val="ListParagraph"/>
-        <w:rPr>
-          <w:rFonts w:ascii="Arial" w:hAnsi="Arial" w:cs="Arial"/>
-        </w:rPr>
-      </w:pPr>
-      <w:r>
-        <w:rPr>
-          <w:rFonts w:ascii="Arial" w:hAnsi="Arial" w:cs="Arial"/>
-        </w:rPr>
-        <w:t>For example:</w:t>
-      </w:r>
-    </w:p>
-    <w:p>
-      <w:pPr>
-        <w:pStyle w:val="ListParagraph"/>
-        <w:rPr>
-          <w:rFonts w:ascii="Arial" w:hAnsi="Arial" w:cs="Arial"/>
-        </w:rPr>
-      </w:pPr>
-    </w:p>
-    <w:p>
-      <w:pPr>
-        <w:pStyle w:val="ListParagraph"/>
-        <w:rPr>
-          <w:rFonts w:ascii="Arial" w:hAnsi="Arial" w:cs="Arial"/>
-        </w:rPr>
-      </w:pPr>
-      <w:r>
-        <w:rPr>
-          <w:rFonts w:ascii="Arial" w:hAnsi="Arial" w:cs="Arial"/>
-        </w:rPr>
-        <w:lastRenderedPageBreak/>
-        <w:t>cd “C:\Users\user\Documents \Astral”</w:t>
-      </w:r>
-    </w:p>
-    <w:p>
-      <w:pPr>
-        <w:pStyle w:val="ListParagraph"/>
-        <w:rPr>
-          <w:rFonts w:ascii="Arial" w:hAnsi="Arial" w:cs="Arial"/>
-        </w:rPr>
-      </w:pPr>
-    </w:p>
-    <w:p>
-      <w:pPr>
-        <w:pStyle w:val="ListParagraph"/>
-        <w:rPr>
-          <w:rFonts w:ascii="Arial" w:hAnsi="Arial" w:cs="Arial"/>
-        </w:rPr>
-      </w:pPr>
-      <w:r>
-        <w:rPr>
-          <w:rFonts w:ascii="Arial" w:hAnsi="Arial" w:cs="Arial"/>
-        </w:rPr>
-        <w:t>If the command was executed successfully, a path specified from the command should be shown next to the cursor.</w:t>
-      </w:r>
-    </w:p>
-    <w:p>
-      <w:pPr>
-        <w:rPr>
-          <w:rFonts w:ascii="Arial" w:hAnsi="Arial" w:cs="Arial"/>
-        </w:rPr>
-      </w:pPr>
-    </w:p>
-    <w:p>
-      <w:pPr>
-        <w:pStyle w:val="ListParagraph"/>
-        <w:numPr>
-          <w:ilvl w:val="0"/>
-          <w:numId w:val="2"/>
-        </w:numPr>
-        <w:rPr>
-          <w:rFonts w:ascii="Arial" w:hAnsi="Arial" w:cs="Arial"/>
-        </w:rPr>
-      </w:pPr>
-      <w:r>
-        <w:rPr>
-          <w:rFonts w:ascii="Arial" w:hAnsi="Arial" w:cs="Arial"/>
-        </w:rPr>
-        <w:t>Astral application needs to be built</w:t>
-      </w:r>
-      <w:r>
-        <w:rPr>
-          <w:rFonts w:ascii="Arial" w:hAnsi="Arial" w:cs="Arial"/>
-        </w:rPr>
-        <w:t xml:space="preserve"> – for that to happen, type:</w:t>
-      </w:r>
-    </w:p>
-    <w:p>
-      <w:pPr>
-        <w:rPr>
-          <w:rFonts w:ascii="Arial" w:hAnsi="Arial" w:cs="Arial"/>
-        </w:rPr>
-      </w:pPr>
-      <w:r>
-        <w:rPr>
-          <w:rFonts w:ascii="Arial" w:hAnsi="Arial" w:cs="Arial"/>
-        </w:rPr>
-        <w:t>Docker compose build</w:t>
-      </w:r>
-    </w:p>
-    <w:p>
-      <w:pPr>
+        <w:rPr>
+          <w:rFonts w:ascii="Arial" w:hAnsi="Arial" w:cs="Arial"/>
+        </w:rPr>
+      </w:pPr>
+    </w:p>
+    <w:p>
+      <w:pPr>
+        <w:rPr>
+          <w:rFonts w:ascii="Arial" w:hAnsi="Arial" w:cs="Arial"/>
+        </w:rPr>
+      </w:pPr>
+    </w:p>
+    <w:p>
+      <w:pPr>
+        <w:jc w:val="center"/>
         <w:rPr>
           <w:rFonts w:ascii="Arial" w:hAnsi="Arial" w:cs="Arial"/>
         </w:rPr>
@@ -2048,10 +2934,10 @@
           <w:noProof/>
         </w:rPr>
         <w:drawing>
-          <wp:inline distT="0" distB="0" distL="0" distR="0" wp14:anchorId="3A063135" wp14:editId="1A9A8CEE">
-            <wp:extent cx="2380952" cy="352381"/>
-            <wp:effectExtent l="0" t="0" r="635" b="0"/>
-            <wp:docPr id="6" name="Picture 6"/>
+          <wp:inline distT="0" distB="0" distL="0" distR="0" wp14:anchorId="6CD34263" wp14:editId="51E27BB9">
+            <wp:extent cx="5760720" cy="4020820"/>
+            <wp:effectExtent l="0" t="0" r="0" b="0"/>
+            <wp:docPr id="38" name="Picture 38"/>
             <wp:cNvGraphicFramePr>
               <a:graphicFrameLocks xmlns:a="http://schemas.openxmlformats.org/drawingml/2006/main" noChangeAspect="1"/>
             </wp:cNvGraphicFramePr>
@@ -2071,6 +2957,346 @@
                   <pic:spPr>
                     <a:xfrm>
                       <a:off x="0" y="0"/>
+                      <a:ext cx="5760720" cy="4020820"/>
+                    </a:xfrm>
+                    <a:prstGeom prst="rect">
+                      <a:avLst/>
+                    </a:prstGeom>
+                  </pic:spPr>
+                </pic:pic>
+              </a:graphicData>
+            </a:graphic>
+          </wp:inline>
+        </w:drawing>
+      </w:r>
+    </w:p>
+    <w:p>
+      <w:pPr>
+        <w:rPr>
+          <w:rFonts w:ascii="Arial" w:hAnsi="Arial" w:cs="Arial"/>
+        </w:rPr>
+      </w:pPr>
+    </w:p>
+    <w:p>
+      <w:pPr>
+        <w:rPr>
+          <w:rFonts w:ascii="Arial" w:hAnsi="Arial" w:cs="Arial"/>
+          <w:b/>
+          <w:bCs/>
+        </w:rPr>
+      </w:pPr>
+      <w:r>
+        <w:rPr>
+          <w:rFonts w:ascii="Arial" w:hAnsi="Arial" w:cs="Arial"/>
+        </w:rPr>
+        <w:t xml:space="preserve">Enter the path to the data directory, which contains </w:t>
+      </w:r>
+      <w:r>
+        <w:rPr>
+          <w:rFonts w:ascii="Arial" w:hAnsi="Arial" w:cs="Arial"/>
+        </w:rPr>
+        <w:t xml:space="preserve">the files to be processed by Astral. The path needs to be entered in two places (line 16 and line 32). </w:t>
+      </w:r>
+      <w:r>
+        <w:rPr>
+          <w:rFonts w:ascii="Arial" w:hAnsi="Arial" w:cs="Arial"/>
+          <w:b/>
+          <w:bCs/>
+        </w:rPr>
+        <w:t xml:space="preserve">Do not remove the </w:t>
+      </w:r>
+      <w:r>
+        <w:rPr>
+          <w:rFonts w:ascii="Arial" w:hAnsi="Arial" w:cs="Arial"/>
+          <w:b/>
+          <w:bCs/>
+          <w:i/>
+          <w:iCs/>
+          <w:u w:val="single"/>
+        </w:rPr>
+        <w:t>:/app/data part</w:t>
+      </w:r>
+      <w:r>
+        <w:rPr>
+          <w:rFonts w:ascii="Arial" w:hAnsi="Arial" w:cs="Arial"/>
+          <w:b/>
+          <w:bCs/>
+        </w:rPr>
+        <w:t xml:space="preserve"> from the lines.</w:t>
+      </w:r>
+    </w:p>
+    <w:p>
+      <w:pPr>
+        <w:rPr>
+          <w:rFonts w:ascii="Arial" w:hAnsi="Arial" w:cs="Arial"/>
+        </w:rPr>
+      </w:pPr>
+      <w:r>
+        <w:rPr>
+          <w:rFonts w:ascii="Arial" w:hAnsi="Arial" w:cs="Arial"/>
+        </w:rPr>
+        <w:t xml:space="preserve">This step is done once and does not need to be repeated, unless the data directory for image series is </w:t>
+      </w:r>
+      <w:r>
+        <w:rPr>
+          <w:rFonts w:ascii="Arial" w:hAnsi="Arial" w:cs="Arial"/>
+        </w:rPr>
+        <w:t>changed</w:t>
+      </w:r>
+      <w:r>
+        <w:rPr>
+          <w:rFonts w:ascii="Arial" w:hAnsi="Arial" w:cs="Arial"/>
+        </w:rPr>
+        <w:t xml:space="preserve">. </w:t>
+      </w:r>
+      <w:r>
+        <w:rPr>
+          <w:rFonts w:ascii="Arial" w:hAnsi="Arial" w:cs="Arial"/>
+        </w:rPr>
+        <w:t xml:space="preserve">In case the data directory is moved to another location, </w:t>
+      </w:r>
+      <w:r>
+        <w:rPr>
+          <w:rFonts w:ascii="Arial" w:hAnsi="Arial" w:cs="Arial"/>
+        </w:rPr>
+        <w:t>then it is necessary to modify the paths in the docker-</w:t>
+      </w:r>
+      <w:proofErr w:type="spellStart"/>
+      <w:r>
+        <w:rPr>
+          <w:rFonts w:ascii="Arial" w:hAnsi="Arial" w:cs="Arial"/>
+        </w:rPr>
+        <w:t>compose.yml</w:t>
+      </w:r>
+      <w:proofErr w:type="spellEnd"/>
+      <w:r>
+        <w:rPr>
+          <w:rFonts w:ascii="Arial" w:hAnsi="Arial" w:cs="Arial"/>
+        </w:rPr>
+        <w:t xml:space="preserve"> file.</w:t>
+      </w:r>
+    </w:p>
+    <w:p>
+      <w:pPr>
+        <w:pStyle w:val="ListParagraph"/>
+        <w:numPr>
+          <w:ilvl w:val="0"/>
+          <w:numId w:val="2"/>
+        </w:numPr>
+        <w:rPr>
+          <w:rFonts w:ascii="Arial" w:hAnsi="Arial" w:cs="Arial"/>
+        </w:rPr>
+      </w:pPr>
+      <w:r>
+        <w:rPr>
+          <w:rFonts w:ascii="Arial" w:hAnsi="Arial" w:cs="Arial"/>
+        </w:rPr>
+        <w:t>Make sure Docker Desktop application is running, and enough RAM and swap memory is assigned.</w:t>
+      </w:r>
+    </w:p>
+    <w:p>
+      <w:pPr>
+        <w:rPr>
+          <w:rFonts w:ascii="Arial" w:hAnsi="Arial" w:cs="Arial"/>
+          <w:b/>
+          <w:bCs/>
+        </w:rPr>
+      </w:pPr>
+    </w:p>
+    <w:p>
+      <w:pPr>
+        <w:pStyle w:val="ListParagraph"/>
+        <w:numPr>
+          <w:ilvl w:val="0"/>
+          <w:numId w:val="2"/>
+        </w:numPr>
+        <w:rPr>
+          <w:rFonts w:ascii="Arial" w:hAnsi="Arial" w:cs="Arial"/>
+          <w:b/>
+          <w:bCs/>
+        </w:rPr>
+      </w:pPr>
+      <w:r>
+        <w:rPr>
+          <w:rFonts w:ascii="Arial" w:hAnsi="Arial" w:cs="Arial"/>
+        </w:rPr>
+        <w:t xml:space="preserve">Inside the </w:t>
+      </w:r>
+      <w:proofErr w:type="spellStart"/>
+      <w:r>
+        <w:rPr>
+          <w:rFonts w:ascii="Arial" w:hAnsi="Arial" w:cs="Arial"/>
+        </w:rPr>
+        <w:t>Powershell</w:t>
+      </w:r>
+      <w:proofErr w:type="spellEnd"/>
+      <w:r>
+        <w:rPr>
+          <w:rFonts w:ascii="Arial" w:hAnsi="Arial" w:cs="Arial"/>
+        </w:rPr>
+        <w:t xml:space="preserve"> command prompt, navigate to the Astral parent directory. To do this, type:</w:t>
+      </w:r>
+    </w:p>
+    <w:p>
+      <w:pPr>
+        <w:pStyle w:val="ListParagraph"/>
+        <w:rPr>
+          <w:rFonts w:ascii="Arial" w:hAnsi="Arial" w:cs="Arial"/>
+        </w:rPr>
+      </w:pPr>
+      <w:r>
+        <w:rPr>
+          <w:rFonts w:ascii="Arial" w:hAnsi="Arial" w:cs="Arial"/>
+        </w:rPr>
+        <w:t>cd “&lt;path-to-Astral-parent-directory”</w:t>
+      </w:r>
+    </w:p>
+    <w:p>
+      <w:pPr>
+        <w:pStyle w:val="ListParagraph"/>
+        <w:rPr>
+          <w:rFonts w:ascii="Arial" w:hAnsi="Arial" w:cs="Arial"/>
+        </w:rPr>
+      </w:pPr>
+    </w:p>
+    <w:p>
+      <w:pPr>
+        <w:pStyle w:val="ListParagraph"/>
+        <w:rPr>
+          <w:rFonts w:ascii="Arial" w:hAnsi="Arial" w:cs="Arial"/>
+        </w:rPr>
+      </w:pPr>
+      <w:r>
+        <w:rPr>
+          <w:rFonts w:ascii="Arial" w:hAnsi="Arial" w:cs="Arial"/>
+        </w:rPr>
+        <w:t>For example:</w:t>
+      </w:r>
+    </w:p>
+    <w:p>
+      <w:pPr>
+        <w:pStyle w:val="ListParagraph"/>
+        <w:rPr>
+          <w:rFonts w:ascii="Arial" w:hAnsi="Arial" w:cs="Arial"/>
+        </w:rPr>
+      </w:pPr>
+    </w:p>
+    <w:p>
+      <w:pPr>
+        <w:pStyle w:val="ListParagraph"/>
+        <w:rPr>
+          <w:rFonts w:ascii="Arial" w:hAnsi="Arial" w:cs="Arial"/>
+        </w:rPr>
+      </w:pPr>
+      <w:r>
+        <w:rPr>
+          <w:rFonts w:ascii="Arial" w:hAnsi="Arial" w:cs="Arial"/>
+        </w:rPr>
+        <w:lastRenderedPageBreak/>
+        <w:t>cd “C:\Users\user\Documents \Astral”</w:t>
+      </w:r>
+    </w:p>
+    <w:p>
+      <w:pPr>
+        <w:pStyle w:val="ListParagraph"/>
+        <w:rPr>
+          <w:rFonts w:ascii="Arial" w:hAnsi="Arial" w:cs="Arial"/>
+        </w:rPr>
+      </w:pPr>
+    </w:p>
+    <w:p>
+      <w:pPr>
+        <w:pStyle w:val="ListParagraph"/>
+        <w:rPr>
+          <w:rFonts w:ascii="Arial" w:hAnsi="Arial" w:cs="Arial"/>
+        </w:rPr>
+      </w:pPr>
+      <w:r>
+        <w:rPr>
+          <w:rFonts w:ascii="Arial" w:hAnsi="Arial" w:cs="Arial"/>
+        </w:rPr>
+        <w:t>If the command was executed successfully, a path specified from the command should be shown next to the cursor.</w:t>
+      </w:r>
+    </w:p>
+    <w:p>
+      <w:pPr>
+        <w:rPr>
+          <w:rFonts w:ascii="Arial" w:hAnsi="Arial" w:cs="Arial"/>
+        </w:rPr>
+      </w:pPr>
+    </w:p>
+    <w:p>
+      <w:pPr>
+        <w:pStyle w:val="ListParagraph"/>
+        <w:numPr>
+          <w:ilvl w:val="0"/>
+          <w:numId w:val="2"/>
+        </w:numPr>
+        <w:rPr>
+          <w:rFonts w:ascii="Arial" w:hAnsi="Arial" w:cs="Arial"/>
+        </w:rPr>
+      </w:pPr>
+      <w:r>
+        <w:rPr>
+          <w:rFonts w:ascii="Arial" w:hAnsi="Arial" w:cs="Arial"/>
+        </w:rPr>
+        <w:t>Astral application needs to be built</w:t>
+      </w:r>
+      <w:r>
+        <w:rPr>
+          <w:rFonts w:ascii="Arial" w:hAnsi="Arial" w:cs="Arial"/>
+        </w:rPr>
+        <w:t xml:space="preserve"> – for that to happen, type:</w:t>
+      </w:r>
+    </w:p>
+    <w:p>
+      <w:pPr>
+        <w:rPr>
+          <w:rFonts w:ascii="Arial" w:hAnsi="Arial" w:cs="Arial"/>
+        </w:rPr>
+      </w:pPr>
+      <w:r>
+        <w:rPr>
+          <w:rFonts w:ascii="Arial" w:hAnsi="Arial" w:cs="Arial"/>
+        </w:rPr>
+        <w:t>Docker compose build</w:t>
+      </w:r>
+    </w:p>
+    <w:p>
+      <w:pPr>
+        <w:rPr>
+          <w:rFonts w:ascii="Arial" w:hAnsi="Arial" w:cs="Arial"/>
+        </w:rPr>
+      </w:pPr>
+      <w:r>
+        <w:rPr>
+          <w:rFonts w:ascii="Arial" w:hAnsi="Arial" w:cs="Arial"/>
+          <w:noProof/>
+        </w:rPr>
+        <w:drawing>
+          <wp:inline distT="0" distB="0" distL="0" distR="0" wp14:anchorId="3A063135" wp14:editId="1A9A8CEE">
+            <wp:extent cx="2380952" cy="352381"/>
+            <wp:effectExtent l="0" t="0" r="635" b="0"/>
+            <wp:docPr id="6" name="Picture 6"/>
+            <wp:cNvGraphicFramePr>
+              <a:graphicFrameLocks xmlns:a="http://schemas.openxmlformats.org/drawingml/2006/main" noChangeAspect="1"/>
+            </wp:cNvGraphicFramePr>
+            <a:graphic xmlns:a="http://schemas.openxmlformats.org/drawingml/2006/main">
+              <a:graphicData uri="http://schemas.openxmlformats.org/drawingml/2006/picture">
+                <pic:pic xmlns:pic="http://schemas.openxmlformats.org/drawingml/2006/picture">
+                  <pic:nvPicPr>
+                    <pic:cNvPr id="1" name=""/>
+                    <pic:cNvPicPr/>
+                  </pic:nvPicPr>
+                  <pic:blipFill>
+                    <a:blip r:embed="rId14"/>
+                    <a:stretch>
+                      <a:fillRect/>
+                    </a:stretch>
+                  </pic:blipFill>
+                  <pic:spPr>
+                    <a:xfrm>
+                      <a:off x="0" y="0"/>
                       <a:ext cx="2380952" cy="352381"/>
                     </a:xfrm>
                     <a:prstGeom prst="rect">
@@ -2214,7 +3440,7 @@
         </w:rPr>
         <w:t xml:space="preserve">And on the URL address: </w:t>
       </w:r>
-      <w:hyperlink r:id="rId14" w:history="1">
+      <w:hyperlink r:id="rId15" w:history="1">
         <w:r>
           <w:rPr>
             <w:rStyle w:val="Hyperlink"/>
@@ -2253,6 +3479,23 @@
     </w:p>
     <w:p>
       <w:pPr>
+        <w:pStyle w:val="Heading1"/>
+      </w:pPr>
+      <w:bookmarkStart w:id="3" w:name="_Toc60254874"/>
+      <w:r>
+        <w:t>Usage</w:t>
+      </w:r>
+      <w:bookmarkEnd w:id="3"/>
+    </w:p>
+    <w:p>
+      <w:pPr>
+        <w:rPr>
+          <w:rFonts w:ascii="Arial" w:hAnsi="Arial" w:cs="Arial"/>
+        </w:rPr>
+      </w:pPr>
+    </w:p>
+    <w:p>
+      <w:pPr>
         <w:jc w:val="center"/>
         <w:rPr>
           <w:rFonts w:ascii="Arial" w:hAnsi="Arial" w:cs="Arial"/>
@@ -2263,137 +3506,12 @@
           <w:rFonts w:ascii="Arial" w:hAnsi="Arial" w:cs="Arial"/>
           <w:noProof/>
         </w:rPr>
+        <w:lastRenderedPageBreak/>
         <w:drawing>
-          <wp:inline distT="0" distB="0" distL="0" distR="0" wp14:anchorId="20DE848C" wp14:editId="435A25F4">
+          <wp:inline distT="0" distB="0" distL="0" distR="0" wp14:anchorId="20DE848C" wp14:editId="65BA836E">
             <wp:extent cx="5760720" cy="3243580"/>
-            <wp:effectExtent l="0" t="0" r="0" b="0"/>
+            <wp:effectExtent l="0" t="0" r="7620" b="0"/>
             <wp:docPr id="7" name="Picture 7"/>
-            <wp:cNvGraphicFramePr>
-              <a:graphicFrameLocks xmlns:a="http://schemas.openxmlformats.org/drawingml/2006/main" noChangeAspect="1"/>
-            </wp:cNvGraphicFramePr>
-            <a:graphic xmlns:a="http://schemas.openxmlformats.org/drawingml/2006/main">
-              <a:graphicData uri="http://schemas.openxmlformats.org/drawingml/2006/picture">
-                <pic:pic xmlns:pic="http://schemas.openxmlformats.org/drawingml/2006/picture">
-                  <pic:nvPicPr>
-                    <pic:cNvPr id="1" name=""/>
-                    <pic:cNvPicPr/>
-                  </pic:nvPicPr>
-                  <pic:blipFill>
-                    <a:blip r:embed="rId15"/>
-                    <a:stretch>
-                      <a:fillRect/>
-                    </a:stretch>
-                  </pic:blipFill>
-                  <pic:spPr>
-                    <a:xfrm>
-                      <a:off x="0" y="0"/>
-                      <a:ext cx="5760720" cy="3243580"/>
-                    </a:xfrm>
-                    <a:prstGeom prst="rect">
-                      <a:avLst/>
-                    </a:prstGeom>
-                  </pic:spPr>
-                </pic:pic>
-              </a:graphicData>
-            </a:graphic>
-          </wp:inline>
-        </w:drawing>
-      </w:r>
-    </w:p>
-    <w:p>
-      <w:pPr>
-        <w:rPr>
-          <w:rFonts w:ascii="Arial" w:hAnsi="Arial" w:cs="Arial"/>
-        </w:rPr>
-      </w:pPr>
-    </w:p>
-    <w:p>
-      <w:pPr>
-        <w:rPr>
-          <w:rFonts w:ascii="Arial" w:hAnsi="Arial" w:cs="Arial"/>
-        </w:rPr>
-      </w:pPr>
-      <w:proofErr w:type="spellStart"/>
-      <w:r>
-        <w:rPr>
-          <w:rFonts w:ascii="Arial" w:hAnsi="Arial" w:cs="Arial"/>
-        </w:rPr>
-        <w:t>Streamlit</w:t>
-      </w:r>
-      <w:proofErr w:type="spellEnd"/>
-      <w:r>
-        <w:rPr>
-          <w:rFonts w:ascii="Arial" w:hAnsi="Arial" w:cs="Arial"/>
-        </w:rPr>
-        <w:t xml:space="preserve"> application enables the user to inspect the </w:t>
-      </w:r>
-      <w:proofErr w:type="spellStart"/>
-      <w:r>
-        <w:rPr>
-          <w:rFonts w:ascii="Arial" w:hAnsi="Arial" w:cs="Arial"/>
-        </w:rPr>
-        <w:t>timelapse</w:t>
-      </w:r>
-      <w:proofErr w:type="spellEnd"/>
-      <w:r>
-        <w:rPr>
-          <w:rFonts w:ascii="Arial" w:hAnsi="Arial" w:cs="Arial"/>
-        </w:rPr>
-        <w:t xml:space="preserve"> in terms of detected calcium waves. First, a list of all the calcium waves with their ids and coordinates is shown. To check the location of a given calcium wave in the </w:t>
-      </w:r>
-      <w:proofErr w:type="spellStart"/>
-      <w:r>
-        <w:rPr>
-          <w:rFonts w:ascii="Arial" w:hAnsi="Arial" w:cs="Arial"/>
-        </w:rPr>
-        <w:t>timelapse</w:t>
-      </w:r>
-      <w:proofErr w:type="spellEnd"/>
-      <w:r>
-        <w:rPr>
-          <w:rFonts w:ascii="Arial" w:hAnsi="Arial" w:cs="Arial"/>
-        </w:rPr>
-        <w:t xml:space="preserve">, it is possible to navigate through the </w:t>
-      </w:r>
-      <w:proofErr w:type="spellStart"/>
-      <w:r>
-        <w:rPr>
-          <w:rFonts w:ascii="Arial" w:hAnsi="Arial" w:cs="Arial"/>
-        </w:rPr>
-        <w:t>timelapse</w:t>
-      </w:r>
-      <w:proofErr w:type="spellEnd"/>
-      <w:r>
-        <w:rPr>
-          <w:rFonts w:ascii="Arial" w:hAnsi="Arial" w:cs="Arial"/>
-        </w:rPr>
-        <w:t>. For example:</w:t>
-      </w:r>
-    </w:p>
-    <w:p>
-      <w:pPr>
-        <w:rPr>
-          <w:rFonts w:ascii="Arial" w:hAnsi="Arial" w:cs="Arial"/>
-        </w:rPr>
-      </w:pPr>
-    </w:p>
-    <w:p>
-      <w:pPr>
-        <w:jc w:val="center"/>
-        <w:rPr>
-          <w:rFonts w:ascii="Arial" w:hAnsi="Arial" w:cs="Arial"/>
-        </w:rPr>
-      </w:pPr>
-      <w:r>
-        <w:rPr>
-          <w:rFonts w:ascii="Arial" w:hAnsi="Arial" w:cs="Arial"/>
-          <w:noProof/>
-        </w:rPr>
-        <w:drawing>
-          <wp:inline distT="0" distB="0" distL="0" distR="0" wp14:anchorId="0521EE1B" wp14:editId="1678E4FF">
-            <wp:extent cx="5760720" cy="2880360"/>
-            <wp:effectExtent l="0" t="0" r="0" b="0"/>
-            <wp:docPr id="9" name="Picture 9"/>
             <wp:cNvGraphicFramePr>
               <a:graphicFrameLocks xmlns:a="http://schemas.openxmlformats.org/drawingml/2006/main" noChangeAspect="1"/>
             </wp:cNvGraphicFramePr>
@@ -2413,7 +3531,7 @@
                   <pic:spPr>
                     <a:xfrm>
                       <a:off x="0" y="0"/>
-                      <a:ext cx="5760720" cy="2880360"/>
+                      <a:ext cx="5760720" cy="3243580"/>
                     </a:xfrm>
                     <a:prstGeom prst="rect">
                       <a:avLst/>
@@ -2439,12 +3557,69 @@
           <w:rFonts w:ascii="Arial" w:hAnsi="Arial" w:cs="Arial"/>
         </w:rPr>
       </w:pPr>
-      <w:r>
-        <w:rPr>
-          <w:rFonts w:ascii="Arial" w:hAnsi="Arial" w:cs="Arial"/>
-        </w:rPr>
-        <w:t>We would like to find the location in the series of the calcium wave with the id of 6. To do that:</w:t>
-      </w:r>
+      <w:proofErr w:type="spellStart"/>
+      <w:r>
+        <w:rPr>
+          <w:rFonts w:ascii="Arial" w:hAnsi="Arial" w:cs="Arial"/>
+        </w:rPr>
+        <w:t>Streamlit</w:t>
+      </w:r>
+      <w:proofErr w:type="spellEnd"/>
+      <w:r>
+        <w:rPr>
+          <w:rFonts w:ascii="Arial" w:hAnsi="Arial" w:cs="Arial"/>
+        </w:rPr>
+        <w:t xml:space="preserve"> application enables the user to inspect the </w:t>
+      </w:r>
+      <w:proofErr w:type="spellStart"/>
+      <w:r>
+        <w:rPr>
+          <w:rFonts w:ascii="Arial" w:hAnsi="Arial" w:cs="Arial"/>
+        </w:rPr>
+        <w:t>timelapse</w:t>
+      </w:r>
+      <w:proofErr w:type="spellEnd"/>
+      <w:r>
+        <w:rPr>
+          <w:rFonts w:ascii="Arial" w:hAnsi="Arial" w:cs="Arial"/>
+        </w:rPr>
+        <w:t xml:space="preserve"> in terms of detected calcium waves. First, a list of all the calcium waves with their ids and coordinates is shown. To check the location of a given calcium wave in the </w:t>
+      </w:r>
+      <w:proofErr w:type="spellStart"/>
+      <w:r>
+        <w:rPr>
+          <w:rFonts w:ascii="Arial" w:hAnsi="Arial" w:cs="Arial"/>
+        </w:rPr>
+        <w:t>timelapse</w:t>
+      </w:r>
+      <w:proofErr w:type="spellEnd"/>
+      <w:r>
+        <w:rPr>
+          <w:rFonts w:ascii="Arial" w:hAnsi="Arial" w:cs="Arial"/>
+        </w:rPr>
+        <w:t xml:space="preserve">, it is possible to navigate through the </w:t>
+      </w:r>
+      <w:proofErr w:type="spellStart"/>
+      <w:r>
+        <w:rPr>
+          <w:rFonts w:ascii="Arial" w:hAnsi="Arial" w:cs="Arial"/>
+        </w:rPr>
+        <w:t>timelapse</w:t>
+      </w:r>
+      <w:proofErr w:type="spellEnd"/>
+      <w:r>
+        <w:rPr>
+          <w:rFonts w:ascii="Arial" w:hAnsi="Arial" w:cs="Arial"/>
+        </w:rPr>
+        <w:t>. For example:</w:t>
+      </w:r>
+    </w:p>
+    <w:p>
+      <w:pPr>
+        <w:rPr>
+          <w:rFonts w:ascii="Arial" w:hAnsi="Arial" w:cs="Arial"/>
+        </w:rPr>
+      </w:pPr>
     </w:p>
     <w:p>
       <w:pPr>
@@ -2459,10 +3634,10 @@
           <w:noProof/>
         </w:rPr>
         <w:drawing>
-          <wp:inline distT="0" distB="0" distL="0" distR="0" wp14:anchorId="5569EC01" wp14:editId="69D7F6D8">
-            <wp:extent cx="5760720" cy="3599815"/>
-            <wp:effectExtent l="0" t="0" r="0" b="635"/>
-            <wp:docPr id="10" name="Picture 10"/>
+          <wp:inline distT="0" distB="0" distL="0" distR="0" wp14:anchorId="0521EE1B" wp14:editId="1678E4FF">
+            <wp:extent cx="5760720" cy="2880360"/>
+            <wp:effectExtent l="0" t="0" r="0" b="0"/>
+            <wp:docPr id="9" name="Picture 9"/>
             <wp:cNvGraphicFramePr>
               <a:graphicFrameLocks xmlns:a="http://schemas.openxmlformats.org/drawingml/2006/main" noChangeAspect="1"/>
             </wp:cNvGraphicFramePr>
@@ -2482,7 +3657,7 @@
                   <pic:spPr>
                     <a:xfrm>
                       <a:off x="0" y="0"/>
-                      <a:ext cx="5760720" cy="3599815"/>
+                      <a:ext cx="5760720" cy="2880360"/>
                     </a:xfrm>
                     <a:prstGeom prst="rect">
                       <a:avLst/>
@@ -2501,78 +3676,38 @@
           <w:rFonts w:ascii="Arial" w:hAnsi="Arial" w:cs="Arial"/>
         </w:rPr>
       </w:pPr>
-      <w:r>
-        <w:rPr>
-          <w:rFonts w:ascii="Arial" w:hAnsi="Arial" w:cs="Arial"/>
+    </w:p>
+    <w:p>
+      <w:pPr>
+        <w:rPr>
+          <w:rFonts w:ascii="Arial" w:hAnsi="Arial" w:cs="Arial"/>
+        </w:rPr>
+      </w:pPr>
+      <w:r>
+        <w:rPr>
+          <w:rFonts w:ascii="Arial" w:hAnsi="Arial" w:cs="Arial"/>
+        </w:rPr>
+        <w:t>We would like to find the location in the series of the calcium wave with the id of 6. To do that:</w:t>
+      </w:r>
+    </w:p>
+    <w:p>
+      <w:pPr>
+        <w:jc w:val="center"/>
+        <w:rPr>
+          <w:rFonts w:ascii="Arial" w:hAnsi="Arial" w:cs="Arial"/>
+        </w:rPr>
+      </w:pPr>
+      <w:r>
+        <w:rPr>
+          <w:rFonts w:ascii="Arial" w:hAnsi="Arial" w:cs="Arial"/>
+          <w:noProof/>
         </w:rPr>
         <w:lastRenderedPageBreak/>
-        <w:t xml:space="preserve">It is necessary to select a slice of a </w:t>
-      </w:r>
-      <w:proofErr w:type="spellStart"/>
-      <w:r>
-        <w:rPr>
-          <w:rFonts w:ascii="Arial" w:hAnsi="Arial" w:cs="Arial"/>
-        </w:rPr>
-        <w:t>timespace</w:t>
-      </w:r>
-      <w:proofErr w:type="spellEnd"/>
-      <w:r>
-        <w:rPr>
-          <w:rFonts w:ascii="Arial" w:hAnsi="Arial" w:cs="Arial"/>
-        </w:rPr>
-        <w:t xml:space="preserve"> of the center </w:t>
-      </w:r>
-      <w:proofErr w:type="spellStart"/>
-      <w:r>
-        <w:rPr>
-          <w:rFonts w:ascii="Arial" w:hAnsi="Arial" w:cs="Arial"/>
-        </w:rPr>
-        <w:t>t</w:t>
-      </w:r>
-      <w:proofErr w:type="spellEnd"/>
-      <w:r>
-        <w:rPr>
-          <w:rFonts w:ascii="Arial" w:hAnsi="Arial" w:cs="Arial"/>
-        </w:rPr>
-        <w:t xml:space="preserve"> coordinate of that calcium wave. Then, the calcium wave is marked with a white dot. In this case, two more calcium waves are also present on the slice.</w:t>
-      </w:r>
-    </w:p>
-    <w:p>
-      <w:pPr>
-        <w:rPr>
-          <w:rFonts w:ascii="Arial" w:hAnsi="Arial" w:cs="Arial"/>
-        </w:rPr>
-      </w:pPr>
-    </w:p>
-    <w:p>
-      <w:pPr>
-        <w:rPr>
-          <w:rFonts w:ascii="Arial" w:hAnsi="Arial" w:cs="Arial"/>
-        </w:rPr>
-      </w:pPr>
-      <w:r>
-        <w:rPr>
-          <w:rFonts w:ascii="Arial" w:hAnsi="Arial" w:cs="Arial"/>
-        </w:rPr>
-        <w:t>Three sliders on the left can be used to filter the calcium wave list.</w:t>
-      </w:r>
-    </w:p>
-    <w:p>
-      <w:pPr>
-        <w:rPr>
-          <w:rFonts w:ascii="Arial" w:hAnsi="Arial" w:cs="Arial"/>
-        </w:rPr>
-      </w:pPr>
-      <w:r>
-        <w:rPr>
-          <w:rFonts w:ascii="Arial" w:hAnsi="Arial" w:cs="Arial"/>
-          <w:noProof/>
-        </w:rPr>
         <w:drawing>
-          <wp:inline distT="0" distB="0" distL="0" distR="0" wp14:anchorId="0F623DD4" wp14:editId="13ABC3AC">
-            <wp:extent cx="5760720" cy="1541145"/>
-            <wp:effectExtent l="0" t="0" r="0" b="1905"/>
-            <wp:docPr id="11" name="Picture 11"/>
+          <wp:inline distT="0" distB="0" distL="0" distR="0" wp14:anchorId="5569EC01" wp14:editId="69D7F6D8">
+            <wp:extent cx="5760720" cy="3599815"/>
+            <wp:effectExtent l="0" t="0" r="0" b="635"/>
+            <wp:docPr id="10" name="Picture 10"/>
             <wp:cNvGraphicFramePr>
               <a:graphicFrameLocks xmlns:a="http://schemas.openxmlformats.org/drawingml/2006/main" noChangeAspect="1"/>
             </wp:cNvGraphicFramePr>
@@ -2592,7 +3727,7 @@
                   <pic:spPr>
                     <a:xfrm>
                       <a:off x="0" y="0"/>
-                      <a:ext cx="5760720" cy="1541145"/>
+                      <a:ext cx="5760720" cy="3599815"/>
                     </a:xfrm>
                     <a:prstGeom prst="rect">
                       <a:avLst/>
@@ -2615,32 +3750,59 @@
         <w:rPr>
           <w:rFonts w:ascii="Arial" w:hAnsi="Arial" w:cs="Arial"/>
         </w:rPr>
-        <w:t>In this case, ranges in all the dimensions have been reduced. Only those calcium waves that are contained in this constrained subspace, are listed.</w:t>
-      </w:r>
-    </w:p>
-    <w:p>
-      <w:pPr>
-        <w:rPr>
-          <w:rFonts w:ascii="Arial" w:hAnsi="Arial" w:cs="Arial"/>
-        </w:rPr>
-      </w:pPr>
-    </w:p>
-    <w:p>
-      <w:pPr>
-        <w:rPr>
-          <w:rFonts w:ascii="Arial" w:hAnsi="Arial" w:cs="Arial"/>
-        </w:rPr>
-      </w:pPr>
-      <w:r>
-        <w:rPr>
-          <w:rFonts w:ascii="Arial" w:hAnsi="Arial" w:cs="Arial"/>
-        </w:rPr>
-        <w:t>It is possible to view any calcium wave in 3D by selecting in by its id:</w:t>
-      </w:r>
-    </w:p>
-    <w:p>
-      <w:pPr>
-        <w:jc w:val="center"/>
+        <w:t xml:space="preserve">It is necessary to select a slice of a </w:t>
+      </w:r>
+      <w:proofErr w:type="spellStart"/>
+      <w:r>
+        <w:rPr>
+          <w:rFonts w:ascii="Arial" w:hAnsi="Arial" w:cs="Arial"/>
+        </w:rPr>
+        <w:t>timespace</w:t>
+      </w:r>
+      <w:proofErr w:type="spellEnd"/>
+      <w:r>
+        <w:rPr>
+          <w:rFonts w:ascii="Arial" w:hAnsi="Arial" w:cs="Arial"/>
+        </w:rPr>
+        <w:t xml:space="preserve"> of the center </w:t>
+      </w:r>
+      <w:proofErr w:type="spellStart"/>
+      <w:r>
+        <w:rPr>
+          <w:rFonts w:ascii="Arial" w:hAnsi="Arial" w:cs="Arial"/>
+        </w:rPr>
+        <w:t>t</w:t>
+      </w:r>
+      <w:proofErr w:type="spellEnd"/>
+      <w:r>
+        <w:rPr>
+          <w:rFonts w:ascii="Arial" w:hAnsi="Arial" w:cs="Arial"/>
+        </w:rPr>
+        <w:t xml:space="preserve"> coordinate of that calcium wave. Then, the calcium wave is marked with a white dot. In this case, two more calcium waves are also present on the slice.</w:t>
+      </w:r>
+    </w:p>
+    <w:p>
+      <w:pPr>
+        <w:rPr>
+          <w:rFonts w:ascii="Arial" w:hAnsi="Arial" w:cs="Arial"/>
+        </w:rPr>
+      </w:pPr>
+    </w:p>
+    <w:p>
+      <w:pPr>
+        <w:rPr>
+          <w:rFonts w:ascii="Arial" w:hAnsi="Arial" w:cs="Arial"/>
+        </w:rPr>
+      </w:pPr>
+      <w:r>
+        <w:rPr>
+          <w:rFonts w:ascii="Arial" w:hAnsi="Arial" w:cs="Arial"/>
+        </w:rPr>
+        <w:t>Three sliders on the left can be used to filter the calcium wave list.</w:t>
+      </w:r>
+    </w:p>
+    <w:p>
+      <w:pPr>
         <w:rPr>
           <w:rFonts w:ascii="Arial" w:hAnsi="Arial" w:cs="Arial"/>
         </w:rPr>
@@ -2651,10 +3813,10 @@
           <w:noProof/>
         </w:rPr>
         <w:drawing>
-          <wp:inline distT="0" distB="0" distL="0" distR="0" wp14:anchorId="008BF813" wp14:editId="094C1E20">
-            <wp:extent cx="5760720" cy="3964305"/>
-            <wp:effectExtent l="0" t="0" r="0" b="0"/>
-            <wp:docPr id="12" name="Picture 12"/>
+          <wp:inline distT="0" distB="0" distL="0" distR="0" wp14:anchorId="0F623DD4" wp14:editId="13ABC3AC">
+            <wp:extent cx="5760720" cy="1541145"/>
+            <wp:effectExtent l="0" t="0" r="0" b="1905"/>
+            <wp:docPr id="11" name="Picture 11"/>
             <wp:cNvGraphicFramePr>
               <a:graphicFrameLocks xmlns:a="http://schemas.openxmlformats.org/drawingml/2006/main" noChangeAspect="1"/>
             </wp:cNvGraphicFramePr>
@@ -2674,7 +3836,7 @@
                   <pic:spPr>
                     <a:xfrm>
                       <a:off x="0" y="0"/>
-                      <a:ext cx="5760720" cy="3964305"/>
+                      <a:ext cx="5760720" cy="1541145"/>
                     </a:xfrm>
                     <a:prstGeom prst="rect">
                       <a:avLst/>
@@ -2697,89 +3859,47 @@
         <w:rPr>
           <w:rFonts w:ascii="Arial" w:hAnsi="Arial" w:cs="Arial"/>
         </w:rPr>
-        <w:t>In this case, a calcium wave of id 100 is shown.</w:t>
-      </w:r>
-    </w:p>
-    <w:p>
-      <w:pPr>
-        <w:pStyle w:val="Heading2"/>
-      </w:pPr>
-      <w:bookmarkStart w:id="0" w:name="_Filename"/>
-      <w:bookmarkEnd w:id="0"/>
-      <w:r>
+        <w:t>In this case, ranges in all the dimensions have been reduced. Only those calcium waves that are contained in this constrained subspace, are listed.</w:t>
+      </w:r>
+    </w:p>
+    <w:p>
+      <w:pPr>
+        <w:rPr>
+          <w:rFonts w:ascii="Arial" w:hAnsi="Arial" w:cs="Arial"/>
+        </w:rPr>
+      </w:pPr>
+    </w:p>
+    <w:p>
+      <w:pPr>
+        <w:rPr>
+          <w:rFonts w:ascii="Arial" w:hAnsi="Arial" w:cs="Arial"/>
+        </w:rPr>
+      </w:pPr>
+      <w:r>
+        <w:rPr>
+          <w:rFonts w:ascii="Arial" w:hAnsi="Arial" w:cs="Arial"/>
+        </w:rPr>
+        <w:t>It is possible to view any calcium wave in 3D by selecting in by its id:</w:t>
+      </w:r>
+    </w:p>
+    <w:p>
+      <w:pPr>
+        <w:jc w:val="center"/>
+        <w:rPr>
+          <w:rFonts w:ascii="Arial" w:hAnsi="Arial" w:cs="Arial"/>
+        </w:rPr>
+      </w:pPr>
+      <w:r>
+        <w:rPr>
+          <w:rFonts w:ascii="Arial" w:hAnsi="Arial" w:cs="Arial"/>
+          <w:noProof/>
+        </w:rPr>
         <w:lastRenderedPageBreak/>
-        <w:t>Filename</w:t>
-      </w:r>
-    </w:p>
-    <w:p>
-      <w:pPr>
-        <w:rPr>
-          <w:rFonts w:ascii="Arial" w:hAnsi="Arial" w:cs="Arial"/>
-        </w:rPr>
-      </w:pPr>
-      <w:r>
-        <w:rPr>
-          <w:rFonts w:ascii="Arial" w:hAnsi="Arial" w:cs="Arial"/>
-        </w:rPr>
-        <w:t>This parameter specifies the filename of the image series to be processed. If all the images inside the data directory should be analyzed, a special value for the parameter has been defined. To process all the files, “all” value should be entered.</w:t>
-      </w:r>
-    </w:p>
-    <w:p>
-      <w:pPr>
-        <w:pStyle w:val="Heading2"/>
-      </w:pPr>
-      <w:bookmarkStart w:id="1" w:name="_Intersect_threshold"/>
-      <w:bookmarkEnd w:id="1"/>
-      <w:proofErr w:type="spellStart"/>
-      <w:r>
-        <w:t>Intersect_threshold</w:t>
-      </w:r>
-      <w:proofErr w:type="spellEnd"/>
-    </w:p>
-    <w:p>
-      <w:pPr>
-        <w:rPr>
-          <w:rFonts w:ascii="Arial" w:hAnsi="Arial" w:cs="Arial"/>
-        </w:rPr>
-      </w:pPr>
-      <w:r>
-        <w:rPr>
-          <w:rFonts w:ascii="Arial" w:hAnsi="Arial" w:cs="Arial"/>
-        </w:rPr>
-        <w:t xml:space="preserve">Defines, what is the threshold for </w:t>
-      </w:r>
-      <w:proofErr w:type="spellStart"/>
-      <w:r>
-        <w:rPr>
-          <w:rFonts w:ascii="Arial" w:hAnsi="Arial" w:cs="Arial"/>
-        </w:rPr>
-        <w:t>for</w:t>
-      </w:r>
-      <w:proofErr w:type="spellEnd"/>
-      <w:r>
-        <w:rPr>
-          <w:rFonts w:ascii="Arial" w:hAnsi="Arial" w:cs="Arial"/>
-        </w:rPr>
-        <w:t xml:space="preserve"> the Intersection Over Union between projections of the two calcium waves to consider those waves as repeats.</w:t>
-      </w:r>
-    </w:p>
-    <w:p>
-      <w:pPr>
-        <w:jc w:val="center"/>
-        <w:rPr>
-          <w:rFonts w:ascii="Arial" w:hAnsi="Arial" w:cs="Arial"/>
-        </w:rPr>
-      </w:pPr>
-      <w:r>
-        <w:rPr>
-          <w:rFonts w:ascii="Arial" w:hAnsi="Arial" w:cs="Arial"/>
-          <w:noProof/>
-        </w:rPr>
         <w:drawing>
-          <wp:inline distT="0" distB="0" distL="0" distR="0" wp14:anchorId="77BC545B" wp14:editId="0EFD132F">
-            <wp:extent cx="4019048" cy="3552381"/>
-            <wp:effectExtent l="0" t="0" r="635" b="0"/>
-            <wp:docPr id="36" name="Picture 36"/>
+          <wp:inline distT="0" distB="0" distL="0" distR="0" wp14:anchorId="008BF813" wp14:editId="094C1E20">
+            <wp:extent cx="5760720" cy="3964305"/>
+            <wp:effectExtent l="0" t="0" r="0" b="0"/>
+            <wp:docPr id="12" name="Picture 12"/>
             <wp:cNvGraphicFramePr>
               <a:graphicFrameLocks xmlns:a="http://schemas.openxmlformats.org/drawingml/2006/main" noChangeAspect="1"/>
             </wp:cNvGraphicFramePr>
@@ -2799,7 +3919,7 @@
                   <pic:spPr>
                     <a:xfrm>
                       <a:off x="0" y="0"/>
-                      <a:ext cx="4019048" cy="3552381"/>
+                      <a:ext cx="5760720" cy="3964305"/>
                     </a:xfrm>
                     <a:prstGeom prst="rect">
                       <a:avLst/>
@@ -2822,35 +3942,95 @@
         <w:rPr>
           <w:rFonts w:ascii="Arial" w:hAnsi="Arial" w:cs="Arial"/>
         </w:rPr>
-        <w:t xml:space="preserve">In the </w:t>
-      </w:r>
+        <w:t>In this case, a calcium wave of id 100 is shown.</w:t>
+      </w:r>
+    </w:p>
+    <w:p>
+      <w:pPr>
+        <w:rPr>
+          <w:rFonts w:ascii="Arial" w:hAnsi="Arial" w:cs="Arial"/>
+        </w:rPr>
+      </w:pPr>
+    </w:p>
+    <w:p>
+      <w:pPr>
+        <w:pStyle w:val="Heading1"/>
+      </w:pPr>
+      <w:r>
+        <w:t>Configuration</w:t>
+      </w:r>
+    </w:p>
+    <w:p>
+      <w:pPr>
+        <w:rPr>
+          <w:rFonts w:ascii="Arial" w:hAnsi="Arial" w:cs="Arial"/>
+        </w:rPr>
+      </w:pPr>
+    </w:p>
+    <w:p>
+      <w:pPr>
+        <w:pStyle w:val="Heading2"/>
+      </w:pPr>
+      <w:bookmarkStart w:id="4" w:name="_Filename"/>
+      <w:bookmarkStart w:id="5" w:name="_Toc60254875"/>
+      <w:bookmarkEnd w:id="4"/>
+      <w:r>
+        <w:t>Filename</w:t>
+      </w:r>
+      <w:bookmarkEnd w:id="5"/>
+    </w:p>
+    <w:p>
+      <w:pPr>
+        <w:rPr>
+          <w:rFonts w:ascii="Arial" w:hAnsi="Arial" w:cs="Arial"/>
+        </w:rPr>
+      </w:pPr>
+      <w:r>
+        <w:rPr>
+          <w:rFonts w:ascii="Arial" w:hAnsi="Arial" w:cs="Arial"/>
+        </w:rPr>
+        <w:t>This parameter specifies the filename of the image series to be processed. If all the images inside the data directory should be analyzed, a special value for the parameter has been defined. To process all the files, “all” value should be entered.</w:t>
+      </w:r>
+    </w:p>
+    <w:p>
+      <w:pPr>
+        <w:pStyle w:val="Heading2"/>
+      </w:pPr>
+      <w:bookmarkStart w:id="6" w:name="_Intersect_threshold"/>
+      <w:bookmarkStart w:id="7" w:name="_Toc60254876"/>
+      <w:bookmarkEnd w:id="6"/>
       <w:proofErr w:type="spellStart"/>
       <w:r>
-        <w:rPr>
-          <w:rFonts w:ascii="Arial" w:hAnsi="Arial" w:cs="Arial"/>
-        </w:rPr>
-        <w:t>aboce</w:t>
-      </w:r>
+        <w:t>Intersect_threshold</w:t>
+      </w:r>
+      <w:bookmarkEnd w:id="7"/>
       <w:proofErr w:type="spellEnd"/>
-      <w:r>
-        <w:rPr>
-          <w:rFonts w:ascii="Arial" w:hAnsi="Arial" w:cs="Arial"/>
-        </w:rPr>
-        <w:t xml:space="preserve"> example, the projections of the two calcium waves heavily overlap with each other. The value of intersection over union is high in this case, and if is greater than </w:t>
+    </w:p>
+    <w:p>
+      <w:pPr>
+        <w:rPr>
+          <w:rFonts w:ascii="Arial" w:hAnsi="Arial" w:cs="Arial"/>
+        </w:rPr>
+      </w:pPr>
+      <w:r>
+        <w:rPr>
+          <w:rFonts w:ascii="Arial" w:hAnsi="Arial" w:cs="Arial"/>
+        </w:rPr>
+        <w:t xml:space="preserve">Defines, what is the threshold for </w:t>
       </w:r>
       <w:proofErr w:type="spellStart"/>
       <w:r>
         <w:rPr>
           <w:rFonts w:ascii="Arial" w:hAnsi="Arial" w:cs="Arial"/>
         </w:rPr>
-        <w:t>Intersect_threshold</w:t>
+        <w:t>for</w:t>
       </w:r>
       <w:proofErr w:type="spellEnd"/>
       <w:r>
         <w:rPr>
           <w:rFonts w:ascii="Arial" w:hAnsi="Arial" w:cs="Arial"/>
         </w:rPr>
-        <w:t>, those will be treated as repeats.</w:t>
+        <w:t xml:space="preserve"> the Intersection Over Union between projections of the two calcium waves to consider those waves as repeats.</w:t>
       </w:r>
     </w:p>
     <w:p>
@@ -2867,10 +4047,10 @@
         </w:rPr>
         <w:lastRenderedPageBreak/>
         <w:drawing>
-          <wp:inline distT="0" distB="0" distL="0" distR="0" wp14:anchorId="54A71246" wp14:editId="2874DCC6">
-            <wp:extent cx="3952381" cy="3561905"/>
-            <wp:effectExtent l="0" t="0" r="0" b="635"/>
-            <wp:docPr id="37" name="Picture 37"/>
+          <wp:inline distT="0" distB="0" distL="0" distR="0" wp14:anchorId="77BC545B" wp14:editId="0EFD132F">
+            <wp:extent cx="4019048" cy="3552381"/>
+            <wp:effectExtent l="0" t="0" r="635" b="0"/>
+            <wp:docPr id="36" name="Picture 36"/>
             <wp:cNvGraphicFramePr>
               <a:graphicFrameLocks xmlns:a="http://schemas.openxmlformats.org/drawingml/2006/main" noChangeAspect="1"/>
             </wp:cNvGraphicFramePr>
@@ -2890,6 +4070,96 @@
                   <pic:spPr>
                     <a:xfrm>
                       <a:off x="0" y="0"/>
+                      <a:ext cx="4019048" cy="3552381"/>
+                    </a:xfrm>
+                    <a:prstGeom prst="rect">
+                      <a:avLst/>
+                    </a:prstGeom>
+                  </pic:spPr>
+                </pic:pic>
+              </a:graphicData>
+            </a:graphic>
+          </wp:inline>
+        </w:drawing>
+      </w:r>
+    </w:p>
+    <w:p>
+      <w:pPr>
+        <w:rPr>
+          <w:rFonts w:ascii="Arial" w:hAnsi="Arial" w:cs="Arial"/>
+        </w:rPr>
+      </w:pPr>
+      <w:r>
+        <w:rPr>
+          <w:rFonts w:ascii="Arial" w:hAnsi="Arial" w:cs="Arial"/>
+        </w:rPr>
+        <w:t xml:space="preserve">In the </w:t>
+      </w:r>
+      <w:proofErr w:type="spellStart"/>
+      <w:r>
+        <w:rPr>
+          <w:rFonts w:ascii="Arial" w:hAnsi="Arial" w:cs="Arial"/>
+        </w:rPr>
+        <w:t>aboce</w:t>
+      </w:r>
+      <w:proofErr w:type="spellEnd"/>
+      <w:r>
+        <w:rPr>
+          <w:rFonts w:ascii="Arial" w:hAnsi="Arial" w:cs="Arial"/>
+        </w:rPr>
+        <w:t xml:space="preserve"> example, the projections of the two calcium waves heavily overlap with each other. The value of intersection over union is high in this case, and if is greater than </w:t>
+      </w:r>
+      <w:proofErr w:type="spellStart"/>
+      <w:r>
+        <w:rPr>
+          <w:rFonts w:ascii="Arial" w:hAnsi="Arial" w:cs="Arial"/>
+        </w:rPr>
+        <w:t>Intersect_threshold</w:t>
+      </w:r>
+      <w:proofErr w:type="spellEnd"/>
+      <w:r>
+        <w:rPr>
+          <w:rFonts w:ascii="Arial" w:hAnsi="Arial" w:cs="Arial"/>
+        </w:rPr>
+        <w:t>, those will be treated as repeats.</w:t>
+      </w:r>
+    </w:p>
+    <w:p>
+      <w:pPr>
+        <w:jc w:val="center"/>
+        <w:rPr>
+          <w:rFonts w:ascii="Arial" w:hAnsi="Arial" w:cs="Arial"/>
+        </w:rPr>
+      </w:pPr>
+      <w:r>
+        <w:rPr>
+          <w:rFonts w:ascii="Arial" w:hAnsi="Arial" w:cs="Arial"/>
+          <w:noProof/>
+        </w:rPr>
+        <w:drawing>
+          <wp:inline distT="0" distB="0" distL="0" distR="0" wp14:anchorId="54A71246" wp14:editId="2874DCC6">
+            <wp:extent cx="3952381" cy="3561905"/>
+            <wp:effectExtent l="0" t="0" r="0" b="635"/>
+            <wp:docPr id="37" name="Picture 37"/>
+            <wp:cNvGraphicFramePr>
+              <a:graphicFrameLocks xmlns:a="http://schemas.openxmlformats.org/drawingml/2006/main" noChangeAspect="1"/>
+            </wp:cNvGraphicFramePr>
+            <a:graphic xmlns:a="http://schemas.openxmlformats.org/drawingml/2006/main">
+              <a:graphicData uri="http://schemas.openxmlformats.org/drawingml/2006/picture">
+                <pic:pic xmlns:pic="http://schemas.openxmlformats.org/drawingml/2006/picture">
+                  <pic:nvPicPr>
+                    <pic:cNvPr id="1" name=""/>
+                    <pic:cNvPicPr/>
+                  </pic:nvPicPr>
+                  <pic:blipFill>
+                    <a:blip r:embed="rId22"/>
+                    <a:stretch>
+                      <a:fillRect/>
+                    </a:stretch>
+                  </pic:blipFill>
+                  <pic:spPr>
+                    <a:xfrm>
+                      <a:off x="0" y="0"/>
                       <a:ext cx="3952381" cy="3561905"/>
                     </a:xfrm>
                     <a:prstGeom prst="rect">
@@ -2941,12 +4211,15 @@
       <w:pPr>
         <w:pStyle w:val="Heading2"/>
       </w:pPr>
-      <w:bookmarkStart w:id="2" w:name="_Standard_deviation_height_range"/>
-      <w:bookmarkEnd w:id="2"/>
+      <w:bookmarkStart w:id="8" w:name="_Standard_deviation_height_range"/>
+      <w:bookmarkStart w:id="9" w:name="_Toc60254877"/>
+      <w:bookmarkEnd w:id="8"/>
       <w:proofErr w:type="spellStart"/>
       <w:r>
+        <w:lastRenderedPageBreak/>
         <w:t>Standard_deviation_height_range</w:t>
       </w:r>
+      <w:bookmarkEnd w:id="9"/>
       <w:proofErr w:type="spellEnd"/>
     </w:p>
     <w:p>
@@ -3000,12 +4273,14 @@
       <w:pPr>
         <w:pStyle w:val="Heading2"/>
       </w:pPr>
-      <w:bookmarkStart w:id="3" w:name="_Standard_deviation_threshold"/>
-      <w:bookmarkEnd w:id="3"/>
+      <w:bookmarkStart w:id="10" w:name="_Standard_deviation_threshold"/>
+      <w:bookmarkStart w:id="11" w:name="_Toc60254878"/>
+      <w:bookmarkEnd w:id="10"/>
       <w:proofErr w:type="spellStart"/>
       <w:r>
         <w:t>Standard_deviation_threshold</w:t>
       </w:r>
+      <w:bookmarkEnd w:id="11"/>
       <w:proofErr w:type="spellEnd"/>
     </w:p>
     <w:p>
@@ -3025,12 +4300,14 @@
       <w:pPr>
         <w:pStyle w:val="Heading2"/>
       </w:pPr>
-      <w:bookmarkStart w:id="4" w:name="_Standard_deviation_width_range"/>
-      <w:bookmarkEnd w:id="4"/>
+      <w:bookmarkStart w:id="12" w:name="_Standard_deviation_width_range"/>
+      <w:bookmarkStart w:id="13" w:name="_Toc60254879"/>
+      <w:bookmarkEnd w:id="12"/>
       <w:proofErr w:type="spellStart"/>
       <w:r>
         <w:t>Standard_deviation_width_range</w:t>
       </w:r>
+      <w:bookmarkEnd w:id="13"/>
       <w:proofErr w:type="spellEnd"/>
     </w:p>
     <w:p>
@@ -3092,12 +4369,14 @@
       <w:pPr>
         <w:pStyle w:val="Heading2"/>
       </w:pPr>
-      <w:bookmarkStart w:id="5" w:name="_Tolerance_t"/>
-      <w:bookmarkEnd w:id="5"/>
+      <w:bookmarkStart w:id="14" w:name="_Tolerance_t"/>
+      <w:bookmarkStart w:id="15" w:name="_Toc60254880"/>
+      <w:bookmarkEnd w:id="14"/>
       <w:proofErr w:type="spellStart"/>
       <w:r>
         <w:t>Tolerance_t</w:t>
       </w:r>
+      <w:bookmarkEnd w:id="15"/>
       <w:proofErr w:type="spellEnd"/>
     </w:p>
     <w:p>
@@ -3124,21 +4403,7 @@
         <w:rPr>
           <w:rFonts w:ascii="Arial" w:hAnsi="Arial" w:cs="Arial"/>
         </w:rPr>
-        <w:t xml:space="preserve">” task in “3_find_neighbours” DAG. </w:t>
-      </w:r>
-      <w:proofErr w:type="gramStart"/>
-      <w:r>
-        <w:rPr>
-          <w:rFonts w:ascii="Arial" w:hAnsi="Arial" w:cs="Arial"/>
-        </w:rPr>
-        <w:t>This parameters</w:t>
-      </w:r>
-      <w:proofErr w:type="gramEnd"/>
-      <w:r>
-        <w:rPr>
-          <w:rFonts w:ascii="Arial" w:hAnsi="Arial" w:cs="Arial"/>
-        </w:rPr>
-        <w:t xml:space="preserve"> specifies, how far can calcium waves be separated in terms of t coordinate to be considered </w:t>
+        <w:t xml:space="preserve">” task in “3_find_neighbours” DAG. This parameters specifies, how far can calcium waves be separated in terms of t coordinate to be considered </w:t>
       </w:r>
       <w:proofErr w:type="spellStart"/>
       <w:r>
@@ -3190,7 +4455,7 @@
                     <pic:cNvPicPr/>
                   </pic:nvPicPr>
                   <pic:blipFill>
-                    <a:blip r:embed="rId22"/>
+                    <a:blip r:embed="rId23"/>
                     <a:stretch>
                       <a:fillRect/>
                     </a:stretch>
@@ -3293,7 +4558,7 @@
           </mc:Choice>
           <mc:Fallback>
             <w:pict>
-              <v:rect w14:anchorId="0B582B1F" id="Rectangle 30" o:spid="_x0000_s1026" style="position:absolute;margin-left:210.4pt;margin-top:-.35pt;width:27.75pt;height:226.8pt;z-index:251659264;visibility:visible;mso-wrap-style:square;mso-width-percent:0;mso-height-percent:0;mso-wrap-distance-left:9pt;mso-wrap-distance-top:0;mso-wrap-distance-right:9pt;mso-wrap-distance-bottom:0;mso-position-horizontal:absolute;mso-position-horizontal-relative:text;mso-position-vertical:absolute;mso-position-vertical-relative:text;mso-width-percent:0;mso-height-percent:0;mso-width-relative:margin;mso-height-relative:margin;v-text-anchor:middle" o:gfxdata="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" filled="f" strokecolor="white [3212]" strokeweight="1pt"/>
+              <v:rect w14:anchorId="1B76B045" id="Rectangle 30" o:spid="_x0000_s1026" style="position:absolute;margin-left:210.4pt;margin-top:-.35pt;width:27.75pt;height:226.8pt;z-index:251659264;visibility:visible;mso-wrap-style:square;mso-width-percent:0;mso-height-percent:0;mso-wrap-distance-left:9pt;mso-wrap-distance-top:0;mso-wrap-distance-right:9pt;mso-wrap-distance-bottom:0;mso-position-horizontal:absolute;mso-position-horizontal-relative:text;mso-position-vertical:absolute;mso-position-vertical-relative:text;mso-width-percent:0;mso-height-percent:0;mso-width-relative:margin;mso-height-relative:margin;v-text-anchor:middle" o:gfxdata="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" filled="f" strokecolor="white [3212]" strokeweight="1pt"/>
             </w:pict>
           </mc:Fallback>
         </mc:AlternateContent>
@@ -3324,88 +4589,12 @@
           <w:rFonts w:ascii="Arial" w:hAnsi="Arial" w:cs="Arial"/>
           <w:noProof/>
         </w:rPr>
+        <w:lastRenderedPageBreak/>
         <w:drawing>
           <wp:inline distT="0" distB="0" distL="0" distR="0" wp14:anchorId="2883F21F" wp14:editId="68EC61D5">
             <wp:extent cx="5714286" cy="2838095"/>
             <wp:effectExtent l="0" t="0" r="1270" b="635"/>
             <wp:docPr id="33" name="Picture 33"/>
-            <wp:cNvGraphicFramePr>
-              <a:graphicFrameLocks xmlns:a="http://schemas.openxmlformats.org/drawingml/2006/main" noChangeAspect="1"/>
-            </wp:cNvGraphicFramePr>
-            <a:graphic xmlns:a="http://schemas.openxmlformats.org/drawingml/2006/main">
-              <a:graphicData uri="http://schemas.openxmlformats.org/drawingml/2006/picture">
-                <pic:pic xmlns:pic="http://schemas.openxmlformats.org/drawingml/2006/picture">
-                  <pic:nvPicPr>
-                    <pic:cNvPr id="1" name=""/>
-                    <pic:cNvPicPr/>
-                  </pic:nvPicPr>
-                  <pic:blipFill>
-                    <a:blip r:embed="rId23"/>
-                    <a:stretch>
-                      <a:fillRect/>
-                    </a:stretch>
-                  </pic:blipFill>
-                  <pic:spPr>
-                    <a:xfrm>
-                      <a:off x="0" y="0"/>
-                      <a:ext cx="5714286" cy="2838095"/>
-                    </a:xfrm>
-                    <a:prstGeom prst="rect">
-                      <a:avLst/>
-                    </a:prstGeom>
-                  </pic:spPr>
-                </pic:pic>
-              </a:graphicData>
-            </a:graphic>
-          </wp:inline>
-        </w:drawing>
-      </w:r>
-    </w:p>
-    <w:p>
-      <w:pPr>
-        <w:rPr>
-          <w:rFonts w:ascii="Arial" w:hAnsi="Arial" w:cs="Arial"/>
-        </w:rPr>
-      </w:pPr>
-      <w:r>
-        <w:rPr>
-          <w:rFonts w:ascii="Arial" w:hAnsi="Arial" w:cs="Arial"/>
-        </w:rPr>
-        <w:t xml:space="preserve">A bounding box is enlarged by </w:t>
-      </w:r>
-      <w:proofErr w:type="spellStart"/>
-      <w:r>
-        <w:rPr>
-          <w:rFonts w:ascii="Arial" w:hAnsi="Arial" w:cs="Arial"/>
-        </w:rPr>
-        <w:t>tolerance_z</w:t>
-      </w:r>
-      <w:proofErr w:type="spellEnd"/>
-      <w:r>
-        <w:rPr>
-          <w:rFonts w:ascii="Arial" w:hAnsi="Arial" w:cs="Arial"/>
-        </w:rPr>
-        <w:t xml:space="preserve"> parameters from both sides:</w:t>
-      </w:r>
-    </w:p>
-    <w:p>
-      <w:pPr>
-        <w:jc w:val="center"/>
-        <w:rPr>
-          <w:rFonts w:ascii="Arial" w:hAnsi="Arial" w:cs="Arial"/>
-        </w:rPr>
-      </w:pPr>
-      <w:r>
-        <w:rPr>
-          <w:rFonts w:ascii="Arial" w:hAnsi="Arial" w:cs="Arial"/>
-          <w:noProof/>
-        </w:rPr>
-        <w:lastRenderedPageBreak/>
-        <w:drawing>
-          <wp:inline distT="0" distB="0" distL="0" distR="0" wp14:anchorId="4F7208A9" wp14:editId="64C324E4">
-            <wp:extent cx="5733333" cy="2828571"/>
-            <wp:effectExtent l="0" t="0" r="1270" b="0"/>
-            <wp:docPr id="34" name="Picture 34"/>
             <wp:cNvGraphicFramePr>
               <a:graphicFrameLocks xmlns:a="http://schemas.openxmlformats.org/drawingml/2006/main" noChangeAspect="1"/>
             </wp:cNvGraphicFramePr>
@@ -3425,7 +4614,7 @@
                   <pic:spPr>
                     <a:xfrm>
                       <a:off x="0" y="0"/>
-                      <a:ext cx="5733333" cy="2828571"/>
+                      <a:ext cx="5714286" cy="2838095"/>
                     </a:xfrm>
                     <a:prstGeom prst="rect">
                       <a:avLst/>
@@ -3448,7 +4637,7 @@
         <w:rPr>
           <w:rFonts w:ascii="Arial" w:hAnsi="Arial" w:cs="Arial"/>
         </w:rPr>
-        <w:t xml:space="preserve">The red lines’ length is specified by </w:t>
+        <w:t xml:space="preserve">A bounding box is enlarged by </w:t>
       </w:r>
       <w:proofErr w:type="spellStart"/>
       <w:r>
@@ -3462,95 +4651,7 @@
         <w:rPr>
           <w:rFonts w:ascii="Arial" w:hAnsi="Arial" w:cs="Arial"/>
         </w:rPr>
-        <w:t xml:space="preserve"> parameter. Any calcium wave that is contained inside the defined region, is considered a </w:t>
-      </w:r>
-      <w:proofErr w:type="spellStart"/>
-      <w:r>
-        <w:rPr>
-          <w:rFonts w:ascii="Arial" w:hAnsi="Arial" w:cs="Arial"/>
-        </w:rPr>
-        <w:t>neighbour</w:t>
-      </w:r>
-      <w:proofErr w:type="spellEnd"/>
-      <w:r>
-        <w:rPr>
-          <w:rFonts w:ascii="Arial" w:hAnsi="Arial" w:cs="Arial"/>
-        </w:rPr>
-        <w:t>.</w:t>
-      </w:r>
-    </w:p>
-    <w:p>
-      <w:pPr>
-        <w:rPr>
-          <w:rFonts w:ascii="Arial" w:hAnsi="Arial" w:cs="Arial"/>
-        </w:rPr>
-      </w:pPr>
-    </w:p>
-    <w:p>
-      <w:pPr>
-        <w:rPr>
-          <w:rFonts w:ascii="Arial" w:hAnsi="Arial" w:cs="Arial"/>
-        </w:rPr>
-      </w:pPr>
-    </w:p>
-    <w:p>
-      <w:pPr>
-        <w:rPr>
-          <w:rFonts w:ascii="Arial" w:hAnsi="Arial" w:cs="Arial"/>
-        </w:rPr>
-      </w:pPr>
-    </w:p>
-    <w:p>
-      <w:pPr>
-        <w:pStyle w:val="Heading2"/>
-      </w:pPr>
-      <w:bookmarkStart w:id="6" w:name="_Tolerance_xy"/>
-      <w:bookmarkEnd w:id="6"/>
-      <w:proofErr w:type="spellStart"/>
-      <w:r>
-        <w:t>Tolerance_xy</w:t>
-      </w:r>
-      <w:proofErr w:type="spellEnd"/>
-    </w:p>
-    <w:p>
-      <w:pPr>
-        <w:rPr>
-          <w:rFonts w:ascii="Arial" w:hAnsi="Arial" w:cs="Arial"/>
-        </w:rPr>
-      </w:pPr>
-      <w:r>
-        <w:rPr>
-          <w:rFonts w:ascii="Arial" w:hAnsi="Arial" w:cs="Arial"/>
-        </w:rPr>
-        <w:t>This parameter is used in “</w:t>
-      </w:r>
-      <w:proofErr w:type="spellStart"/>
-      <w:r>
-        <w:rPr>
-          <w:rFonts w:ascii="Arial" w:hAnsi="Arial" w:cs="Arial"/>
-        </w:rPr>
-        <w:t>find_neighbours</w:t>
-      </w:r>
-      <w:proofErr w:type="spellEnd"/>
-      <w:r>
-        <w:rPr>
-          <w:rFonts w:ascii="Arial" w:hAnsi="Arial" w:cs="Arial"/>
-        </w:rPr>
-        <w:t xml:space="preserve">” task in “3_find_neighbours” DAG. This parameter specifies, how far can calcium waves be separated in terms of x and y coordinate to be considered as </w:t>
-      </w:r>
-      <w:proofErr w:type="spellStart"/>
-      <w:r>
-        <w:rPr>
-          <w:rFonts w:ascii="Arial" w:hAnsi="Arial" w:cs="Arial"/>
-        </w:rPr>
-        <w:t>neighbours</w:t>
-      </w:r>
-      <w:proofErr w:type="spellEnd"/>
-      <w:r>
-        <w:rPr>
-          <w:rFonts w:ascii="Arial" w:hAnsi="Arial" w:cs="Arial"/>
-        </w:rPr>
-        <w:t>. For example:</w:t>
+        <w:t xml:space="preserve"> parameters from both sides:</w:t>
       </w:r>
     </w:p>
     <w:p>
@@ -3566,10 +4667,10 @@
           <w:noProof/>
         </w:rPr>
         <w:drawing>
-          <wp:inline distT="0" distB="0" distL="0" distR="0" wp14:anchorId="7F52DCD2" wp14:editId="28EE58E1">
-            <wp:extent cx="5760720" cy="3626485"/>
-            <wp:effectExtent l="0" t="0" r="0" b="0"/>
-            <wp:docPr id="17" name="Picture 17"/>
+          <wp:inline distT="0" distB="0" distL="0" distR="0" wp14:anchorId="4F7208A9" wp14:editId="64C324E4">
+            <wp:extent cx="5733333" cy="2828571"/>
+            <wp:effectExtent l="0" t="0" r="1270" b="0"/>
+            <wp:docPr id="34" name="Picture 34"/>
             <wp:cNvGraphicFramePr>
               <a:graphicFrameLocks xmlns:a="http://schemas.openxmlformats.org/drawingml/2006/main" noChangeAspect="1"/>
             </wp:cNvGraphicFramePr>
@@ -3589,7 +4690,7 @@
                   <pic:spPr>
                     <a:xfrm>
                       <a:off x="0" y="0"/>
-                      <a:ext cx="5760720" cy="3626485"/>
+                      <a:ext cx="5733333" cy="2828571"/>
                     </a:xfrm>
                     <a:prstGeom prst="rect">
                       <a:avLst/>
@@ -3612,34 +4713,131 @@
         <w:rPr>
           <w:rFonts w:ascii="Arial" w:hAnsi="Arial" w:cs="Arial"/>
         </w:rPr>
+        <w:t xml:space="preserve">The red lines’ length is specified by </w:t>
+      </w:r>
+      <w:proofErr w:type="spellStart"/>
+      <w:r>
+        <w:rPr>
+          <w:rFonts w:ascii="Arial" w:hAnsi="Arial" w:cs="Arial"/>
+        </w:rPr>
+        <w:t>tolerance_z</w:t>
+      </w:r>
+      <w:proofErr w:type="spellEnd"/>
+      <w:r>
+        <w:rPr>
+          <w:rFonts w:ascii="Arial" w:hAnsi="Arial" w:cs="Arial"/>
+        </w:rPr>
+        <w:t xml:space="preserve"> parameter. Any calcium wave that is contained inside the defined region, is considered a </w:t>
+      </w:r>
+      <w:proofErr w:type="spellStart"/>
+      <w:r>
+        <w:rPr>
+          <w:rFonts w:ascii="Arial" w:hAnsi="Arial" w:cs="Arial"/>
+        </w:rPr>
+        <w:t>neighbour</w:t>
+      </w:r>
+      <w:proofErr w:type="spellEnd"/>
+      <w:r>
+        <w:rPr>
+          <w:rFonts w:ascii="Arial" w:hAnsi="Arial" w:cs="Arial"/>
+        </w:rPr>
+        <w:t>.</w:t>
+      </w:r>
+    </w:p>
+    <w:p>
+      <w:pPr>
+        <w:rPr>
+          <w:rFonts w:ascii="Arial" w:hAnsi="Arial" w:cs="Arial"/>
+        </w:rPr>
+      </w:pPr>
+    </w:p>
+    <w:p>
+      <w:pPr>
+        <w:rPr>
+          <w:rFonts w:ascii="Arial" w:hAnsi="Arial" w:cs="Arial"/>
+        </w:rPr>
+      </w:pPr>
+    </w:p>
+    <w:p>
+      <w:pPr>
+        <w:rPr>
+          <w:rFonts w:ascii="Arial" w:hAnsi="Arial" w:cs="Arial"/>
+        </w:rPr>
+      </w:pPr>
+    </w:p>
+    <w:p>
+      <w:pPr>
+        <w:pStyle w:val="Heading2"/>
+      </w:pPr>
+      <w:bookmarkStart w:id="16" w:name="_Tolerance_xy"/>
+      <w:bookmarkStart w:id="17" w:name="_Toc60254881"/>
+      <w:bookmarkEnd w:id="16"/>
+      <w:proofErr w:type="spellStart"/>
+      <w:r>
+        <w:t>Tolerance_xy</w:t>
+      </w:r>
+      <w:bookmarkEnd w:id="17"/>
+      <w:proofErr w:type="spellEnd"/>
+    </w:p>
+    <w:p>
+      <w:pPr>
+        <w:rPr>
+          <w:rFonts w:ascii="Arial" w:hAnsi="Arial" w:cs="Arial"/>
+        </w:rPr>
+      </w:pPr>
+      <w:r>
+        <w:rPr>
+          <w:rFonts w:ascii="Arial" w:hAnsi="Arial" w:cs="Arial"/>
+        </w:rPr>
+        <w:t>This parameter is used in “</w:t>
+      </w:r>
+      <w:proofErr w:type="spellStart"/>
+      <w:r>
+        <w:rPr>
+          <w:rFonts w:ascii="Arial" w:hAnsi="Arial" w:cs="Arial"/>
+        </w:rPr>
+        <w:t>find_neighbours</w:t>
+      </w:r>
+      <w:proofErr w:type="spellEnd"/>
+      <w:r>
+        <w:rPr>
+          <w:rFonts w:ascii="Arial" w:hAnsi="Arial" w:cs="Arial"/>
+        </w:rPr>
+        <w:t xml:space="preserve">” task in “3_find_neighbours” DAG. This parameter specifies, how far can calcium waves be separated in terms of x and y coordinate to be considered as </w:t>
+      </w:r>
+      <w:proofErr w:type="spellStart"/>
+      <w:r>
+        <w:rPr>
+          <w:rFonts w:ascii="Arial" w:hAnsi="Arial" w:cs="Arial"/>
+        </w:rPr>
+        <w:t>neighbours</w:t>
+      </w:r>
+      <w:proofErr w:type="spellEnd"/>
+      <w:r>
+        <w:rPr>
+          <w:rFonts w:ascii="Arial" w:hAnsi="Arial" w:cs="Arial"/>
+        </w:rPr>
+        <w:t>. For example:</w:t>
+      </w:r>
+    </w:p>
+    <w:p>
+      <w:pPr>
+        <w:jc w:val="center"/>
+        <w:rPr>
+          <w:rFonts w:ascii="Arial" w:hAnsi="Arial" w:cs="Arial"/>
+        </w:rPr>
+      </w:pPr>
+      <w:r>
+        <w:rPr>
+          <w:rFonts w:ascii="Arial" w:hAnsi="Arial" w:cs="Arial"/>
+          <w:noProof/>
+        </w:rPr>
         <w:lastRenderedPageBreak/>
-        <w:t>In the image, Astral has detected multiple calcium waves, marked with distinguishing colors. For a given calcium wave, a bounding box is drawn:</w:t>
-      </w:r>
-    </w:p>
-    <w:p>
-      <w:pPr>
-        <w:rPr>
-          <w:rFonts w:ascii="Arial" w:hAnsi="Arial" w:cs="Arial"/>
-        </w:rPr>
-      </w:pPr>
-    </w:p>
-    <w:p>
-      <w:pPr>
-        <w:jc w:val="center"/>
-        <w:rPr>
-          <w:rFonts w:ascii="Arial" w:hAnsi="Arial" w:cs="Arial"/>
-        </w:rPr>
-      </w:pPr>
-      <w:r>
-        <w:rPr>
-          <w:rFonts w:ascii="Arial" w:hAnsi="Arial" w:cs="Arial"/>
-          <w:noProof/>
-        </w:rPr>
         <w:drawing>
-          <wp:inline distT="0" distB="0" distL="0" distR="0" wp14:anchorId="5AD47B7D" wp14:editId="24925CC1">
-            <wp:extent cx="1742857" cy="1400000"/>
+          <wp:inline distT="0" distB="0" distL="0" distR="0" wp14:anchorId="7F52DCD2" wp14:editId="28EE58E1">
+            <wp:extent cx="5760720" cy="3626485"/>
             <wp:effectExtent l="0" t="0" r="0" b="0"/>
-            <wp:docPr id="21" name="Picture 21"/>
+            <wp:docPr id="17" name="Picture 17"/>
             <wp:cNvGraphicFramePr>
               <a:graphicFrameLocks xmlns:a="http://schemas.openxmlformats.org/drawingml/2006/main" noChangeAspect="1"/>
             </wp:cNvGraphicFramePr>
@@ -3659,7 +4857,7 @@
                   <pic:spPr>
                     <a:xfrm>
                       <a:off x="0" y="0"/>
-                      <a:ext cx="1742857" cy="1400000"/>
+                      <a:ext cx="5760720" cy="3626485"/>
                     </a:xfrm>
                     <a:prstGeom prst="rect">
                       <a:avLst/>
@@ -3682,22 +4880,15 @@
         <w:rPr>
           <w:rFonts w:ascii="Arial" w:hAnsi="Arial" w:cs="Arial"/>
         </w:rPr>
-        <w:t xml:space="preserve">This bounding box is expanded in both x and y directions – the </w:t>
-      </w:r>
-      <w:proofErr w:type="spellStart"/>
-      <w:r>
-        <w:rPr>
-          <w:rFonts w:ascii="Arial" w:hAnsi="Arial" w:cs="Arial"/>
-        </w:rPr>
-        <w:t>tolerance_xy</w:t>
-      </w:r>
-      <w:proofErr w:type="spellEnd"/>
-      <w:r>
-        <w:rPr>
-          <w:rFonts w:ascii="Arial" w:hAnsi="Arial" w:cs="Arial"/>
-        </w:rPr>
-        <w:t xml:space="preserve"> determines how far should the box be expanded:</w:t>
-      </w:r>
+        <w:t>In the image, Astral has detected multiple calcium waves, marked with distinguishing colors. For a given calcium wave, a bounding box is drawn:</w:t>
+      </w:r>
+    </w:p>
+    <w:p>
+      <w:pPr>
+        <w:rPr>
+          <w:rFonts w:ascii="Arial" w:hAnsi="Arial" w:cs="Arial"/>
+        </w:rPr>
+      </w:pPr>
     </w:p>
     <w:p>
       <w:pPr>
@@ -3712,10 +4903,10 @@
           <w:noProof/>
         </w:rPr>
         <w:drawing>
-          <wp:inline distT="0" distB="0" distL="0" distR="0" wp14:anchorId="1DFD12A2" wp14:editId="10C0A560">
-            <wp:extent cx="3714286" cy="2876190"/>
-            <wp:effectExtent l="0" t="0" r="635" b="635"/>
-            <wp:docPr id="27" name="Picture 27"/>
+          <wp:inline distT="0" distB="0" distL="0" distR="0" wp14:anchorId="5AD47B7D" wp14:editId="24925CC1">
+            <wp:extent cx="1742857" cy="1400000"/>
+            <wp:effectExtent l="0" t="0" r="0" b="0"/>
+            <wp:docPr id="21" name="Picture 21"/>
             <wp:cNvGraphicFramePr>
               <a:graphicFrameLocks xmlns:a="http://schemas.openxmlformats.org/drawingml/2006/main" noChangeAspect="1"/>
             </wp:cNvGraphicFramePr>
@@ -3735,7 +4926,7 @@
                   <pic:spPr>
                     <a:xfrm>
                       <a:off x="0" y="0"/>
-                      <a:ext cx="3714286" cy="2876190"/>
+                      <a:ext cx="1742857" cy="1400000"/>
                     </a:xfrm>
                     <a:prstGeom prst="rect">
                       <a:avLst/>
@@ -3754,18 +4945,11 @@
           <w:rFonts w:ascii="Arial" w:hAnsi="Arial" w:cs="Arial"/>
         </w:rPr>
       </w:pPr>
-    </w:p>
-    <w:p>
-      <w:pPr>
-        <w:rPr>
-          <w:rFonts w:ascii="Arial" w:hAnsi="Arial" w:cs="Arial"/>
-        </w:rPr>
-      </w:pPr>
-      <w:r>
-        <w:rPr>
-          <w:rFonts w:ascii="Arial" w:hAnsi="Arial" w:cs="Arial"/>
-        </w:rPr>
-        <w:t xml:space="preserve">The red lines indicate the size of the enlargement of the bounding box – each of those lines expanded the bounding box by </w:t>
+      <w:r>
+        <w:rPr>
+          <w:rFonts w:ascii="Arial" w:hAnsi="Arial" w:cs="Arial"/>
+        </w:rPr>
+        <w:t xml:space="preserve">This bounding box is expanded in both x and y directions – the </w:t>
       </w:r>
       <w:proofErr w:type="spellStart"/>
       <w:r>
@@ -3779,197 +4963,11 @@
         <w:rPr>
           <w:rFonts w:ascii="Arial" w:hAnsi="Arial" w:cs="Arial"/>
         </w:rPr>
-        <w:t xml:space="preserve"> parameter. In other words, the </w:t>
-      </w:r>
-      <w:proofErr w:type="spellStart"/>
-      <w:r>
-        <w:rPr>
-          <w:rFonts w:ascii="Arial" w:hAnsi="Arial" w:cs="Arial"/>
-        </w:rPr>
-        <w:t>tolerance_paramer</w:t>
-      </w:r>
-      <w:proofErr w:type="spellEnd"/>
-      <w:r>
-        <w:rPr>
-          <w:rFonts w:ascii="Arial" w:hAnsi="Arial" w:cs="Arial"/>
-        </w:rPr>
-        <w:t xml:space="preserve"> has enlarged the bounding box by double the </w:t>
-      </w:r>
-      <w:proofErr w:type="spellStart"/>
-      <w:r>
-        <w:rPr>
-          <w:rFonts w:ascii="Arial" w:hAnsi="Arial" w:cs="Arial"/>
-        </w:rPr>
-        <w:t>tolerance_xy</w:t>
-      </w:r>
-      <w:proofErr w:type="spellEnd"/>
-      <w:r>
-        <w:rPr>
-          <w:rFonts w:ascii="Arial" w:hAnsi="Arial" w:cs="Arial"/>
-        </w:rPr>
-        <w:t xml:space="preserve"> value in both x and y coordinates. Any shape that either crosses the region defined by the bounding box is considered a </w:t>
-      </w:r>
-      <w:proofErr w:type="spellStart"/>
-      <w:r>
-        <w:rPr>
-          <w:rFonts w:ascii="Arial" w:hAnsi="Arial" w:cs="Arial"/>
-        </w:rPr>
-        <w:t>neighbour</w:t>
-      </w:r>
-      <w:proofErr w:type="spellEnd"/>
-      <w:r>
-        <w:rPr>
-          <w:rFonts w:ascii="Arial" w:hAnsi="Arial" w:cs="Arial"/>
-        </w:rPr>
-        <w:t xml:space="preserve">. In the case above, one of the waves is a </w:t>
-      </w:r>
-      <w:proofErr w:type="spellStart"/>
-      <w:r>
-        <w:rPr>
-          <w:rFonts w:ascii="Arial" w:hAnsi="Arial" w:cs="Arial"/>
-        </w:rPr>
-        <w:t>neighbour</w:t>
-      </w:r>
-      <w:proofErr w:type="spellEnd"/>
-      <w:r>
-        <w:rPr>
-          <w:rFonts w:ascii="Arial" w:hAnsi="Arial" w:cs="Arial"/>
-        </w:rPr>
-        <w:t xml:space="preserve">, as it crosses the boundaries, whereas the other one is not considered a </w:t>
-      </w:r>
-      <w:proofErr w:type="spellStart"/>
-      <w:r>
-        <w:rPr>
-          <w:rFonts w:ascii="Arial" w:hAnsi="Arial" w:cs="Arial"/>
-        </w:rPr>
-        <w:t>neighbour</w:t>
-      </w:r>
-      <w:proofErr w:type="spellEnd"/>
-      <w:r>
-        <w:rPr>
-          <w:rFonts w:ascii="Arial" w:hAnsi="Arial" w:cs="Arial"/>
-        </w:rPr>
-        <w:t>.</w:t>
-      </w:r>
-    </w:p>
-    <w:p>
-      <w:pPr>
-        <w:rPr>
-          <w:rFonts w:ascii="Arial" w:hAnsi="Arial" w:cs="Arial"/>
-        </w:rPr>
-      </w:pPr>
-    </w:p>
-    <w:p>
-      <w:pPr>
-        <w:rPr>
-          <w:rFonts w:ascii="Arial" w:hAnsi="Arial" w:cs="Arial"/>
-        </w:rPr>
-      </w:pPr>
-    </w:p>
-    <w:p>
-      <w:pPr>
-        <w:rPr>
-          <w:rFonts w:ascii="Arial" w:hAnsi="Arial" w:cs="Arial"/>
-        </w:rPr>
-      </w:pPr>
-    </w:p>
-    <w:p>
-      <w:pPr>
-        <w:pStyle w:val="Heading2"/>
-      </w:pPr>
-      <w:bookmarkStart w:id="7" w:name="_Use_watershed"/>
-      <w:bookmarkEnd w:id="7"/>
-      <w:proofErr w:type="spellStart"/>
-      <w:r>
-        <w:t>Use_watershed</w:t>
-      </w:r>
-      <w:proofErr w:type="spellEnd"/>
-    </w:p>
-    <w:p>
-      <w:pPr>
-        <w:rPr>
-          <w:rFonts w:ascii="Arial" w:hAnsi="Arial" w:cs="Arial"/>
-        </w:rPr>
-      </w:pPr>
-      <w:r>
-        <w:rPr>
-          <w:rFonts w:ascii="Arial" w:hAnsi="Arial" w:cs="Arial"/>
-        </w:rPr>
-        <w:t>This parameter is used in “</w:t>
-      </w:r>
-      <w:proofErr w:type="spellStart"/>
-      <w:r>
-        <w:rPr>
-          <w:rFonts w:ascii="Arial" w:hAnsi="Arial" w:cs="Arial"/>
-        </w:rPr>
-        <w:t>Create_masks</w:t>
-      </w:r>
-      <w:proofErr w:type="spellEnd"/>
-      <w:r>
-        <w:rPr>
-          <w:rFonts w:ascii="Arial" w:hAnsi="Arial" w:cs="Arial"/>
-        </w:rPr>
-        <w:t xml:space="preserve">” task in “1_extract_waves” DAG. </w:t>
-      </w:r>
-      <w:r>
-        <w:rPr>
-          <w:rFonts w:ascii="Arial" w:hAnsi="Arial" w:cs="Arial"/>
-        </w:rPr>
-        <w:t xml:space="preserve">If the parameter is set to 1, </w:t>
-      </w:r>
-      <w:r>
-        <w:rPr>
-          <w:rFonts w:ascii="Arial" w:hAnsi="Arial" w:cs="Arial"/>
-        </w:rPr>
-        <w:t>the task additionally use</w:t>
-      </w:r>
-      <w:r>
-        <w:rPr>
-          <w:rFonts w:ascii="Arial" w:hAnsi="Arial" w:cs="Arial"/>
-        </w:rPr>
-        <w:t xml:space="preserve">s </w:t>
-      </w:r>
-      <w:r>
-        <w:rPr>
-          <w:rFonts w:ascii="Arial" w:hAnsi="Arial" w:cs="Arial"/>
-        </w:rPr>
-        <w:t xml:space="preserve">Watershed algorithm for splitting adjacent waves apart. </w:t>
-      </w:r>
-      <w:r>
-        <w:rPr>
-          <w:rFonts w:ascii="Arial" w:hAnsi="Arial" w:cs="Arial"/>
-        </w:rPr>
-        <w:t xml:space="preserve">If the parameter is set to 0, the task does not perform this additional step. </w:t>
-      </w:r>
-      <w:r>
-        <w:rPr>
-          <w:rFonts w:ascii="Arial" w:hAnsi="Arial" w:cs="Arial"/>
-        </w:rPr>
-        <w:t>Below you may find an example of a 2D scenario</w:t>
-      </w:r>
-      <w:r>
-        <w:rPr>
-          <w:rFonts w:ascii="Arial" w:hAnsi="Arial" w:cs="Arial"/>
-        </w:rPr>
-        <w:t xml:space="preserve"> for a Watershed algorithm</w:t>
-      </w:r>
-      <w:r>
-        <w:rPr>
-          <w:rFonts w:ascii="Arial" w:hAnsi="Arial" w:cs="Arial"/>
-        </w:rPr>
-        <w:t>:</w:t>
-      </w:r>
-    </w:p>
-    <w:p>
-      <w:pPr>
-        <w:rPr>
-          <w:rFonts w:ascii="Arial" w:hAnsi="Arial" w:cs="Arial"/>
-        </w:rPr>
-      </w:pPr>
-    </w:p>
-    <w:p>
-      <w:pPr>
-        <w:keepNext/>
+        <w:t xml:space="preserve"> determines how far should the box be expanded:</w:t>
+      </w:r>
+    </w:p>
+    <w:p>
+      <w:pPr>
         <w:jc w:val="center"/>
         <w:rPr>
           <w:rFonts w:ascii="Arial" w:hAnsi="Arial" w:cs="Arial"/>
@@ -3980,11 +4978,12 @@
           <w:rFonts w:ascii="Arial" w:hAnsi="Arial" w:cs="Arial"/>
           <w:noProof/>
         </w:rPr>
+        <w:lastRenderedPageBreak/>
         <w:drawing>
-          <wp:inline distT="0" distB="0" distL="0" distR="0" wp14:anchorId="25CF3666" wp14:editId="1966AFD0">
-            <wp:extent cx="5760720" cy="1994535"/>
-            <wp:effectExtent l="0" t="0" r="0" b="5715"/>
-            <wp:docPr id="8" name="Picture 8"/>
+          <wp:inline distT="0" distB="0" distL="0" distR="0" wp14:anchorId="1DFD12A2" wp14:editId="10C0A560">
+            <wp:extent cx="3714286" cy="2876190"/>
+            <wp:effectExtent l="0" t="0" r="635" b="635"/>
+            <wp:docPr id="27" name="Picture 27"/>
             <wp:cNvGraphicFramePr>
               <a:graphicFrameLocks xmlns:a="http://schemas.openxmlformats.org/drawingml/2006/main" noChangeAspect="1"/>
             </wp:cNvGraphicFramePr>
@@ -4004,6 +5003,278 @@
                   <pic:spPr>
                     <a:xfrm>
                       <a:off x="0" y="0"/>
+                      <a:ext cx="3714286" cy="2876190"/>
+                    </a:xfrm>
+                    <a:prstGeom prst="rect">
+                      <a:avLst/>
+                    </a:prstGeom>
+                  </pic:spPr>
+                </pic:pic>
+              </a:graphicData>
+            </a:graphic>
+          </wp:inline>
+        </w:drawing>
+      </w:r>
+    </w:p>
+    <w:p>
+      <w:pPr>
+        <w:rPr>
+          <w:rFonts w:ascii="Arial" w:hAnsi="Arial" w:cs="Arial"/>
+        </w:rPr>
+      </w:pPr>
+    </w:p>
+    <w:p>
+      <w:pPr>
+        <w:rPr>
+          <w:rFonts w:ascii="Arial" w:hAnsi="Arial" w:cs="Arial"/>
+        </w:rPr>
+      </w:pPr>
+      <w:r>
+        <w:rPr>
+          <w:rFonts w:ascii="Arial" w:hAnsi="Arial" w:cs="Arial"/>
+        </w:rPr>
+        <w:t xml:space="preserve">The red lines indicate the size of the enlargement of the bounding box – each of those lines expanded the bounding box by </w:t>
+      </w:r>
+      <w:proofErr w:type="spellStart"/>
+      <w:r>
+        <w:rPr>
+          <w:rFonts w:ascii="Arial" w:hAnsi="Arial" w:cs="Arial"/>
+        </w:rPr>
+        <w:t>tolerance_xy</w:t>
+      </w:r>
+      <w:proofErr w:type="spellEnd"/>
+      <w:r>
+        <w:rPr>
+          <w:rFonts w:ascii="Arial" w:hAnsi="Arial" w:cs="Arial"/>
+        </w:rPr>
+        <w:t xml:space="preserve"> parameter. In other words, the </w:t>
+      </w:r>
+      <w:proofErr w:type="spellStart"/>
+      <w:r>
+        <w:rPr>
+          <w:rFonts w:ascii="Arial" w:hAnsi="Arial" w:cs="Arial"/>
+        </w:rPr>
+        <w:t>tolerance_paramer</w:t>
+      </w:r>
+      <w:proofErr w:type="spellEnd"/>
+      <w:r>
+        <w:rPr>
+          <w:rFonts w:ascii="Arial" w:hAnsi="Arial" w:cs="Arial"/>
+        </w:rPr>
+        <w:t xml:space="preserve"> has enlarged the bounding box by double the </w:t>
+      </w:r>
+      <w:proofErr w:type="spellStart"/>
+      <w:r>
+        <w:rPr>
+          <w:rFonts w:ascii="Arial" w:hAnsi="Arial" w:cs="Arial"/>
+        </w:rPr>
+        <w:t>tolerance_xy</w:t>
+      </w:r>
+      <w:proofErr w:type="spellEnd"/>
+      <w:r>
+        <w:rPr>
+          <w:rFonts w:ascii="Arial" w:hAnsi="Arial" w:cs="Arial"/>
+        </w:rPr>
+        <w:t xml:space="preserve"> value in both x and y coordinates. Any shape that either crosses the region defined by the bounding box is considered a </w:t>
+      </w:r>
+      <w:proofErr w:type="spellStart"/>
+      <w:r>
+        <w:rPr>
+          <w:rFonts w:ascii="Arial" w:hAnsi="Arial" w:cs="Arial"/>
+        </w:rPr>
+        <w:t>neighbour</w:t>
+      </w:r>
+      <w:proofErr w:type="spellEnd"/>
+      <w:r>
+        <w:rPr>
+          <w:rFonts w:ascii="Arial" w:hAnsi="Arial" w:cs="Arial"/>
+        </w:rPr>
+        <w:t xml:space="preserve">. In the case above, one of the waves is a </w:t>
+      </w:r>
+      <w:proofErr w:type="spellStart"/>
+      <w:r>
+        <w:rPr>
+          <w:rFonts w:ascii="Arial" w:hAnsi="Arial" w:cs="Arial"/>
+        </w:rPr>
+        <w:t>neighbour</w:t>
+      </w:r>
+      <w:proofErr w:type="spellEnd"/>
+      <w:r>
+        <w:rPr>
+          <w:rFonts w:ascii="Arial" w:hAnsi="Arial" w:cs="Arial"/>
+        </w:rPr>
+        <w:t xml:space="preserve">, as it crosses the boundaries, whereas the other one is not considered a </w:t>
+      </w:r>
+      <w:proofErr w:type="spellStart"/>
+      <w:r>
+        <w:rPr>
+          <w:rFonts w:ascii="Arial" w:hAnsi="Arial" w:cs="Arial"/>
+        </w:rPr>
+        <w:t>neighbour</w:t>
+      </w:r>
+      <w:proofErr w:type="spellEnd"/>
+      <w:r>
+        <w:rPr>
+          <w:rFonts w:ascii="Arial" w:hAnsi="Arial" w:cs="Arial"/>
+        </w:rPr>
+        <w:t>.</w:t>
+      </w:r>
+    </w:p>
+    <w:p>
+      <w:pPr>
+        <w:rPr>
+          <w:rFonts w:ascii="Arial" w:hAnsi="Arial" w:cs="Arial"/>
+        </w:rPr>
+      </w:pPr>
+    </w:p>
+    <w:p>
+      <w:pPr>
+        <w:rPr>
+          <w:rFonts w:ascii="Arial" w:hAnsi="Arial" w:cs="Arial"/>
+        </w:rPr>
+      </w:pPr>
+    </w:p>
+    <w:p>
+      <w:pPr>
+        <w:rPr>
+          <w:rFonts w:ascii="Arial" w:hAnsi="Arial" w:cs="Arial"/>
+        </w:rPr>
+      </w:pPr>
+    </w:p>
+    <w:p>
+      <w:pPr>
+        <w:pStyle w:val="Heading2"/>
+      </w:pPr>
+      <w:bookmarkStart w:id="18" w:name="_Use_watershed"/>
+      <w:bookmarkStart w:id="19" w:name="_Toc60254882"/>
+      <w:bookmarkEnd w:id="18"/>
+      <w:proofErr w:type="spellStart"/>
+      <w:r>
+        <w:t>Use_watershed</w:t>
+      </w:r>
+      <w:bookmarkEnd w:id="19"/>
+      <w:proofErr w:type="spellEnd"/>
+    </w:p>
+    <w:p>
+      <w:pPr>
+        <w:rPr>
+          <w:rFonts w:ascii="Arial" w:hAnsi="Arial" w:cs="Arial"/>
+        </w:rPr>
+      </w:pPr>
+      <w:r>
+        <w:rPr>
+          <w:rFonts w:ascii="Arial" w:hAnsi="Arial" w:cs="Arial"/>
+        </w:rPr>
+        <w:t>This parameter is used in “</w:t>
+      </w:r>
+      <w:proofErr w:type="spellStart"/>
+      <w:r>
+        <w:rPr>
+          <w:rFonts w:ascii="Arial" w:hAnsi="Arial" w:cs="Arial"/>
+        </w:rPr>
+        <w:t>Create_masks</w:t>
+      </w:r>
+      <w:proofErr w:type="spellEnd"/>
+      <w:r>
+        <w:rPr>
+          <w:rFonts w:ascii="Arial" w:hAnsi="Arial" w:cs="Arial"/>
+        </w:rPr>
+        <w:t xml:space="preserve">” task in “1_extract_waves” DAG. </w:t>
+      </w:r>
+      <w:r>
+        <w:rPr>
+          <w:rFonts w:ascii="Arial" w:hAnsi="Arial" w:cs="Arial"/>
+        </w:rPr>
+        <w:t xml:space="preserve">If the parameter is set to 1, </w:t>
+      </w:r>
+      <w:r>
+        <w:rPr>
+          <w:rFonts w:ascii="Arial" w:hAnsi="Arial" w:cs="Arial"/>
+        </w:rPr>
+        <w:t>the task additionally use</w:t>
+      </w:r>
+      <w:r>
+        <w:rPr>
+          <w:rFonts w:ascii="Arial" w:hAnsi="Arial" w:cs="Arial"/>
+        </w:rPr>
+        <w:t xml:space="preserve">s </w:t>
+      </w:r>
+      <w:r>
+        <w:rPr>
+          <w:rFonts w:ascii="Arial" w:hAnsi="Arial" w:cs="Arial"/>
+        </w:rPr>
+        <w:t xml:space="preserve">Watershed algorithm for splitting adjacent waves apart. </w:t>
+      </w:r>
+      <w:r>
+        <w:rPr>
+          <w:rFonts w:ascii="Arial" w:hAnsi="Arial" w:cs="Arial"/>
+        </w:rPr>
+        <w:t xml:space="preserve">If the parameter is set to 0, the task does not perform this additional step. </w:t>
+      </w:r>
+      <w:r>
+        <w:rPr>
+          <w:rFonts w:ascii="Arial" w:hAnsi="Arial" w:cs="Arial"/>
+        </w:rPr>
+        <w:t>Below you may find an example of a 2D scenario</w:t>
+      </w:r>
+      <w:r>
+        <w:rPr>
+          <w:rFonts w:ascii="Arial" w:hAnsi="Arial" w:cs="Arial"/>
+        </w:rPr>
+        <w:t xml:space="preserve"> for a Watershed algorithm</w:t>
+      </w:r>
+      <w:r>
+        <w:rPr>
+          <w:rFonts w:ascii="Arial" w:hAnsi="Arial" w:cs="Arial"/>
+        </w:rPr>
+        <w:t>:</w:t>
+      </w:r>
+    </w:p>
+    <w:p>
+      <w:pPr>
+        <w:rPr>
+          <w:rFonts w:ascii="Arial" w:hAnsi="Arial" w:cs="Arial"/>
+        </w:rPr>
+      </w:pPr>
+    </w:p>
+    <w:p>
+      <w:pPr>
+        <w:keepNext/>
+        <w:jc w:val="center"/>
+        <w:rPr>
+          <w:rFonts w:ascii="Arial" w:hAnsi="Arial" w:cs="Arial"/>
+        </w:rPr>
+      </w:pPr>
+      <w:r>
+        <w:rPr>
+          <w:rFonts w:ascii="Arial" w:hAnsi="Arial" w:cs="Arial"/>
+          <w:noProof/>
+        </w:rPr>
+        <w:lastRenderedPageBreak/>
+        <w:drawing>
+          <wp:inline distT="0" distB="0" distL="0" distR="0" wp14:anchorId="25CF3666" wp14:editId="1966AFD0">
+            <wp:extent cx="5760720" cy="1994535"/>
+            <wp:effectExtent l="0" t="0" r="0" b="5715"/>
+            <wp:docPr id="8" name="Picture 8"/>
+            <wp:cNvGraphicFramePr>
+              <a:graphicFrameLocks xmlns:a="http://schemas.openxmlformats.org/drawingml/2006/main" noChangeAspect="1"/>
+            </wp:cNvGraphicFramePr>
+            <a:graphic xmlns:a="http://schemas.openxmlformats.org/drawingml/2006/main">
+              <a:graphicData uri="http://schemas.openxmlformats.org/drawingml/2006/picture">
+                <pic:pic xmlns:pic="http://schemas.openxmlformats.org/drawingml/2006/picture">
+                  <pic:nvPicPr>
+                    <pic:cNvPr id="1" name=""/>
+                    <pic:cNvPicPr/>
+                  </pic:nvPicPr>
+                  <pic:blipFill>
+                    <a:blip r:embed="rId29"/>
+                    <a:stretch>
+                      <a:fillRect/>
+                    </a:stretch>
+                  </pic:blipFill>
+                  <pic:spPr>
+                    <a:xfrm>
+                      <a:off x="0" y="0"/>
                       <a:ext cx="5760720" cy="1994535"/>
                     </a:xfrm>
                     <a:prstGeom prst="rect">
@@ -4068,7 +5339,7 @@
         </w:rPr>
         <w:t xml:space="preserve">. Splitting of overlapping objects. Source: </w:t>
       </w:r>
-      <w:hyperlink r:id="rId29" w:history="1">
+      <w:hyperlink r:id="rId30" w:history="1">
         <w:r>
           <w:rPr>
             <w:rStyle w:val="Hyperlink"/>
@@ -4102,12 +5373,14 @@
       <w:pPr>
         <w:pStyle w:val="Heading2"/>
       </w:pPr>
-      <w:bookmarkStart w:id="8" w:name="_Volume_threshold"/>
-      <w:bookmarkEnd w:id="8"/>
+      <w:bookmarkStart w:id="20" w:name="_Volume_threshold"/>
+      <w:bookmarkStart w:id="21" w:name="_Toc60254883"/>
+      <w:bookmarkEnd w:id="20"/>
       <w:proofErr w:type="spellStart"/>
       <w:r>
         <w:t>Volume_threshold</w:t>
       </w:r>
+      <w:bookmarkEnd w:id="21"/>
       <w:proofErr w:type="spellEnd"/>
     </w:p>
     <w:p>
@@ -5215,6 +6488,43 @@
       <w:u w:val="single"/>
     </w:rPr>
   </w:style>
+  <w:style w:type="paragraph" w:styleId="TOCHeading">
+    <w:name w:val="TOC Heading"/>
+    <w:basedOn w:val="Heading1"/>
+    <w:next w:val="Normal"/>
+    <w:uiPriority w:val="39"/>
+    <w:unhideWhenUsed/>
+    <w:qFormat/>
+    <w:rsid w:val="00FF1CC5"/>
+    <w:pPr>
+      <w:outlineLvl w:val="9"/>
+    </w:pPr>
+  </w:style>
+  <w:style w:type="paragraph" w:styleId="TOC1">
+    <w:name w:val="toc 1"/>
+    <w:basedOn w:val="Normal"/>
+    <w:next w:val="Normal"/>
+    <w:autoRedefine/>
+    <w:uiPriority w:val="39"/>
+    <w:unhideWhenUsed/>
+    <w:rsid w:val="00FF1CC5"/>
+    <w:pPr>
+      <w:spacing w:after="100"/>
+    </w:pPr>
+  </w:style>
+  <w:style w:type="paragraph" w:styleId="TOC2">
+    <w:name w:val="toc 2"/>
+    <w:basedOn w:val="Normal"/>
+    <w:next w:val="Normal"/>
+    <w:autoRedefine/>
+    <w:uiPriority w:val="39"/>
+    <w:unhideWhenUsed/>
+    <w:rsid w:val="00FF1CC5"/>
+    <w:pPr>
+      <w:spacing w:after="100"/>
+      <w:ind w:left="220"/>
+    </w:pPr>
+  </w:style>
 </w:styles>
 </file>
 
@@ -5477,4 +6787,16 @@
     </a:ext>
   </a:extLst>
 </a:theme>
+</file>
+
+<file path=customXml/item1.xml><?xml version="1.0" encoding="utf-8"?>
+<b:Sources xmlns:b="http://schemas.openxmlformats.org/officeDocument/2006/bibliography" xmlns="http://schemas.openxmlformats.org/officeDocument/2006/bibliography" SelectedStyle="\IEEE2006OfficeOnline.xsl" StyleName="IEEE" Version="2006"/>
+</file>
+
+<file path=customXml/itemProps1.xml><?xml version="1.0" encoding="utf-8"?>
+<ds:datastoreItem xmlns:ds="http://schemas.openxmlformats.org/officeDocument/2006/customXml" ds:itemID="{BD39180B-7799-4A59-BEBC-14642E81A7FF}">
+  <ds:schemaRefs>
+    <ds:schemaRef ds:uri="http://schemas.openxmlformats.org/officeDocument/2006/bibliography"/>
+  </ds:schemaRefs>
+</ds:datastoreItem>
 </file>
</xml_diff>